<commit_message>
Adding the final paper for the conference
</commit_message>
<xml_diff>
--- a/papers/vidianos rev Dim.docx
+++ b/papers/vidianos rev Dim.docx
@@ -181,6 +181,8 @@
         <w:spacing w:lineRule="auto" w:line="240" w:before="60" w:after="0"/>
         <w:jc w:val="center"/>
         <w:rPr>
+          <w:rFonts w:ascii="Calibri" w:hAnsi="Calibri" w:asciiTheme="minorHAnsi" w:hAnsiTheme="minorHAnsi"/>
+          <w:szCs w:val="24"/>
           <w:lang w:val="el-GR"/>
         </w:rPr>
       </w:pPr>
@@ -199,7 +201,7 @@
           <w:szCs w:val="24"/>
           <w:lang w:val="el-GR"/>
         </w:rPr>
-        <w:t>Τμήμα Χημικών Μηχανικών, ΕΜΠ, Αθήνα, Ελλάδα</w:t>
+        <w:t>Σχολή Χημικών Μηχανικών, Εθνικό Μετσόβιο Πολυτεχνείο, Ηρώων Πολυτεχνείου 9, Ζωγράφου, 15780, Αθήνα, Ελλάδα</w:t>
       </w:r>
     </w:p>
     <w:p>
@@ -281,298 +283,85 @@
       <w:pPr>
         <w:pStyle w:val="BodyText"/>
         <w:widowControl w:val="false"/>
+        <w:suppressAutoHyphens w:val="true"/>
+        <w:bidi w:val="0"/>
         <w:spacing w:lineRule="auto" w:line="240"/>
-        <w:rPr>
-          <w:rFonts w:ascii="Calibri" w:hAnsi="Calibri" w:cs="Times New Roman" w:asciiTheme="minorHAnsi" w:hAnsiTheme="minorHAnsi"/>
-        </w:rPr>
+        <w:rPr/>
       </w:pPr>
       <w:r>
         <w:rPr>
           <w:rStyle w:val="Hps"/>
           <w:rFonts w:cs="Times New Roman" w:ascii="Calibri" w:hAnsi="Calibri" w:asciiTheme="minorHAnsi" w:hAnsiTheme="minorHAnsi"/>
-        </w:rPr>
-        <w:t>Σκοπός της παρούσας μελέτης είναι η διερεύνηση της επεξεργασίας των υπολειμμάτων τροφίμων (</w:t>
+          <w:color w:themeColor="text1" w:val="000000"/>
+          <w:kern w:val="0"/>
+          <w:sz w:val="24"/>
+          <w:lang w:bidi="ar-SA"/>
+        </w:rPr>
+        <w:t xml:space="preserve">Σκοπός της παρούσας μελέτης είναι η διερεύνηση της επεξεργασίας των υπολειμμάτων τροφίμων (ΥΤ), χρησιμοποιώντας σκευάσματα ενζύμων-μικροοργανισμών του εμπορίου, καθώς επίσης και η αξιολόγηση του παραγόμενου υδρολύματος για την παραγωγή μεθανίου. Κατά την υδρόλυση/βιοαποδόμηση, τα ΥΤ μεταβολίζονται σε ένα μίγμα πτητικών λιπαρών οξέων (VFAs) και σακχάρων το οποίο μπορεί να αποτελέσει ιδανικό υπόστρωμα για παραγωγή βιοενέργειας μέσω αναερόβιας χώνευσης. Αρχικά πραγματοποιήθηκε επεξεργασία των ΥΤ σε αντιδραστήρες εργαστηριακής κλίμακας με χρήση σκευάσματος ενζύμων-μικροοργανισμών του εμπορίου όπου μελετήθηκαν σημαντικοί λειτουργικοί παράμετροι όπως η θερμοκρασία, ο χρόνος και η αρχική ποσότητα του σκευάσματος. Οι μεταβλητές απόκρισης της υδρόλυσης/βιοαποδόμησης ήταν η ποσότητα και το είδος των προϊόντων που παράγονται. Στη συνέχεια πραγματοποιηθήκαν δοκιμές υδρόλυσης/βιοαποδόμησης των ΥΤ σε πιλοτικό αντιδραστήρα 300 λίτρων προσαρμόζοντας τις πιο κρίσιμες λειτουργικές παραμέτρους όπως είναι η ποσότητα σκευάσματος/kg ξηρού ΥΤ και η παροχή νερού. Υδρολύματα τόσο από τα πειράματα εργαστηριακής κλίμακας όσο και από τον πιλοτικό αντιδραστήρα χρησιμοποιήθηκαν στη συνέχεια ως υπόστρωμα σε αναερόβιους αντιδραστήρες διαλείποντος έργου για να προσδιορισθεί η μέγιστη ποσότητα μεθανίου που παράγεται καθώς και ο ρυθμός παραγωγής του. Τα αποτελέσματα υδρόλυσης ΥΤ εργαστηριακής κλίμακας έδειξαν ότι στους 40oC επιτυγχάνεται η μέγιστη βιοαποδόμηση ενώ σε αυτή τη θερμοκρασία με αύξηση της προσθήκης σκευάσματος ενζύμων-μικροοργανισμών αυξάνεται και η οξεογένεση. Στις πιλοτικές δοκιμές υδρόλυσης/βιοαποδόμησης, η μέγιστη απόδοση ήταν 46,1 ± 12,2 % </w:t>
       </w:r>
       <w:r>
         <w:rPr>
           <w:rStyle w:val="Hps"/>
           <w:rFonts w:cs="Times New Roman" w:ascii="Calibri" w:hAnsi="Calibri" w:asciiTheme="minorHAnsi" w:hAnsiTheme="minorHAnsi"/>
-          <w:lang w:val="en-US"/>
-        </w:rPr>
-        <w:t>FW</w:t>
+          <w:color w:themeColor="text1" w:val="000000"/>
+          <w:kern w:val="0"/>
+          <w:sz w:val="24"/>
+          <w:lang w:bidi="ar-SA"/>
+        </w:rPr>
+        <w:t xml:space="preserve">(sCOD/tCOD) </w:t>
       </w:r>
       <w:r>
         <w:rPr>
           <w:rStyle w:val="Hps"/>
           <w:rFonts w:cs="Times New Roman" w:ascii="Calibri" w:hAnsi="Calibri" w:asciiTheme="minorHAnsi" w:hAnsiTheme="minorHAnsi"/>
-        </w:rPr>
-        <w:t>), αξιοποιώντας σκεύασμα ενζύμων και μικροοργανισμών (</w:t>
+          <w:color w:themeColor="text1" w:val="000000"/>
+          <w:kern w:val="0"/>
+          <w:sz w:val="24"/>
+          <w:lang w:bidi="ar-SA"/>
+        </w:rPr>
+        <w:t xml:space="preserve">και παρατηρήθηκε σε συνθήκες: 35,8 kg ΥΤ/day με προσθήκη 5 mL σκευάσματος/kg ΥΤ και 4,2 kg νερού/kg ΥΤ. Κατά την αναερόβια χώνευση (ΑΧ), η μέγιστη μεθανογόνος δραστικότητα της λάσπης ήταν 10,776 mL CH4/g VS-day και παρατηρήθηκε μετά την τροφοδοσία με υδρόλυμα προερχόμενο από βιοαποδομηση με 5 mL Σκευάσματος/kg </w:t>
       </w:r>
       <w:r>
         <w:rPr>
           <w:rStyle w:val="Hps"/>
           <w:rFonts w:cs="Times New Roman" w:ascii="Calibri" w:hAnsi="Calibri" w:asciiTheme="minorHAnsi" w:hAnsiTheme="minorHAnsi"/>
-          <w:lang w:val="en-US"/>
-        </w:rPr>
-        <w:t>mix</w:t>
+          <w:color w:themeColor="text1" w:val="000000"/>
+          <w:kern w:val="0"/>
+          <w:sz w:val="24"/>
+          <w:lang w:bidi="ar-SA"/>
+        </w:rPr>
+        <w:t>ΥΤ</w:t>
       </w:r>
       <w:r>
         <w:rPr>
           <w:rStyle w:val="Hps"/>
           <w:rFonts w:cs="Times New Roman" w:ascii="Calibri" w:hAnsi="Calibri" w:asciiTheme="minorHAnsi" w:hAnsiTheme="minorHAnsi"/>
-        </w:rPr>
-        <w:t xml:space="preserve">), καθώς επίσης και η αξιολόγηση της δυνατότητας αξιοποίησης του τελικού προϊόντος επεξεργασίας για την παραγωγή μεθανίου. Κατά την βιοαποδόμηση με ένα τέτοιο σκεύασμα, τα υπολείμματα τροφών μεταβολίζονται σε ένα μίγμα πτητικών λιπαρών οξέων (VFAs) και σακχάρων το οποίο είναι ιδιαίτερα κατάλληλο ως υπόστρωμα για αναερόβια χώνευση. Αρχικά πραγματοποιείται επεξεργασία των υπολειμμάτων τροφίμων σε αντιδραστήρες εργαστηριακής κλίμακας με χρήση σκευάσματος ενζύμων μικροοργανισμών, και μελετώνται ως παράμετροι η θερμοκρασία, ο χρόνος και η αρχική ποσότητα του σκευάσματος. Ως μεταβλητές απόκρισης της βιοαποδόμησης λαμβάνονται η ποσότητα και το είδος των προϊόντων που παράγονται. Στη συνέχεια ακολουθεί η βιοαποδόμηση των </w:t>
+          <w:color w:themeColor="text1" w:val="000000"/>
+          <w:kern w:val="0"/>
+          <w:sz w:val="24"/>
+          <w:lang w:bidi="ar-SA"/>
+        </w:rPr>
+        <w:t xml:space="preserve">. Συμπερασματικά, η βιοαποδόμηση </w:t>
       </w:r>
       <w:r>
         <w:rPr>
           <w:rStyle w:val="Hps"/>
           <w:rFonts w:cs="Times New Roman" w:ascii="Calibri" w:hAnsi="Calibri" w:asciiTheme="minorHAnsi" w:hAnsiTheme="minorHAnsi"/>
-          <w:lang w:val="en-US"/>
-        </w:rPr>
-        <w:t>FW</w:t>
+          <w:color w:themeColor="text1" w:val="000000"/>
+          <w:kern w:val="0"/>
+          <w:sz w:val="24"/>
+          <w:lang w:bidi="ar-SA"/>
+        </w:rPr>
+        <w:t>ΥΤ</w:t>
       </w:r>
       <w:r>
         <w:rPr>
           <w:rStyle w:val="Hps"/>
           <w:rFonts w:cs="Times New Roman" w:ascii="Calibri" w:hAnsi="Calibri" w:asciiTheme="minorHAnsi" w:hAnsiTheme="minorHAnsi"/>
-        </w:rPr>
-        <w:t xml:space="preserve"> σε πιλοτικό αντιδραστήρα 300 λίτρων προσαρμόζοντας τις πιο κρίσιμες λειτουργικές παραμέτρους όπως είναι η ποσότητα σκευάσματος/</w:t>
-      </w:r>
-      <w:r>
-        <w:rPr>
-          <w:rStyle w:val="Hps"/>
-          <w:rFonts w:cs="Times New Roman" w:ascii="Calibri" w:hAnsi="Calibri" w:asciiTheme="minorHAnsi" w:hAnsiTheme="minorHAnsi"/>
-          <w:lang w:val="en-US"/>
-        </w:rPr>
-        <w:t>kg</w:t>
-      </w:r>
-      <w:r>
-        <w:rPr>
-          <w:rStyle w:val="Hps"/>
-          <w:rFonts w:cs="Times New Roman" w:ascii="Calibri" w:hAnsi="Calibri" w:asciiTheme="minorHAnsi" w:hAnsiTheme="minorHAnsi"/>
-        </w:rPr>
-        <w:t xml:space="preserve"> ξηρού </w:t>
-      </w:r>
-      <w:r>
-        <w:rPr>
-          <w:rStyle w:val="Hps"/>
-          <w:rFonts w:cs="Times New Roman" w:ascii="Calibri" w:hAnsi="Calibri" w:asciiTheme="minorHAnsi" w:hAnsiTheme="minorHAnsi"/>
-          <w:lang w:val="en-US"/>
-        </w:rPr>
-        <w:t>FW</w:t>
-      </w:r>
-      <w:r>
-        <w:rPr>
-          <w:rStyle w:val="Hps"/>
-          <w:rFonts w:cs="Times New Roman" w:ascii="Calibri" w:hAnsi="Calibri" w:asciiTheme="minorHAnsi" w:hAnsiTheme="minorHAnsi"/>
-        </w:rPr>
-        <w:t xml:space="preserve"> και η παροχή νερού. Υδρολύματα τόσο από τα πειράματα εργαστηριακής κλίμακας όσο και από τον πιλοτικό αντιδραστήρα χρησιμοποιούνται ως υπόστρωμα σε αναερόβιους αντιδραστήρες διαλείποντος έργου για να προσδιορισθεί η μέγιστη ποσότητα καθώς και ο ρυθμός παραγωγής μεθανίου. Τα αποτελέσματα υδρόλυσης </w:t>
-      </w:r>
-      <w:r>
-        <w:rPr>
-          <w:rStyle w:val="Hps"/>
-          <w:rFonts w:cs="Times New Roman" w:ascii="Calibri" w:hAnsi="Calibri" w:asciiTheme="minorHAnsi" w:hAnsiTheme="minorHAnsi"/>
-          <w:lang w:val="en-US"/>
-        </w:rPr>
-        <w:t>FW</w:t>
-      </w:r>
-      <w:r>
-        <w:rPr>
-          <w:rStyle w:val="Hps"/>
-          <w:rFonts w:cs="Times New Roman" w:ascii="Calibri" w:hAnsi="Calibri" w:asciiTheme="minorHAnsi" w:hAnsiTheme="minorHAnsi"/>
-        </w:rPr>
-        <w:t xml:space="preserve"> εργαστηριακής κλίμακας έδειξαν ότι στους 40</w:t>
-      </w:r>
-      <w:r>
-        <w:rPr>
-          <w:rFonts w:cs="Times New Roman" w:ascii="Calibri" w:hAnsi="Calibri" w:asciiTheme="minorHAnsi" w:hAnsiTheme="minorHAnsi"/>
-          <w:vertAlign w:val="superscript"/>
-        </w:rPr>
-        <w:t>o</w:t>
-      </w:r>
-      <w:r>
-        <w:rPr>
-          <w:rFonts w:cs="Times New Roman" w:ascii="Calibri" w:hAnsi="Calibri" w:asciiTheme="minorHAnsi" w:hAnsiTheme="minorHAnsi"/>
-        </w:rPr>
-        <w:t xml:space="preserve">C επιτυγχάνεται καλύτερη βιοαποδόμηση ενώ σε αυτή τη θερμοκρασία με αύξηση της προσθήκης σκευάσματος ενζύμων μικροοργανισμών αυξάνεται και η οξεογένεση. Από τα πειράματα βιοαποδόμησης στον πιλοτικό αντιδραστήρα, η καλύτερη απόδοση ήταν </w:t>
-      </w:r>
-      <w:r>
-        <w:rPr>
-          <w:rFonts w:cs="Times New Roman" w:ascii="Calibri" w:hAnsi="Calibri"/>
-        </w:rPr>
-        <w:t xml:space="preserve">46,1 </w:t>
-      </w:r>
-      <w:r>
-        <w:rPr>
-          <w:rFonts w:cs="Times New Roman" w:ascii="DejaVu Sans" w:hAnsi="DejaVu Sans"/>
-        </w:rPr>
-        <w:t>±</w:t>
-      </w:r>
-      <w:r>
-        <w:rPr>
-          <w:rFonts w:cs="Times New Roman" w:ascii="Calibri" w:hAnsi="Calibri"/>
-        </w:rPr>
-        <w:t xml:space="preserve"> 12,2 % και παρατηρήθηκε σε συνθήκες:</w:t>
-      </w:r>
-      <w:r>
-        <w:rPr>
-          <w:rFonts w:cs="Times New Roman" w:ascii="Calibri" w:hAnsi="Calibri" w:asciiTheme="minorHAnsi" w:hAnsiTheme="minorHAnsi"/>
-        </w:rPr>
-        <w:t xml:space="preserve"> </w:t>
-      </w:r>
-      <w:r>
-        <w:rPr>
-          <w:rFonts w:cs="Times New Roman" w:ascii="Calibri" w:hAnsi="Calibri"/>
-        </w:rPr>
-        <w:t xml:space="preserve">35,8 kg FW/day με προσθήκη 0,005 L </w:t>
-      </w:r>
-      <w:r>
-        <w:rPr>
-          <w:rFonts w:cs="Times New Roman" w:ascii="Calibri" w:hAnsi="Calibri"/>
-          <w:lang w:val="en-US"/>
-        </w:rPr>
-        <w:t>mix</w:t>
-      </w:r>
-      <w:r>
-        <w:rPr>
-          <w:rFonts w:cs="Times New Roman" w:ascii="Calibri" w:hAnsi="Calibri"/>
-        </w:rPr>
-        <w:t xml:space="preserve">/kg FW και 4,2 kg νερού/kg FW. Κατά την αναερόβια χώνευση, η μέγιστη μεθανογόνος δραστικότητα της λάσπης ήταν 10,776 </w:t>
-      </w:r>
-      <w:r>
-        <w:rPr>
-          <w:rFonts w:cs="Times New Roman" w:ascii="Calibri" w:hAnsi="Calibri"/>
-          <w:lang w:val="en-US"/>
-        </w:rPr>
-        <w:t>mL</w:t>
-      </w:r>
-      <w:r>
-        <w:rPr>
-          <w:rFonts w:cs="Times New Roman" w:ascii="Calibri" w:hAnsi="Calibri"/>
-        </w:rPr>
-        <w:t xml:space="preserve"> </w:t>
-      </w:r>
-      <w:r>
-        <w:rPr>
-          <w:rFonts w:cs="Times New Roman" w:ascii="Calibri" w:hAnsi="Calibri"/>
-          <w:lang w:val="en-US"/>
-        </w:rPr>
-        <w:t>CH</w:t>
-      </w:r>
-      <w:r>
-        <w:rPr>
-          <w:rFonts w:cs="Times New Roman" w:ascii="Calibri" w:hAnsi="Calibri"/>
-          <w:vertAlign w:val="subscript"/>
-        </w:rPr>
-        <w:t>4</w:t>
-      </w:r>
-      <w:r>
-        <w:rPr>
-          <w:rFonts w:cs="Times New Roman" w:ascii="Calibri" w:hAnsi="Calibri"/>
-        </w:rPr>
-        <w:t>/</w:t>
-      </w:r>
-      <w:r>
-        <w:rPr>
-          <w:rFonts w:cs="Times New Roman" w:ascii="Calibri" w:hAnsi="Calibri"/>
-          <w:lang w:val="en-US"/>
-        </w:rPr>
-        <w:t>g</w:t>
-      </w:r>
-      <w:r>
-        <w:rPr>
-          <w:rFonts w:cs="Times New Roman" w:ascii="Calibri" w:hAnsi="Calibri"/>
-        </w:rPr>
-        <w:t xml:space="preserve"> </w:t>
-      </w:r>
-      <w:r>
-        <w:rPr>
-          <w:rFonts w:cs="Times New Roman" w:ascii="Calibri" w:hAnsi="Calibri"/>
-          <w:lang w:val="en-US"/>
-        </w:rPr>
-        <w:t>VS</w:t>
-      </w:r>
-      <w:r>
-        <w:rPr>
-          <w:rFonts w:cs="Times New Roman" w:ascii="Calibri" w:hAnsi="Calibri"/>
-        </w:rPr>
-        <w:t>-</w:t>
-      </w:r>
-      <w:r>
-        <w:rPr>
-          <w:rFonts w:cs="Times New Roman" w:ascii="Calibri" w:hAnsi="Calibri"/>
-          <w:lang w:val="en-US"/>
-        </w:rPr>
-        <w:t>day</w:t>
-      </w:r>
-      <w:r>
-        <w:rPr>
-          <w:rFonts w:cs="Times New Roman" w:ascii="Calibri" w:hAnsi="Calibri"/>
-        </w:rPr>
-        <w:t xml:space="preserve"> και παρατηρήθηκε μετά την τροφοδοσία με υδρόλυμα προερχόμενο από βιοαποδομηση με 0,005 </w:t>
-      </w:r>
-      <w:r>
-        <w:rPr>
-          <w:rFonts w:cs="Times New Roman" w:ascii="Calibri" w:hAnsi="Calibri"/>
-          <w:lang w:val="en-US"/>
-        </w:rPr>
-        <w:t>L</w:t>
-      </w:r>
-      <w:r>
-        <w:rPr>
-          <w:rFonts w:cs="Times New Roman" w:ascii="Calibri" w:hAnsi="Calibri"/>
-        </w:rPr>
-        <w:t xml:space="preserve"> </w:t>
-      </w:r>
-      <w:r>
-        <w:rPr>
-          <w:rFonts w:cs="Times New Roman" w:ascii="Calibri" w:hAnsi="Calibri"/>
-          <w:lang w:val="en-US"/>
-        </w:rPr>
-        <w:t>mix</w:t>
-      </w:r>
-      <w:r>
-        <w:rPr>
-          <w:rFonts w:cs="Times New Roman" w:ascii="Calibri" w:hAnsi="Calibri"/>
-        </w:rPr>
-        <w:t>/</w:t>
-      </w:r>
-      <w:r>
-        <w:rPr>
-          <w:rFonts w:cs="Times New Roman" w:ascii="Calibri" w:hAnsi="Calibri"/>
-          <w:lang w:val="en-US"/>
-        </w:rPr>
-        <w:t>kg</w:t>
-      </w:r>
-      <w:r>
-        <w:rPr>
-          <w:rFonts w:cs="Times New Roman" w:ascii="Calibri" w:hAnsi="Calibri"/>
-        </w:rPr>
-        <w:t xml:space="preserve"> </w:t>
-      </w:r>
-      <w:r>
-        <w:rPr>
-          <w:rFonts w:cs="Times New Roman" w:ascii="Calibri" w:hAnsi="Calibri"/>
-          <w:lang w:val="en-US"/>
-        </w:rPr>
-        <w:t>FW</w:t>
-      </w:r>
-      <w:r>
-        <w:rPr>
-          <w:rFonts w:cs="Times New Roman" w:ascii="Calibri" w:hAnsi="Calibri"/>
-        </w:rPr>
-        <w:t xml:space="preserve">. Συμπερασματικά η βιοαποδόμηση </w:t>
-      </w:r>
-      <w:r>
-        <w:rPr>
-          <w:rFonts w:cs="Times New Roman" w:ascii="Calibri" w:hAnsi="Calibri"/>
-          <w:lang w:val="en-US"/>
-        </w:rPr>
-        <w:t>FW</w:t>
-      </w:r>
-      <w:r>
-        <w:rPr>
-          <w:rFonts w:cs="Times New Roman" w:ascii="Calibri" w:hAnsi="Calibri"/>
+          <w:color w:themeColor="text1" w:val="000000"/>
+          <w:kern w:val="0"/>
+          <w:sz w:val="24"/>
+          <w:lang w:bidi="ar-SA"/>
         </w:rPr>
         <w:t xml:space="preserve"> με σκεύασμα ενζύμων-μικροοργανισμών ως προεπεξεργασία οδηγεί σε αύξηση της μεθανογόνου δραστικότητας της αναερόβιας λάσπης αλλά και της συνολικής παραγωγής μεθανίου.</w:t>
       </w:r>
@@ -633,7 +422,19 @@
         <w:rPr>
           <w:rFonts w:cs="Times New Roman" w:ascii="Calibri" w:hAnsi="Calibri" w:asciiTheme="minorHAnsi" w:hAnsiTheme="minorHAnsi"/>
         </w:rPr>
-        <w:t>Τα υπολείμματα τροφών αποτελούν ένα σημαντικό πρόβλημα στις σύγχρονες κοινωνίες, καθώς έχει υπολογιστεί πως περίπου το 1/3 της παγκόσμιας παραγωγής τροφίμων ετησίως (1.3 δις τόνοι) καταλήγουν να απορρίπτονται. Η μη ορθή διαχείριση των αποβλήτων αυτών επιβαρύνει κάθε έναν από τους τρεις πυλώνες της βιωσιμότητας</w:t>
+        <w:t xml:space="preserve">Τα υπολείμματα τροφών </w:t>
+      </w:r>
+      <w:r>
+        <w:rPr>
+          <w:rFonts w:cs="Times New Roman" w:ascii="Calibri" w:hAnsi="Calibri" w:asciiTheme="minorHAnsi" w:hAnsiTheme="minorHAnsi"/>
+        </w:rPr>
+        <w:t>(ΥΤ)</w:t>
+      </w:r>
+      <w:r>
+        <w:rPr>
+          <w:rFonts w:cs="Times New Roman" w:ascii="Calibri" w:hAnsi="Calibri" w:asciiTheme="minorHAnsi" w:hAnsiTheme="minorHAnsi"/>
+        </w:rPr>
+        <w:t xml:space="preserve"> αποτελούν ένα σημαντικό πρόβλημα στις σύγχρονες κοινωνίες, καθώς έχει υπολογιστεί πως περίπου το 1/3 της παγκόσμιας παραγωγής τροφίμων ετησίως (1.3 δις τόνοι) καταλήγουν να απορρίπτονται</w:t>
       </w:r>
       <w:r>
         <w:rPr>
@@ -646,14 +447,39 @@
         <w:rPr>
           <w:rFonts w:cs="Times New Roman" w:ascii="Calibri" w:hAnsi="Calibri" w:asciiTheme="minorHAnsi" w:hAnsiTheme="minorHAnsi"/>
         </w:rPr>
-        <w:t>. Επομένως, είναι επιτακτική η ανάγκη εφαρμογής τεχνολογιών αξιοποίησης ή/και διαχείρισης των αποβλήτων αυτών, οι οποίες να είναι εύκολα εφαρμόσιμες σε μεγάλη κλίμακα. Το βασικότερο πρόβλημα επεξεργασίας των υπολειμμάτων τροφίμων είναι η περιεκτικότητά τους σε πολυμερή, των οποίων η υδρόλυση αποτελεί σημαντικό στάδιο για την επίτευξη υψηλών αποδόσεων. Η υδρόλυση γίνεται συνήθως ενζυμικά καθώς έχει καταγραφεί πως επιφέρει υψηλότερες αποδόσεις και δεν παράγει προϊόντα τοξικά προς μικροοργανισμούς. Παρόλα αυτά, το υψηλό κόστος των ενζυμικών σκευασμάτων την κάνει απαγορευτική σε μεγάλη κλίμακα</w:t>
+        <w:t xml:space="preserve">. Επομένως, είναι επιτακτική η ανάγκη εφαρμογής τεχνολογιών αξιοποίησης ή/και διαχείρισης των αποβλήτων αυτών, οι οποίες να είναι εύκολα εφαρμόσιμες σε μεγάλη κλίμακα. Το βασικότερο πρόβλημα επεξεργασίας των </w:t>
+      </w:r>
+      <w:r>
+        <w:rPr>
+          <w:rFonts w:cs="Times New Roman" w:ascii="Calibri" w:hAnsi="Calibri" w:asciiTheme="minorHAnsi" w:hAnsiTheme="minorHAnsi"/>
+          <w:lang w:val="en-US"/>
+        </w:rPr>
+        <w:t>ΥΤ</w:t>
+      </w:r>
+      <w:r>
+        <w:rPr>
+          <w:rFonts w:cs="Times New Roman" w:ascii="Calibri" w:hAnsi="Calibri" w:asciiTheme="minorHAnsi" w:hAnsiTheme="minorHAnsi"/>
+        </w:rPr>
+        <w:t xml:space="preserve"> είναι η περιεκτικότητά τους σε βιοπολυμερή, των οποίων η υδρόλυση αποτελεί σημαντικό στάδιο για την επίτευξη υψηλών αποδόσεων </w:t>
+      </w:r>
+      <w:r>
+        <w:rPr>
+          <w:rFonts w:cs="Times New Roman" w:ascii="Calibri" w:hAnsi="Calibri" w:asciiTheme="minorHAnsi" w:hAnsiTheme="minorHAnsi"/>
+        </w:rPr>
+        <w:t>σε επόμενα στάδια</w:t>
+      </w:r>
+      <w:r>
+        <w:rPr>
+          <w:rFonts w:cs="Times New Roman" w:ascii="Calibri" w:hAnsi="Calibri" w:asciiTheme="minorHAnsi" w:hAnsiTheme="minorHAnsi"/>
+        </w:rPr>
+        <w:t>. Η υδρόλυση γίνεται συνήθως ενζυμικά καθώς έχει καταγραφεί πως επιφέρει υψηλότερες αποδόσεις και δεν παράγει προϊόντα τοξικά για τους μικροοργανισμούς. Παρόλα αυτά, το υψηλό κόστος των ενζυμικών σκευασμάτων καθιστά αυτή την τεχνολογία απαγορευτική σε μεγάλη κλίμακα</w:t>
       </w:r>
       <w:r>
         <w:rPr>
           <w:rFonts w:cs="Times New Roman" w:ascii="Calibri" w:hAnsi="Calibri" w:asciiTheme="minorHAnsi" w:hAnsiTheme="minorHAnsi"/>
           <w:vertAlign w:val="superscript"/>
         </w:rPr>
-        <w:t>[3, 4]</w:t>
+        <w:t>[2,3]</w:t>
       </w:r>
       <w:r>
         <w:rPr>
@@ -672,27 +498,66 @@
         <w:rPr>
           <w:rFonts w:cs="Times New Roman" w:ascii="Calibri" w:hAnsi="Calibri" w:asciiTheme="minorHAnsi" w:hAnsiTheme="minorHAnsi"/>
         </w:rPr>
-        <w:t>) των υπολειμμάτων τροφίμων για παραγωγή χρήσιμων προϊόντων, όπως η αιθανόλη και τα πτητικά λιπαρά οξέα τα οποία μπορούν είτε να ανακτηθούν ως έχουν ή να χρησιμοποιηθούν σε διεργασίες, όπως η αναερόβια χώνευση</w:t>
+        <w:t xml:space="preserve">) των </w:t>
+      </w:r>
+      <w:r>
+        <w:rPr>
+          <w:rFonts w:cs="Times New Roman" w:ascii="Calibri" w:hAnsi="Calibri" w:asciiTheme="minorHAnsi" w:hAnsiTheme="minorHAnsi"/>
+          <w:lang w:val="en-US"/>
+        </w:rPr>
+        <w:t>ΥΤ</w:t>
+      </w:r>
+      <w:r>
+        <w:rPr>
+          <w:rFonts w:cs="Times New Roman" w:ascii="Calibri" w:hAnsi="Calibri" w:asciiTheme="minorHAnsi" w:hAnsiTheme="minorHAnsi"/>
+        </w:rPr>
+        <w:t xml:space="preserve"> για παραγωγή χρήσιμων προϊόντων, όπως η αιθανόλη και τα πτητικά λιπαρά οξέα (</w:t>
+      </w:r>
+      <w:r>
+        <w:rPr>
+          <w:rFonts w:cs="Times New Roman" w:ascii="Calibri" w:hAnsi="Calibri" w:asciiTheme="minorHAnsi" w:hAnsiTheme="minorHAnsi"/>
+          <w:lang w:val="en-US"/>
+        </w:rPr>
+        <w:t>VFAs</w:t>
+      </w:r>
+      <w:r>
+        <w:rPr>
+          <w:rFonts w:cs="Times New Roman" w:ascii="Calibri" w:hAnsi="Calibri" w:asciiTheme="minorHAnsi" w:hAnsiTheme="minorHAnsi"/>
+        </w:rPr>
+        <w:t>) τα οποία μπορούν είτε να ανακτηθούν ως έχουν ή να χρησιμοποιηθούν σε διάφορες βιοδιεργασίες, όπως η αναερόβια χώνευση (</w:t>
+      </w:r>
+      <w:r>
+        <w:rPr>
+          <w:rFonts w:cs="Times New Roman" w:ascii="Calibri" w:hAnsi="Calibri" w:asciiTheme="minorHAnsi" w:hAnsiTheme="minorHAnsi"/>
+          <w:lang w:val="en-US"/>
+        </w:rPr>
+        <w:t>AX</w:t>
+      </w:r>
+      <w:r>
+        <w:rPr>
+          <w:rFonts w:cs="Times New Roman" w:ascii="Calibri" w:hAnsi="Calibri" w:asciiTheme="minorHAnsi" w:hAnsiTheme="minorHAnsi"/>
+        </w:rPr>
+        <w:t>)</w:t>
       </w:r>
       <w:r>
         <w:rPr>
           <w:rFonts w:cs="Times New Roman" w:ascii="Calibri" w:hAnsi="Calibri" w:asciiTheme="minorHAnsi" w:hAnsiTheme="minorHAnsi"/>
           <w:vertAlign w:val="superscript"/>
         </w:rPr>
-        <w:t>[2]</w:t>
-      </w:r>
-      <w:r>
-        <w:rPr>
-          <w:rFonts w:cs="Times New Roman" w:ascii="Calibri" w:hAnsi="Calibri" w:asciiTheme="minorHAnsi" w:hAnsiTheme="minorHAnsi"/>
-        </w:rPr>
-        <w:t>, ως ένα υπόστρωμα το οποίο μπορεί να μετατραπεί σε μεθάνιο πολύ πιο αποδοτικά από ότι το αρχικό. Πιο συγκεκριμένα ένα τέτοιο υπόστρωμα βελτίωνει την σταθερότητα της διεργασίας αφού περιορίζονται τα στάδια της υδρόλυσης και οξεογένεσης και ευνοείται η δράση των μεθανογόνων μικροοργανισμών</w:t>
+        <w:t>[4]</w:t>
+      </w:r>
+      <w:r>
+        <w:rPr>
+          <w:rFonts w:cs="Times New Roman" w:ascii="Calibri" w:hAnsi="Calibri" w:asciiTheme="minorHAnsi" w:hAnsiTheme="minorHAnsi"/>
+        </w:rPr>
+        <w:t>. Πιο συγκεκριμένα ένα τέτοιο υπόστρωμα μπορεί να βελτιώσει την σταθερότητα μιας ΑΧ αφού περιορίζονται τα στάδια της υδρόλυσης και οξεογένεσης και ευνοείται η δράση των μεθανογόνων μικροοργανισμών</w:t>
       </w:r>
       <w:r>
         <w:rPr>
           <w:rFonts w:cs="Times New Roman" w:ascii="Calibri" w:hAnsi="Calibri" w:asciiTheme="minorHAnsi" w:hAnsiTheme="minorHAnsi"/>
           <w:vertAlign w:val="superscript"/>
         </w:rPr>
-        <w:t xml:space="preserve"> [2, 5]</w:t>
+        <w:t xml:space="preserve"> [4, 5]</w:t>
       </w:r>
       <w:r>
         <w:rPr>
@@ -714,34 +579,69 @@
       <w:r>
         <w:rPr>
           <w:rFonts w:cs="Times New Roman" w:ascii="Calibri" w:hAnsi="Calibri" w:asciiTheme="minorHAnsi" w:hAnsiTheme="minorHAnsi"/>
-        </w:rPr>
-        <w:t xml:space="preserve">Η παρούσα εργασία στοχεύει στη βιοαποδόμηση των υπολειμμάτων τροφίμων με χρήση εμπορικού σκευάσματος ενζύμων-μικροοργανισμών, αλλά και στην αξιοποίηση του υδρολύματος που προκύπτει για την παραγωγή μεθανίου. Για το λόγο αυτό εξετάζονται οι λειτουργικές συνθήκες της διεργασίας με σκοπό την βελτιστοποίησή της ώστε να μπορέσει να εφαρμοστεί αποτελεσματικά για την διαχείριση των υπολειμμάτων τροφών. Η επεξεργασία των </w:t>
-      </w:r>
-      <w:r>
-        <w:rPr>
-          <w:rFonts w:cs="Times New Roman" w:ascii="Calibri" w:hAnsi="Calibri" w:asciiTheme="minorHAnsi" w:hAnsiTheme="minorHAnsi"/>
-          <w:lang w:val="en-US"/>
-        </w:rPr>
-        <w:t>FW</w:t>
-      </w:r>
-      <w:r>
-        <w:rPr>
-          <w:rFonts w:cs="Times New Roman" w:ascii="Calibri" w:hAnsi="Calibri" w:asciiTheme="minorHAnsi" w:hAnsiTheme="minorHAnsi"/>
+          <w:color w:themeColor="text1" w:val="auto"/>
+        </w:rPr>
+        <w:t xml:space="preserve">Η παρούσα εργασία στοχεύει στη βιοαποδόμηση των </w:t>
+      </w:r>
+      <w:r>
+        <w:rPr>
+          <w:rFonts w:cs="Times New Roman" w:ascii="Calibri" w:hAnsi="Calibri" w:asciiTheme="minorHAnsi" w:hAnsiTheme="minorHAnsi"/>
+          <w:color w:themeColor="text1" w:val="auto"/>
+          <w:lang w:val="en-US"/>
+        </w:rPr>
+        <w:t>ΥΤ</w:t>
+      </w:r>
+      <w:r>
+        <w:rPr>
+          <w:rFonts w:cs="Times New Roman" w:ascii="Calibri" w:hAnsi="Calibri" w:asciiTheme="minorHAnsi" w:hAnsiTheme="minorHAnsi"/>
+          <w:color w:themeColor="text1" w:val="auto"/>
+        </w:rPr>
+        <w:t xml:space="preserve"> με χρήση εμπορικού σκευάσματος ενζύμων-μικροοργανισμών, αλλά και στην αξιοποίηση του υδρολύματος που προκύπτει για την παραγωγή μεθανίου. Για το λόγο αυτό εξετάζονται οι λειτουργικές συνθήκες της διεργασίας με σκοπό την βελτιστοποίησή της. Η επεξεργασία των </w:t>
+      </w:r>
+      <w:r>
+        <w:rPr>
+          <w:rFonts w:cs="Times New Roman" w:ascii="Calibri" w:hAnsi="Calibri" w:asciiTheme="minorHAnsi" w:hAnsiTheme="minorHAnsi"/>
+          <w:color w:themeColor="text1" w:val="auto"/>
+          <w:lang w:val="en-US"/>
+        </w:rPr>
+        <w:t>ΥΤ</w:t>
+      </w:r>
+      <w:r>
+        <w:rPr>
+          <w:rFonts w:cs="Times New Roman" w:ascii="Calibri" w:hAnsi="Calibri" w:asciiTheme="minorHAnsi" w:hAnsiTheme="minorHAnsi"/>
+          <w:color w:themeColor="text1" w:val="auto"/>
         </w:rPr>
         <w:t xml:space="preserve"> αρχικά λαμβάνει χώρα σε αντιδραστήρες εργαστηριακής κλίμακας, και μελετάται η επίδραση της θερμοκρασίας και της ποσότητας του σκευάσματος στο είδος των προϊόντων που παράγονται (εκροή). Έπειτα η βιοαποδόμηση των </w:t>
       </w:r>
       <w:r>
         <w:rPr>
           <w:rFonts w:cs="Times New Roman" w:ascii="Calibri" w:hAnsi="Calibri" w:asciiTheme="minorHAnsi" w:hAnsiTheme="minorHAnsi"/>
-          <w:lang w:val="en-US"/>
-        </w:rPr>
-        <w:t>FW</w:t>
-      </w:r>
-      <w:r>
-        <w:rPr>
-          <w:rFonts w:cs="Times New Roman" w:ascii="Calibri" w:hAnsi="Calibri" w:asciiTheme="minorHAnsi" w:hAnsiTheme="minorHAnsi"/>
-        </w:rPr>
-        <w:t xml:space="preserve"> δοκιμάζεται σε πιλοτικό αντιδραστήρα όπου εξετάζονται διαφορετικές συνθήκες λειτουργίας (π.χ. ποσότητα σκευάσματος, παροχή νερού) και ελέγχεται η απόδοση της υδρόλυσης. Τέλος, διερευνάται η δυνατότητα αξιοποίησης της παραγόμενης υγρής εκροής για την παραγωγή μεθανίου σε αναερόβιους αντιδραστήρες εργαστηριακής κλίμακας.</w:t>
+          <w:color w:themeColor="text1" w:val="auto"/>
+          <w:lang w:val="en-US"/>
+        </w:rPr>
+        <w:t>ΥΤ</w:t>
+      </w:r>
+      <w:r>
+        <w:rPr>
+          <w:rFonts w:cs="Times New Roman" w:ascii="Calibri" w:hAnsi="Calibri" w:asciiTheme="minorHAnsi" w:hAnsiTheme="minorHAnsi"/>
+          <w:color w:themeColor="text1" w:val="auto"/>
+        </w:rPr>
+        <w:t xml:space="preserve"> δοκιμάζεται σε πιλοτικό αντιδραστήρα όπου εξετάζονται διαφορετικές συνθήκες λειτουργίας (ποσότητα </w:t>
+      </w:r>
+      <w:r>
+        <w:rPr>
+          <w:rFonts w:cs="Times New Roman" w:ascii="Calibri" w:hAnsi="Calibri" w:asciiTheme="minorHAnsi" w:hAnsiTheme="minorHAnsi"/>
+          <w:color w:themeColor="text1" w:val="auto"/>
+          <w:lang w:val="en-US"/>
+        </w:rPr>
+        <w:t>ΥΤ</w:t>
+      </w:r>
+      <w:r>
+        <w:rPr>
+          <w:rFonts w:cs="Times New Roman" w:ascii="Calibri" w:hAnsi="Calibri" w:asciiTheme="minorHAnsi" w:hAnsiTheme="minorHAnsi"/>
+          <w:color w:themeColor="text1" w:val="auto"/>
+        </w:rPr>
+        <w:t>, ποσότητα σκευάσματος και παροχή νερού) και ελέγχεται η απόδοση της υδρόλυσης. Τέλος, διερευνάται η δυνατότητα αξιοποίησης της παραγόμενης υγρής εκροής για την παραγωγή μεθανίου σε αναερόβιους αντιδραστήρες εργαστηριακής κλίμακας.</w:t>
       </w:r>
     </w:p>
     <w:p>
@@ -774,7 +674,20 @@
         <w:rPr>
           <w:rFonts w:cs="Times New Roman" w:ascii="Calibri" w:hAnsi="Calibri" w:asciiTheme="minorHAnsi" w:hAnsiTheme="minorHAnsi"/>
         </w:rPr>
-        <w:t>Τα υπολείμματα τροφών που χρησιμοποιήθηκαν συλλέχθηκαν από το εστιατόριο του Εθνικού Μετσόβιου Πολυτεχνείου και αποθηκεύτηκαν στους -20</w:t>
+        <w:t xml:space="preserve">Τα </w:t>
+      </w:r>
+      <w:r>
+        <w:rPr>
+          <w:rFonts w:cs="Times New Roman" w:ascii="Calibri" w:hAnsi="Calibri" w:asciiTheme="minorHAnsi" w:hAnsiTheme="minorHAnsi"/>
+          <w:lang w:val="en-US"/>
+        </w:rPr>
+        <w:t>FW</w:t>
+      </w:r>
+      <w:r>
+        <w:rPr>
+          <w:rFonts w:cs="Times New Roman" w:ascii="Calibri" w:hAnsi="Calibri" w:asciiTheme="minorHAnsi" w:hAnsiTheme="minorHAnsi"/>
+        </w:rPr>
+        <w:t xml:space="preserve"> που χρησιμοποιήθηκαν συλλέχθηκαν από την φοιτητική λέσχη του Εθνικού Μετσόβιου Πολυτεχνείου και αποθηκεύτηκαν στους -20</w:t>
       </w:r>
       <w:r>
         <w:rPr>
@@ -787,7 +700,7 @@
         <w:rPr>
           <w:rFonts w:cs="Times New Roman" w:ascii="Calibri" w:hAnsi="Calibri" w:asciiTheme="minorHAnsi" w:hAnsiTheme="minorHAnsi"/>
         </w:rPr>
-        <w:t>C για περαίτερω χρήση. Για τα εργαστηριακά πειράματα, τα τρόφιμα τεμαχίστηκαν σε μπλέντερ (Cecotec Powder Black Titanium 2000) για να δημιουργηθεί μία ομοιόμορφη ημιστερεή φάση η οποία μπορεί να χρησιμοποιηθεί ως υπόστρωμα για την υδρόλυση, ενώ στην πιλοτική κλίμακα αυτό δεν ήταν απαραίτητο καθώς ο αντιδραστήρας είχε αυτή την δυνατότητα.</w:t>
+        <w:t>C για περαιτέρω χρήση. Για τα εργαστηριακά πειράματα, τα τρόφιμα τεμαχίστηκαν σε μπλέντερ (Cecotec Powder Black Titanium 2000) για να επιτευχθεί μία ομοιόμορφη ημιστερεή φάση η οποία μπορεί να χρησιμοποιηθεί ως υπόστρωμα για την υδρόλυση. Στην διάταξη της πιλοτικής κλίμακας αυτό δεν ήταν απαραίτητο καθώς υπάρχει η δυνατότητα τεμαχισμού.</w:t>
       </w:r>
       <w:r>
         <w:rPr/>
@@ -807,7 +720,7 @@
         <w:rPr>
           <w:rFonts w:cs="Times New Roman" w:ascii="Calibri" w:hAnsi="Calibri"/>
         </w:rPr>
-        <w:t xml:space="preserve">Για την αναερόβια χώνευση χρησιμοποιήθηκε αναερόβια λάσπη προερχόμενη από 2 διαφορετικές πηγές: α) μονάδα επεξεργασίας απορριμμάτων Βοιωτίας και στη συνέχεια β) κέντρο επεξεργασίας λυμάτων στα βόρεια προάστεια της Αθήνας. </w:t>
+        <w:t xml:space="preserve">Για την ΑΧ χρησιμοποιήθηκε αναερόβια λάσπη προερχόμενη από δύο διαφορετικές πηγές: α) μονάδα ανακύκλωσης απορριμμάτων Βοιωτίας και β) αναερόβιο χωνευτήρα βιομηχανίας τροφίμων Αττικής. </w:t>
       </w:r>
     </w:p>
     <w:p>
@@ -823,7 +736,19 @@
         <w:rPr>
           <w:rFonts w:cs="Times New Roman" w:ascii="Calibri" w:hAnsi="Calibri"/>
         </w:rPr>
-        <w:t>Τα πειράματα βιοαποδόμησης σε εργαστηριακή κλίμακα ήταν διαλείποντος έργου και έγιναν σε διάταξη με 7 διαθέσιμα δοχεία συνολικού όγκου 1000 mL εξοπλισμένα με αναδευτήρες και με δυνατότητα ρύθμισης της θερμοκρασίας.</w:t>
+        <w:t xml:space="preserve">Τα πειράματα βιοαποδόμησης σε εργαστηριακή κλίμακα ήταν διαλείποντος έργου και έγιναν σε διάταξη με 7 διαθέσιμα δοχεία συνολικού όγκου 1L το καθένα εξοπλισμένα με αναδευτήρες </w:t>
+      </w:r>
+      <w:r>
+        <w:rPr>
+          <w:rFonts w:cs="Times New Roman" w:ascii="Calibri" w:hAnsi="Calibri"/>
+        </w:rPr>
+        <w:t xml:space="preserve">τύπου κουπιού </w:t>
+      </w:r>
+      <w:r>
+        <w:rPr>
+          <w:rFonts w:cs="Times New Roman" w:ascii="Calibri" w:hAnsi="Calibri"/>
+        </w:rPr>
+        <w:t>και με δυνατότητα ρύθμισης της θερμοκρασίας.</w:t>
       </w:r>
       <w:r>
         <w:rPr>
@@ -848,7 +773,33 @@
         <w:rPr>
           <w:rFonts w:cs="Times New Roman" w:ascii="Calibri" w:hAnsi="Calibri"/>
         </w:rPr>
-        <w:t xml:space="preserve">C. Σε κάθε δοχείο τροφοδοτήθηκαν 200 g τεμαχισμένων υπολειμμάτων τροφών και αυτά αραιώθηκαν με 600 ml νερό για την επίτευξη της ομοιογένειας. Οι ποσότητες του σκευάσματος ενζύμων-μικροοργανισμών (mix) που εξετάστηκαν είναι 0 (επίδραση μόνο της θερμοκρασίας), 1, 2, 4 και 8 </w:t>
+        <w:t xml:space="preserve">C. Σε κάθε δοχείο τροφοδοτήθηκαν 200 g τεμαχισμένων </w:t>
+      </w:r>
+      <w:r>
+        <w:rPr>
+          <w:rFonts w:cs="Times New Roman" w:ascii="Calibri" w:hAnsi="Calibri"/>
+          <w:lang w:val="en-US"/>
+        </w:rPr>
+        <w:t>FW</w:t>
+      </w:r>
+      <w:r>
+        <w:rPr>
+          <w:rFonts w:cs="Times New Roman" w:ascii="Calibri" w:hAnsi="Calibri"/>
+        </w:rPr>
+        <w:t xml:space="preserve"> και αυτά αραιώθηκαν με 600 m</w:t>
+      </w:r>
+      <w:r>
+        <w:rPr>
+          <w:rFonts w:cs="Times New Roman" w:ascii="Calibri" w:hAnsi="Calibri"/>
+          <w:lang w:val="en-US"/>
+        </w:rPr>
+        <w:t>L</w:t>
+      </w:r>
+      <w:r>
+        <w:rPr>
+          <w:rFonts w:cs="Times New Roman" w:ascii="Calibri" w:hAnsi="Calibri"/>
+        </w:rPr>
+        <w:t xml:space="preserve"> νερό για την καλύτερη ομογενοποίησή τους. Οι ποσότητες του σκευάσματος ενζύμων-μικροοργανισμών (mix) που εξετάστηκαν είναι 0 (επίδραση μόνο της θερμοκρασίας), 1, 2, 4 και 8 </w:t>
       </w:r>
       <w:r>
         <w:rPr>
@@ -856,45 +807,6 @@
           <w:lang w:val="en-US"/>
         </w:rPr>
         <w:t>mL</w:t>
-      </w:r>
-      <w:r>
-        <w:rPr>
-          <w:rFonts w:cs="Times New Roman" w:ascii="Calibri" w:hAnsi="Calibri"/>
-        </w:rPr>
-        <w:t xml:space="preserve"> με αντίστοιχες αναλογίες υποστρώματος/εμβολίου 200, 100, 50 και 25 g υγρού F</w:t>
-      </w:r>
-      <w:r>
-        <w:rPr>
-          <w:rFonts w:cs="Times New Roman" w:ascii="Calibri" w:hAnsi="Calibri"/>
-          <w:lang w:val="en-US"/>
-        </w:rPr>
-        <w:t>W</w:t>
-      </w:r>
-      <w:r>
-        <w:rPr>
-          <w:rFonts w:cs="Times New Roman" w:ascii="Calibri" w:hAnsi="Calibri"/>
-        </w:rPr>
-        <w:t>/</w:t>
-      </w:r>
-      <w:r>
-        <w:rPr>
-          <w:rFonts w:cs="Times New Roman" w:ascii="Calibri" w:hAnsi="Calibri"/>
-          <w:lang w:val="en-US"/>
-        </w:rPr>
-        <w:t>mL</w:t>
-      </w:r>
-      <w:r>
-        <w:rPr>
-          <w:rFonts w:cs="Times New Roman" w:ascii="Calibri" w:hAnsi="Calibri"/>
-        </w:rPr>
-        <w:t xml:space="preserve"> </w:t>
-      </w:r>
-      <w:r>
-        <w:rPr>
-          <w:rFonts w:cs="Times New Roman" w:ascii="Calibri" w:hAnsi="Calibri"/>
-          <w:lang w:val="en-US"/>
-        </w:rPr>
-        <w:t>mix</w:t>
       </w:r>
       <w:r>
         <w:rPr>
@@ -929,7 +841,7 @@
         <w:rPr>
           <w:rFonts w:cs="Times New Roman" w:ascii="Calibri" w:hAnsi="Calibri" w:asciiTheme="minorHAnsi" w:hAnsiTheme="minorHAnsi"/>
         </w:rPr>
-        <w:t>Για τα πειράματα σε πιλοτική κλίμακα χρησιμοποιήθηκε ο αερόβιος χωνευτήρας (</w:t>
+        <w:t>Για τα πειράματα σε πιλοτική κλίμακα χρησιμοποιήθηκε ο πρωτότυπος αερόβιος χωνευτήρας (</w:t>
       </w:r>
       <w:r>
         <w:rPr>
@@ -942,13 +854,13 @@
         <w:rPr>
           <w:rFonts w:cs="Times New Roman" w:ascii="Calibri" w:hAnsi="Calibri" w:asciiTheme="minorHAnsi" w:hAnsiTheme="minorHAnsi"/>
         </w:rPr>
-        <w:t xml:space="preserve">) χωρητικότητας 300 L. </w:t>
-      </w:r>
-      <w:r>
-        <w:rPr>
-          <w:rFonts w:cs="Times New Roman" w:ascii="Calibri" w:hAnsi="Calibri"/>
-        </w:rPr>
-        <w:t xml:space="preserve">Ο αντιδραστήρας έχει αδρανές πληρωτικό υλικό, για την καλύτερη διεπαφή </w:t>
+        <w:t xml:space="preserve">) χωρητικότητας 300 L. Στο εσωτερικό του </w:t>
+      </w:r>
+      <w:r>
+        <w:rPr>
+          <w:rFonts w:cs="Times New Roman" w:ascii="Calibri" w:hAnsi="Calibri"/>
+        </w:rPr>
+        <w:t xml:space="preserve">αντιδραστήρα έχει τοποθετηθεί αδρανές πλαστικό πληρωτικό υλικό, για την καλύτερη διεπαφή </w:t>
       </w:r>
       <w:r>
         <w:rPr>
@@ -961,7 +873,7 @@
         <w:rPr>
           <w:rFonts w:cs="Times New Roman" w:ascii="Calibri" w:hAnsi="Calibri"/>
         </w:rPr>
-        <w:t xml:space="preserve"> και ενζύμων-μικροοργανισμών. Επίσης, έχει εσωτερική ζυγαριά για την μέτρηση της μάζας της τροφοδοσίας του και ροόμετρο για την μέτρηση της παροχής νερού. Τέλος, έχει ένα PLC το οποίο επιτρέπει την ρύθμιση του ρυθμού τροφοδοσίας του ενζυμικού σκευάσματος καθώς και τη ρύθμιση του νερού που προστίθεται στο εσωτερικό του αντιδραστήρα αλλά και στην εκροή του για την αραίωση του τελικού προϊόντος. Στα πειράματα που έγιναν εξετάστηκε η επίδραση του ρυθμού τροφοδοσίας του σκευάσματος (mL σκευάσματος/kg ξηρού FW/day) καθώς και της παροχής νερού στην υδρόλυση του </w:t>
+        <w:t xml:space="preserve"> και ενζύμων-μικροοργανισμών. Επίσης, διαθέτει εσωτερική ζυγαριά για την μέτρηση της μάζας της τροφοδοσίας του και ροόμετρο για την μέτρηση της παροχής νερού. Τέλος, έχει ενσωματωμένο PLC που επιτρέπει την ρύθμιση του ρυθμού τροφοδοσίας του σκευάσματος καθώς και του νερού που προστίθεται στο εσωτερικό του αντιδραστήρα αλλά και στην εκροή του για την αραίωση του τελικού προϊόντος. Στα πειράματα που έγιναν εξετάστηκε η επίδραση του ρυθμού τροφοδοσίας του σκευάσματος (mL σκευάσματος/kg ξηρού FW/day) καθώς και της παροχής νερού στην υδρόλυση του </w:t>
       </w:r>
       <w:r>
         <w:rPr>
@@ -980,13 +892,13 @@
         <w:rPr>
           <w:rFonts w:cs="Times New Roman" w:ascii="Calibri" w:hAnsi="Calibri" w:asciiTheme="minorHAnsi" w:hAnsiTheme="minorHAnsi"/>
         </w:rPr>
-        <w:t xml:space="preserve"> Η λειτουργία του αντιδραστήρα ήταν ημι-συνεχής καθώς η τροφοδοσία γινόταν 2 φορές την ημέρα με ποσότητες 25-36 kg υγρού FW/ημέρα, ενώ το κάθε πείραμα είχε διάρκεια 5 ημέρες. Η εκροή του αντιδραστήρα συλλεγόταν σε δεξαμενή συνολικής χωρητικότητας 250 L μετά από λιποσυλλογή. </w:t>
-      </w:r>
-      <w:r>
-        <w:rPr>
-          <w:rFonts w:cs="Times New Roman" w:ascii="Calibri" w:hAnsi="Calibri"/>
-        </w:rPr>
-        <w:t xml:space="preserve">Για τα πειράματα πιλοτικής κλίμακας, η βασική απόκριση του πειράματος ήταν ο λόγος διαλυτού προς ολικό COD ο οποίος δείχνει την βιοαποδομησιμότητα του υποστρώματος. </w:t>
+        <w:t xml:space="preserve"> Η λειτουργία του αντιδραστήρα ήταν ημι-συνεχής και η τροφοδοσία γινόταν 2 φορές την ημέρα με ποσότητες 25-36 kg υγρού FW/ημέρα, ενώ το κάθε πείραμα είχε διάρκεια 5 ημέρες. Η εκροή του αντιδραστήρα συλλεγόταν σε δεξαμενή συνολικής χωρητικότητας 250 L μετά από λιποσυλλογή. </w:t>
+      </w:r>
+      <w:r>
+        <w:rPr>
+          <w:rFonts w:cs="Times New Roman" w:ascii="Calibri" w:hAnsi="Calibri"/>
+        </w:rPr>
+        <w:t xml:space="preserve">Για τα πειράματα πιλοτικής κλίμακας, η βασική απόκριση του πειράματος ήταν ο λόγος διαλυτού προς ολικό COD ο οποίος δείχνει την βιοαποδομησιμότητα του υποστρώματος και κατά συνέπεια την απόδοση της υδρόλυσής του. </w:t>
       </w:r>
     </w:p>
     <w:p>
@@ -1002,20 +914,19 @@
         <w:rPr>
           <w:rFonts w:cs="Times New Roman" w:ascii="Calibri" w:hAnsi="Calibri"/>
         </w:rPr>
-        <w:t>Η αναερόβια χώνευση πραγματοποιήθηκε σε εργαστηριακούς αντιδραστήρες διαλείποντος έργου, συνολικού όγκου 500 m</w:t>
-      </w:r>
-      <w:r>
-        <w:rPr>
-          <w:rFonts w:cs="Times New Roman" w:ascii="Calibri" w:hAnsi="Calibri"/>
-          <w:lang w:val="en-US"/>
-        </w:rPr>
-        <w:t>L</w:t>
-      </w:r>
-      <w:r>
-        <w:rPr>
-          <w:rFonts w:cs="Times New Roman" w:ascii="Calibri" w:hAnsi="Calibri"/>
-        </w:rPr>
-        <w:t xml:space="preserve">. Αυτοί εμβολιάστηκαν με 120 </w:t>
+        <w:t xml:space="preserve">Η ΑΧ πραγματοποιήθηκε σε εργαστηριακούς αντιδραστήρες διαλείποντος έργου, συνολικού όγκου 500 </w:t>
+      </w:r>
+      <w:r>
+        <w:rPr>
+          <w:rFonts w:cs="Times New Roman" w:ascii="Calibri" w:hAnsi="Calibri"/>
+        </w:rPr>
+        <w:t>mL</w:t>
+      </w:r>
+      <w:r>
+        <w:rPr>
+          <w:rFonts w:cs="Times New Roman" w:ascii="Calibri" w:hAnsi="Calibri"/>
+        </w:rPr>
+        <w:t xml:space="preserve"> ο καθένας. Οι αντιδραστήρες εμβολιάστηκαν αρχικά με 120 </w:t>
       </w:r>
       <w:r>
         <w:rPr>
@@ -1028,7 +939,7 @@
         <w:rPr>
           <w:rFonts w:cs="Times New Roman" w:ascii="Calibri" w:hAnsi="Calibri"/>
         </w:rPr>
-        <w:t xml:space="preserve"> αναερόβιας λάσπης, πληρώθηκαν με 350 </w:t>
+        <w:t xml:space="preserve"> αναερόβιας λάσπης, και στη συνέχεια πληρώθηκαν με 350 </w:t>
       </w:r>
       <w:r>
         <w:rPr>
@@ -1041,7 +952,7 @@
         <w:rPr>
           <w:rFonts w:cs="Times New Roman" w:ascii="Calibri" w:hAnsi="Calibri"/>
         </w:rPr>
-        <w:t xml:space="preserve"> νερού και τοποθετήθηκαν σε υδατόλουτρο με θερμοκρασία 37</w:t>
+        <w:t xml:space="preserve"> νερού και τοποθετήθηκαν σε υδατόλουτρο θερμοκρασίας 37</w:t>
       </w:r>
       <w:r>
         <w:rPr>
@@ -1054,7 +965,7 @@
         <w:rPr>
           <w:rFonts w:cs="Times New Roman" w:ascii="Calibri" w:hAnsi="Calibri"/>
         </w:rPr>
-        <w:t xml:space="preserve">C και ανάδευση 170 rpm. Αρχικά, η αναερόβια λάσπη ενεργοποιήθηκε με τροφοδοσία με οξικό οξύ (100 </w:t>
+        <w:t xml:space="preserve">C και ανάδευσης 170 rpm. Αρχικά, η αναερόβια λάσπη ενεργοποιήθηκε με τροφοδοσία οξικού οξέος 100 </w:t>
       </w:r>
       <w:r>
         <w:rPr>
@@ -1067,7 +978,20 @@
         <w:rPr>
           <w:rFonts w:cs="Times New Roman" w:ascii="Calibri" w:hAnsi="Calibri"/>
         </w:rPr>
-        <w:t xml:space="preserve">) και έπειτα ακολούθησε τροφοδοσία με τα υδρολύματα που προέκυψαν από τη βιοαποδόμηση με 0, 1, 2 και 4 mL </w:t>
+        <w:t xml:space="preserve">, και στη συνέχεια, ακολούθησε η τροφοδοσία με τα υδρολύματα που προέκυψαν από τη υδρόλυση/βιοαποδόμηση των </w:t>
+      </w:r>
+      <w:r>
+        <w:rPr>
+          <w:rFonts w:cs="Times New Roman" w:ascii="Calibri" w:hAnsi="Calibri"/>
+          <w:lang w:val="en-US"/>
+        </w:rPr>
+        <w:t>FW</w:t>
+      </w:r>
+      <w:r>
+        <w:rPr>
+          <w:rFonts w:cs="Times New Roman" w:ascii="Calibri" w:hAnsi="Calibri"/>
+        </w:rPr>
+        <w:t xml:space="preserve"> με 0, 1, 2 και 4 mL </w:t>
       </w:r>
       <w:r>
         <w:rPr>
@@ -1125,7 +1049,7 @@
         <w:rPr>
           <w:rFonts w:cs="Times New Roman" w:ascii="Calibri" w:hAnsi="Calibri"/>
         </w:rPr>
-        <w:t xml:space="preserve">, αλλά και με ανεπεξέργαστο FW. Το παραγόμενο αέριο αρχικά διοχετεύεται σε διάλυμα </w:t>
+        <w:t xml:space="preserve">, αλλά και με ανεπεξέργαστο FW. Το παραγόμενο βιοαέριο αρχικά διοχετεύεται σε διάλυμα </w:t>
       </w:r>
       <w:r>
         <w:rPr>
@@ -1138,7 +1062,31 @@
         <w:rPr>
           <w:rFonts w:cs="Times New Roman" w:ascii="Calibri" w:hAnsi="Calibri"/>
         </w:rPr>
-        <w:t xml:space="preserve"> 1Μ όπου δεσμεύεται το διοξείδιο του άνθρακα ενώ το μεθάνιο συλλέγεται και μετράται με την τεχνική της μετατόπισης του υγρού. Η παραγωγή μεθανίου στο χρόνο καταγράφεται με σύστημα παρακολούθησης με χρήση κάμερας. Πραγματοποιήθηκαν 2 κύκλοι πειραμάτων αναερόβιας χώνευσης με λάσπη 2 διαφορετικών προελεύσεων. Κατά τον πρώτο κύκλο πειραμάτων (λάσπη Βοιωτίας) χρησιμοποιήθηκαν 1.55 g VS λάσπης/αντιδραστήρα, ενώ στον δεύτερο (λάσπη ΚΕΛ Αττικής) τροφοδοτήθηκαν 4.2 g VS λάσπης/αντιδραστήρα. Τέλος ακολούθησε η αναερόβια επεξεργασία του υδρολύματος που προέκυψε από τον πιλοτικό αντιδραστήρα με χρήση σκευάσματος ενζύμων-μικροοργανισμών που αντιστοιχούσε σε 1 και 2 </w:t>
+        <w:t xml:space="preserve"> 1Μ όπου δεσμεύεται το διοξείδιο του άνθρακα ενώ το μεθάνιο συλλέγεται και μετριέται με την τεχνική της μετατόπισης του υγρού. Η παραγωγή μεθανίου στο χρόνο καταγράφεται με σύστημα παρακολούθησης με χρήση κάμερας. Πραγματοποιήθηκαν 2 κύκλοι πειραμάτων ΑΧ με λάσπη δυο διαφορετικών προελεύσεων. Κατά τον πρώτο κύκλο πειραμάτων (λάσπη </w:t>
+      </w:r>
+      <w:r>
+        <w:rPr>
+          <w:rFonts w:cs="Times New Roman" w:ascii="Calibri" w:hAnsi="Calibri"/>
+        </w:rPr>
+        <w:t>Αττικής</w:t>
+      </w:r>
+      <w:r>
+        <w:rPr>
+          <w:rFonts w:cs="Times New Roman" w:ascii="Calibri" w:hAnsi="Calibri"/>
+        </w:rPr>
+        <w:t xml:space="preserve">) χρησιμοποιήθηκαν 1,55 g VS λάσπης/αντιδραστήρα, ενώ στον δεύτερο (λάσπη </w:t>
+      </w:r>
+      <w:r>
+        <w:rPr>
+          <w:rFonts w:cs="Times New Roman" w:ascii="Calibri" w:hAnsi="Calibri"/>
+        </w:rPr>
+        <w:t>Βοιωτίας</w:t>
+      </w:r>
+      <w:r>
+        <w:rPr>
+          <w:rFonts w:cs="Times New Roman" w:ascii="Calibri" w:hAnsi="Calibri"/>
+        </w:rPr>
+        <w:t xml:space="preserve">) τροφοδοτήθηκαν 4,20 g VS λάσπης/αντιδραστήρα. Τέλος ακολούθησε η αναερόβια επεξεργασία του υδρολύματος που προέκυψε από τον πιλοτικό αντιδραστήρα με χρήση σκευάσματος ενζύμων-μικροοργανισμών που αντιστοιχούσε σε 1 και 2 </w:t>
       </w:r>
       <w:r>
         <w:rPr>
@@ -1190,7 +1138,49 @@
         <w:rPr>
           <w:rFonts w:cs="Times New Roman" w:ascii="Calibri" w:hAnsi="Calibri"/>
         </w:rPr>
-        <w:t>, με χρήση λάσπης από ΚΕΛ Αττικής. Σε όλα τα πειράματα η τροφοδοσία υποστρώματος ήταν 100 mg sCOD, ενώ το κάθε πείραμα σταματούσε με την ελαχιστοποίηση του ρυθμού παραγωγής μεθανίου.</w:t>
+        <w:t xml:space="preserve">, με χρήση λάσπης </w:t>
+      </w:r>
+      <w:r>
+        <w:rPr>
+          <w:rFonts w:cs="Times New Roman" w:ascii="Calibri" w:hAnsi="Calibri"/>
+        </w:rPr>
+        <w:t>Βιοωτίας</w:t>
+      </w:r>
+      <w:r>
+        <w:rPr>
+          <w:rFonts w:cs="Times New Roman" w:ascii="Calibri" w:hAnsi="Calibri"/>
+        </w:rPr>
+        <w:t>. Σε όλα τα πειράματα η τροφοδοσία υποστρώματος ήταν 100 mg sCOD, ενώ το κάθε πείραμα σταματούσε ό</w:t>
+      </w:r>
+      <w:r>
+        <w:rPr>
+          <w:rFonts w:cs="Times New Roman" w:ascii="Calibri" w:hAnsi="Calibri"/>
+        </w:rPr>
+        <w:t xml:space="preserve">ταν ο </w:t>
+      </w:r>
+      <w:r>
+        <w:rPr>
+          <w:rFonts w:cs="Times New Roman" w:ascii="Calibri" w:hAnsi="Calibri"/>
+        </w:rPr>
+        <w:t>ρυθμό</w:t>
+      </w:r>
+      <w:r>
+        <w:rPr>
+          <w:rFonts w:cs="Times New Roman" w:ascii="Calibri" w:hAnsi="Calibri"/>
+        </w:rPr>
+        <w:t>ς</w:t>
+      </w:r>
+      <w:r>
+        <w:rPr>
+          <w:rFonts w:cs="Times New Roman" w:ascii="Calibri" w:hAnsi="Calibri"/>
+        </w:rPr>
+        <w:t xml:space="preserve"> παραγωγής μεθανίου ή</w:t>
+      </w:r>
+      <w:r>
+        <w:rPr>
+          <w:rFonts w:cs="Times New Roman" w:ascii="Calibri" w:hAnsi="Calibri"/>
+        </w:rPr>
+        <w:t>ταν κάτω από 0.05 mL/ώρα για τουλάχιστον 5 ώρες.</w:t>
       </w:r>
     </w:p>
     <w:p>
@@ -1219,14 +1209,34 @@
         <w:rPr>
           <w:rFonts w:cs="Times New Roman" w:ascii="Calibri" w:hAnsi="Calibri"/>
         </w:rPr>
-        <w:t xml:space="preserve"> το οποίο έχει χρησιμοποιηθεί εκτενώς στη βιβλιογραφία για την ανάλυση αυτή</w:t>
+        <w:t xml:space="preserve"> το οποίο χρησιμοποιείται εκτενώς για τον προσδιορισμό του ρυθμού παραγωγής </w:t>
+      </w:r>
+      <w:r>
+        <w:rPr>
+          <w:rFonts w:cs="Times New Roman" w:ascii="Calibri" w:hAnsi="Calibri"/>
+          <w:lang w:val="en-US"/>
+        </w:rPr>
+        <w:t>CH</w:t>
+      </w:r>
+      <w:r>
+        <w:rPr>
+          <w:rFonts w:cs="Times New Roman" w:ascii="Calibri" w:hAnsi="Calibri"/>
+          <w:vertAlign w:val="subscript"/>
+        </w:rPr>
+        <w:t>4</w:t>
+      </w:r>
+      <w:r>
+        <w:rPr>
+          <w:rFonts w:cs="Times New Roman" w:ascii="Calibri" w:hAnsi="Calibri"/>
+        </w:rPr>
+        <w:t xml:space="preserve"> </w:t>
       </w:r>
       <w:r>
         <w:rPr>
           <w:rFonts w:cs="Times New Roman" w:ascii="Calibri" w:hAnsi="Calibri"/>
           <w:vertAlign w:val="superscript"/>
         </w:rPr>
-        <w:t>[3, 7]</w:t>
+        <w:t>[4,7]</w:t>
       </w:r>
       <w:r>
         <w:rPr>
@@ -1472,7 +1482,32 @@
           <w:rFonts w:cs="Times New Roman" w:ascii="Calibri" w:hAnsi="Calibri"/>
           <w:lang w:val="en-US"/>
         </w:rPr>
-        <w:t>t</w:t>
+        <w:t xml:space="preserve">t </w:t>
+      </w:r>
+      <w:r>
+        <w:rPr>
+          <w:rFonts w:cs="Times New Roman" w:ascii="Calibri" w:hAnsi="Calibri"/>
+          <w:lang w:val="en-US"/>
+        </w:rPr>
+        <w:t>(mL CH</w:t>
+      </w:r>
+      <w:r>
+        <w:rPr>
+          <w:rFonts w:cs="Times New Roman" w:ascii="Calibri" w:hAnsi="Calibri"/>
+          <w:vertAlign w:val="subscript"/>
+          <w:lang w:val="en-US"/>
+        </w:rPr>
+        <w:t>4</w:t>
+      </w:r>
+      <w:r>
+        <w:rPr>
+          <w:rFonts w:cs="Times New Roman" w:ascii="Calibri" w:hAnsi="Calibri"/>
+          <w:position w:val="0"/>
+          <w:sz w:val="24"/>
+          <w:vertAlign w:val="baseline"/>
+          <w:lang w:val="en-US"/>
+        </w:rPr>
+        <w:t>)</w:t>
       </w:r>
       <w:r>
         <w:rPr>
@@ -1507,7 +1542,35 @@
         <w:rPr>
           <w:rFonts w:cs="Times New Roman" w:ascii="Calibri" w:hAnsi="Calibri"/>
         </w:rPr>
-        <w:t xml:space="preserve"> η μέγιστη δυνατή παραγωγή μεθανίου, </w:t>
+        <w:t xml:space="preserve"> η μέγιστη δυνατή παραγωγή μεθανίου </w:t>
+      </w:r>
+      <w:r>
+        <w:rPr>
+          <w:rFonts w:cs="Times New Roman" w:ascii="Calibri" w:hAnsi="Calibri"/>
+        </w:rPr>
+        <w:t>(mL CH</w:t>
+      </w:r>
+      <w:r>
+        <w:rPr>
+          <w:rFonts w:cs="Times New Roman" w:ascii="Calibri" w:hAnsi="Calibri"/>
+          <w:vertAlign w:val="subscript"/>
+        </w:rPr>
+        <w:t>4</w:t>
+      </w:r>
+      <w:r>
+        <w:rPr>
+          <w:rFonts w:cs="Times New Roman" w:ascii="Calibri" w:hAnsi="Calibri"/>
+          <w:position w:val="0"/>
+          <w:sz w:val="24"/>
+          <w:vertAlign w:val="baseline"/>
+        </w:rPr>
+        <w:t>)</w:t>
+      </w:r>
+      <w:r>
+        <w:rPr>
+          <w:rFonts w:cs="Times New Roman" w:ascii="Calibri" w:hAnsi="Calibri"/>
+        </w:rPr>
+        <w:t xml:space="preserve">, </w:t>
       </w:r>
       <w:r>
         <w:rPr/>
@@ -1536,7 +1599,47 @@
         <w:rPr>
           <w:rFonts w:cs="Times New Roman" w:ascii="Calibri" w:hAnsi="Calibri"/>
         </w:rPr>
-        <w:t xml:space="preserve"> ο μέγιστος ρυθμός παραγωγής μεθανίου και λ ο χρόνος υστέρησης.</w:t>
+        <w:t xml:space="preserve"> ο μέγιστος ρυθμός παραγωγής μεθανίου </w:t>
+      </w:r>
+      <w:r>
+        <w:rPr>
+          <w:rFonts w:cs="Times New Roman" w:ascii="Calibri" w:hAnsi="Calibri"/>
+        </w:rPr>
+        <w:t>(mL CH</w:t>
+      </w:r>
+      <w:r>
+        <w:rPr>
+          <w:rFonts w:cs="Times New Roman" w:ascii="Calibri" w:hAnsi="Calibri"/>
+          <w:vertAlign w:val="subscript"/>
+        </w:rPr>
+        <w:t>4</w:t>
+      </w:r>
+      <w:r>
+        <w:rPr>
+          <w:rFonts w:cs="Times New Roman" w:ascii="Calibri" w:hAnsi="Calibri"/>
+          <w:position w:val="0"/>
+          <w:sz w:val="24"/>
+          <w:vertAlign w:val="baseline"/>
+        </w:rPr>
+        <w:t>/ώρα)</w:t>
+      </w:r>
+      <w:r>
+        <w:rPr>
+          <w:rFonts w:cs="Times New Roman" w:ascii="Calibri" w:hAnsi="Calibri"/>
+        </w:rPr>
+        <w:t xml:space="preserve"> και λ ο χρόνος υστέρησης </w:t>
+      </w:r>
+      <w:r>
+        <w:rPr>
+          <w:rFonts w:cs="Times New Roman" w:ascii="Calibri" w:hAnsi="Calibri"/>
+        </w:rPr>
+        <w:t>(ώρες)</w:t>
+      </w:r>
+      <w:r>
+        <w:rPr>
+          <w:rFonts w:cs="Times New Roman" w:ascii="Calibri" w:hAnsi="Calibri"/>
+        </w:rPr>
+        <w:t>.</w:t>
       </w:r>
     </w:p>
     <w:p>
@@ -1550,35 +1653,34 @@
       </w:pPr>
       <w:r>
         <w:rPr>
-          <w:rFonts w:cs="Times New Roman" w:ascii="Calibri" w:hAnsi="Calibri" w:asciiTheme="minorHAnsi" w:hAnsiTheme="minorHAnsi"/>
-        </w:rPr>
-        <w:t xml:space="preserve">Οι χημικές αναλύσεις πραγματοποιήθηκαν σε ακολουθία με τις Standard Methods: ολικά στερεά ενότητα 2540 Β., πτητικά στερεά, ενότητα 2540 E., pH, ενότητα 4500-H+, χημικά απαιτούμενο οξυγόνο, ενότητα 5220 C. Τα </w:t>
-      </w:r>
-      <w:r>
-        <w:rPr>
-          <w:rFonts w:cs="Times New Roman" w:ascii="Calibri" w:hAnsi="Calibri" w:asciiTheme="minorHAnsi" w:hAnsiTheme="minorHAnsi"/>
-          <w:lang w:val="en-US"/>
-        </w:rPr>
-        <w:t>VFAs</w:t>
-      </w:r>
-      <w:r>
-        <w:rPr>
-          <w:rFonts w:cs="Times New Roman" w:ascii="Calibri" w:hAnsi="Calibri" w:asciiTheme="minorHAnsi" w:hAnsiTheme="minorHAnsi"/>
-        </w:rPr>
-        <w:t xml:space="preserve"> αναλύθηκαν με </w:t>
-      </w:r>
-      <w:r>
-        <w:rPr>
-          <w:rFonts w:cs="Times New Roman" w:ascii="Calibri" w:hAnsi="Calibri" w:asciiTheme="minorHAnsi" w:hAnsiTheme="minorHAnsi"/>
-          <w:lang w:val="en-US"/>
-        </w:rPr>
-        <w:t>HPLC</w:t>
-      </w:r>
-      <w:r>
-        <w:rPr>
-          <w:rFonts w:cs="Times New Roman" w:ascii="Calibri" w:hAnsi="Calibri" w:asciiTheme="minorHAnsi" w:hAnsiTheme="minorHAnsi"/>
-        </w:rPr>
-        <w:t xml:space="preserve"> (Agilent Technologies 1260 Infinity II).</w:t>
+          <w:rFonts w:eastAsia="Times New Roman" w:cs="Times New Roman" w:ascii="Calibri" w:hAnsi="Calibri"/>
+          <w:color w:themeColor="text1" w:val="000000"/>
+          <w:kern w:val="0"/>
+          <w:sz w:val="24"/>
+          <w:szCs w:val="24"/>
+          <w:lang w:val="el-GR" w:eastAsia="el-GR" w:bidi="ar-SA"/>
+        </w:rPr>
+        <w:t>Οι χημικές αναλύσεις πραγματοποιήθηκαν σε ακολουθία με τις Standard Methods: ολικά στερεά ενότητα 2540 Β., πτητικά στερεά, ενότητα 2540 E., pH, ενότητα 4500-H+, χημικά απαιτούμενο οξυγόνο, ενότητα 5220 C. Τα VFAs αναλύθηκαν με HPLC (Agilent Technologies 1260 Infinity II)</w:t>
+      </w:r>
+      <w:r>
+        <w:rPr>
+          <w:rFonts w:cs="Times New Roman" w:ascii="Calibri" w:hAnsi="Calibri" w:asciiTheme="minorHAnsi" w:hAnsiTheme="minorHAnsi"/>
+          <w:b/>
+        </w:rPr>
+        <w:t>.</w:t>
+      </w:r>
+    </w:p>
+    <w:p>
+      <w:pPr>
+        <w:pStyle w:val="BodyText"/>
+        <w:widowControl w:val="false"/>
+        <w:spacing w:lineRule="auto" w:line="240"/>
+        <w:rPr>
+          <w:rFonts w:ascii="Calibri" w:hAnsi="Calibri" w:cs="Times New Roman" w:asciiTheme="minorHAnsi" w:hAnsiTheme="minorHAnsi"/>
+        </w:rPr>
+      </w:pPr>
+      <w:r>
+        <w:rPr/>
       </w:r>
     </w:p>
     <w:p>
@@ -1608,15 +1710,8 @@
           <w:tab w:val="right" w:pos="9638" w:leader="none"/>
         </w:tabs>
         <w:spacing w:lineRule="auto" w:line="240"/>
-        <w:rPr>
-          <w:rFonts w:ascii="Calibri" w:hAnsi="Calibri" w:cs="Calibri" w:cstheme="minorHAnsi"/>
-          <w:sz w:val="24"/>
-          <w:szCs w:val="24"/>
-          <w:lang w:val="el-GR"/>
-        </w:rPr>
-      </w:pPr>
-      <w:bookmarkStart w:id="0" w:name="_GoBack"/>
-      <w:bookmarkEnd w:id="0"/>
+        <w:rPr/>
+      </w:pPr>
       <w:r>
         <w:rPr>
           <w:rFonts w:cs="Calibri" w:ascii="Calibri" w:hAnsi="Calibri" w:cstheme="minorHAnsi"/>
@@ -1624,25 +1719,117 @@
           <w:szCs w:val="24"/>
           <w:lang w:val="el-GR"/>
         </w:rPr>
-        <w:t xml:space="preserve">Ως απόκριση των πειραμάτων βιοαποδόμησης σε εργαστηριακή κλίμακα λαμβάνονται τα </w:t>
+        <w:t>Ως απόκριση των πειραμάτων βιοαποδόμησης σε εργαστηριακή κλίμακα λαμβάνονται τα VFAs: Γαλακτικό Οξύ, Οξικό Οξύ, Προπιονικό Οξύ και Αιθανόλη τα οποία είναι προϊόντα οξεογενετικής ζύμωσης. Τόσο η συνολική ποσότητα προϊόντων όσο και η αναλογία τους αποτελούν το βασικό αποτέλεσμα του πειραματικού κύκλου αυτού. Από το Σχήμα 1 παρατηρείται πως στους 35</w:t>
       </w:r>
       <w:r>
         <w:rPr>
           <w:rFonts w:cs="Calibri" w:ascii="Calibri" w:hAnsi="Calibri" w:cstheme="minorHAnsi"/>
           <w:sz w:val="24"/>
           <w:szCs w:val="24"/>
-          <w:lang w:val="en-US"/>
-        </w:rPr>
-        <w:t>VFAs</w:t>
+          <w:vertAlign w:val="superscript"/>
+          <w:lang w:val="el-GR"/>
+        </w:rPr>
+        <w:t xml:space="preserve"> </w:t>
       </w:r>
       <w:r>
         <w:rPr>
           <w:rFonts w:cs="Calibri" w:ascii="Calibri" w:hAnsi="Calibri" w:cstheme="minorHAnsi"/>
           <w:sz w:val="24"/>
           <w:szCs w:val="24"/>
-          <w:lang w:val="el-GR"/>
-        </w:rPr>
-        <w:t>: Γαλακτικό Οξύ, Οξικό Οξύ, Προπιονικό Οξύ και Αιθανόλη τα οποία είναι προϊόντα οξεογενετικής ζύμωσης. Τόσο η συνολική ποσότητα προϊόντων όσο και η αναλογία τους αποτελούν το βασικό αποτέλεσμα του πειραματικού κύκλου αυτού.</w:t>
+          <w:vertAlign w:val="superscript"/>
+          <w:lang w:val="el-GR"/>
+        </w:rPr>
+        <w:t>ο</w:t>
+      </w:r>
+      <w:r>
+        <w:rPr>
+          <w:rFonts w:cs="Calibri" w:ascii="Calibri" w:hAnsi="Calibri" w:cstheme="minorHAnsi"/>
+          <w:position w:val="0"/>
+          <w:sz w:val="24"/>
+          <w:sz w:val="24"/>
+          <w:szCs w:val="24"/>
+          <w:vertAlign w:val="baseline"/>
+          <w:lang w:val="el-GR"/>
+        </w:rPr>
+        <w:t>C</w:t>
+      </w:r>
+      <w:r>
+        <w:rPr>
+          <w:rFonts w:cs="Calibri" w:ascii="Calibri" w:hAnsi="Calibri" w:cstheme="minorHAnsi"/>
+          <w:sz w:val="24"/>
+          <w:szCs w:val="24"/>
+          <w:lang w:val="el-GR"/>
+        </w:rPr>
+        <w:t xml:space="preserve"> παράγεται περισσότερη αιθανόλη σε όλες τις αναλογίες mix/υποστρώματος. Ωστόσο στους 40 </w:t>
+      </w:r>
+      <w:r>
+        <w:rPr>
+          <w:rFonts w:cs="Calibri" w:ascii="Calibri" w:hAnsi="Calibri" w:cstheme="minorHAnsi"/>
+          <w:sz w:val="24"/>
+          <w:szCs w:val="24"/>
+          <w:vertAlign w:val="superscript"/>
+          <w:lang w:val="el-GR"/>
+        </w:rPr>
+        <w:t>ο</w:t>
+      </w:r>
+      <w:r>
+        <w:rPr>
+          <w:rFonts w:cs="Calibri" w:ascii="Calibri" w:hAnsi="Calibri" w:cstheme="minorHAnsi"/>
+          <w:position w:val="0"/>
+          <w:sz w:val="24"/>
+          <w:sz w:val="24"/>
+          <w:szCs w:val="24"/>
+          <w:vertAlign w:val="baseline"/>
+          <w:lang w:val="el-GR"/>
+        </w:rPr>
+        <w:t>C</w:t>
+      </w:r>
+      <w:r>
+        <w:rPr>
+          <w:rFonts w:cs="Calibri" w:ascii="Calibri" w:hAnsi="Calibri" w:cstheme="minorHAnsi"/>
+          <w:sz w:val="24"/>
+          <w:szCs w:val="24"/>
+          <w:lang w:val="el-GR"/>
+        </w:rPr>
+        <w:t xml:space="preserve"> παράγεται περισσότερο οξικό οξύ σε σχέση με αυτό στους 35 </w:t>
+      </w:r>
+      <w:r>
+        <w:rPr>
+          <w:rFonts w:cs="Calibri" w:ascii="Calibri" w:hAnsi="Calibri" w:cstheme="minorHAnsi"/>
+          <w:sz w:val="24"/>
+          <w:szCs w:val="24"/>
+          <w:vertAlign w:val="superscript"/>
+          <w:lang w:val="el-GR"/>
+        </w:rPr>
+        <w:t>ο</w:t>
+      </w:r>
+      <w:r>
+        <w:rPr>
+          <w:rFonts w:cs="Calibri" w:ascii="Calibri" w:hAnsi="Calibri" w:cstheme="minorHAnsi"/>
+          <w:sz w:val="24"/>
+          <w:szCs w:val="24"/>
+          <w:lang w:val="el-GR"/>
+        </w:rPr>
+        <w:t>C, το οποίο αποτελεί ιδανικό υπόστρωμα για τη μεθανογένεση</w:t>
+      </w:r>
+      <w:r>
+        <w:rPr>
+          <w:rFonts w:cs="Calibri" w:ascii="Calibri" w:hAnsi="Calibri" w:cstheme="minorHAnsi"/>
+          <w:sz w:val="24"/>
+          <w:szCs w:val="24"/>
+          <w:vertAlign w:val="superscript"/>
+          <w:lang w:val="el-GR"/>
+        </w:rPr>
+        <w:t>[5]</w:t>
+      </w:r>
+      <w:r>
+        <w:rPr>
+          <w:rFonts w:cs="Calibri" w:ascii="Calibri" w:hAnsi="Calibri" w:cstheme="minorHAnsi"/>
+          <w:sz w:val="24"/>
+          <w:szCs w:val="24"/>
+          <w:lang w:val="el-GR"/>
+        </w:rPr>
+        <w:t>.</w:t>
       </w:r>
     </w:p>
     <w:p>
@@ -1668,7 +1855,7 @@
           <w:lang w:val="el-GR"/>
         </w:rPr>
         <w:drawing>
-          <wp:anchor behindDoc="0" distT="0" distB="0" distL="0" distR="0" simplePos="0" locked="0" layoutInCell="0" allowOverlap="1" relativeHeight="9">
+          <wp:anchor behindDoc="0" distT="0" distB="0" distL="0" distR="0" simplePos="0" locked="0" layoutInCell="0" allowOverlap="1" relativeHeight="6">
             <wp:simplePos x="0" y="0"/>
             <wp:positionH relativeFrom="column">
               <wp:align>center</wp:align>
@@ -1676,7 +1863,7 @@
             <wp:positionV relativeFrom="paragraph">
               <wp:align>bottom</wp:align>
             </wp:positionV>
-            <wp:extent cx="3475990" cy="2316480"/>
+            <wp:extent cx="3762375" cy="2506980"/>
             <wp:effectExtent l="0" t="0" r="0" b="0"/>
             <wp:wrapTopAndBottom/>
             <wp:docPr id="1" name="Image1" descr=""/>
@@ -1707,7 +1894,7 @@
                   <pic:spPr bwMode="auto">
                     <a:xfrm>
                       <a:off x="0" y="0"/>
-                      <a:ext cx="3475990" cy="2316480"/>
+                      <a:ext cx="3762375" cy="2506980"/>
                     </a:xfrm>
                     <a:prstGeom prst="rect">
                       <a:avLst/>
@@ -1751,7 +1938,25 @@
           <w:sz w:val="22"/>
           <w:lang w:val="el-GR"/>
         </w:rPr>
-        <w:t>. Προιόντα της διεργασίας βιοαποδόμησης</w:t>
+        <w:t xml:space="preserve">. Προϊόντα της διεργασίας </w:t>
+      </w:r>
+      <w:r>
+        <w:rPr>
+          <w:rFonts w:cs="Times New Roman"/>
+          <w:i/>
+          <w:sz w:val="22"/>
+          <w:lang w:val="el-GR"/>
+        </w:rPr>
+        <w:t>υδρόλυσης/</w:t>
+      </w:r>
+      <w:r>
+        <w:rPr>
+          <w:rFonts w:cs="Times New Roman"/>
+          <w:i/>
+          <w:sz w:val="22"/>
+          <w:lang w:val="el-GR"/>
+        </w:rPr>
+        <w:t>βιοαποδόμησης</w:t>
       </w:r>
     </w:p>
     <w:p>
@@ -1763,7 +1968,7 @@
         </w:tabs>
         <w:spacing w:lineRule="auto" w:line="240"/>
         <w:rPr>
-          <w:rFonts w:ascii="Calibri" w:hAnsi="Calibri" w:cs="Calibri" w:cstheme="minorHAnsi"/>
+          <w:rFonts w:ascii="Calibri" w:hAnsi="Calibri" w:cs="Calibri" w:asciiTheme="minorHAnsi" w:cstheme="minorHAnsi" w:hAnsiTheme="minorHAnsi"/>
           <w:sz w:val="24"/>
           <w:szCs w:val="24"/>
           <w:lang w:val="el-GR"/>
@@ -1771,16 +1976,34 @@
       </w:pPr>
       <w:r>
         <w:rPr>
-          <w:rFonts w:cs="Calibri" w:cstheme="minorHAnsi" w:ascii="Calibri" w:hAnsi="Calibri"/>
+          <w:rFonts w:cs="Calibri" w:ascii="Calibri" w:hAnsi="Calibri" w:asciiTheme="minorHAnsi" w:cstheme="minorHAnsi" w:hAnsiTheme="minorHAnsi"/>
           <w:sz w:val="24"/>
           <w:szCs w:val="24"/>
           <w:lang w:val="el-GR"/>
         </w:rPr>
-        <w:t>Από το Σχήμα 1 παρατηρείται πως στους 35</w:t>
-      </w:r>
-      <w:r>
-        <w:rPr>
-          <w:rFonts w:cs="Calibri" w:cstheme="minorHAnsi" w:ascii="Calibri" w:hAnsi="Calibri"/>
+        <w:t xml:space="preserve">Το Σχήμα 2 αναπαριστά ένα διάγραμμα ευαισθησίας στην ποσότητα του </w:t>
+      </w:r>
+      <w:r>
+        <w:rPr>
+          <w:rFonts w:cs="Calibri" w:ascii="Calibri" w:hAnsi="Calibri" w:asciiTheme="minorHAnsi" w:cstheme="minorHAnsi" w:hAnsiTheme="minorHAnsi"/>
+          <w:sz w:val="24"/>
+          <w:szCs w:val="24"/>
+          <w:lang w:val="en-US"/>
+        </w:rPr>
+        <w:t>mix</w:t>
+      </w:r>
+      <w:r>
+        <w:rPr>
+          <w:rFonts w:cs="Calibri" w:ascii="Calibri" w:hAnsi="Calibri" w:asciiTheme="minorHAnsi" w:cstheme="minorHAnsi" w:hAnsiTheme="minorHAnsi"/>
+          <w:sz w:val="24"/>
+          <w:szCs w:val="24"/>
+          <w:lang w:val="el-GR"/>
+        </w:rPr>
+        <w:t xml:space="preserve"> για κάθε ένωση σε θερμοκρασίες 35</w:t>
+      </w:r>
+      <w:r>
+        <w:rPr>
+          <w:rFonts w:cs="Calibri" w:ascii="Calibri" w:hAnsi="Calibri" w:asciiTheme="minorHAnsi" w:cstheme="minorHAnsi" w:hAnsiTheme="minorHAnsi"/>
           <w:sz w:val="24"/>
           <w:szCs w:val="24"/>
           <w:vertAlign w:val="superscript"/>
@@ -1790,7 +2013,16 @@
       </w:r>
       <w:r>
         <w:rPr>
-          <w:rFonts w:cs="Calibri" w:cstheme="minorHAnsi" w:ascii="Calibri" w:hAnsi="Calibri"/>
+          <w:rFonts w:cs="Calibri" w:ascii="Calibri" w:hAnsi="Calibri" w:asciiTheme="minorHAnsi" w:cstheme="minorHAnsi" w:hAnsiTheme="minorHAnsi"/>
+          <w:sz w:val="24"/>
+          <w:szCs w:val="24"/>
+          <w:lang w:val="el-GR"/>
+        </w:rPr>
+        <w:t>και 40</w:t>
+      </w:r>
+      <w:r>
+        <w:rPr>
+          <w:rFonts w:cs="Calibri" w:ascii="Calibri" w:hAnsi="Calibri" w:asciiTheme="minorHAnsi" w:cstheme="minorHAnsi" w:hAnsiTheme="minorHAnsi"/>
           <w:sz w:val="24"/>
           <w:szCs w:val="24"/>
           <w:vertAlign w:val="superscript"/>
@@ -1800,166 +2032,85 @@
       </w:r>
       <w:r>
         <w:rPr>
-          <w:rFonts w:cs="Calibri" w:cstheme="minorHAnsi" w:ascii="Calibri" w:hAnsi="Calibri"/>
-          <w:position w:val="0"/>
-          <w:sz w:val="24"/>
+          <w:rFonts w:cs="Calibri" w:ascii="Calibri" w:hAnsi="Calibri" w:asciiTheme="minorHAnsi" w:cstheme="minorHAnsi" w:hAnsiTheme="minorHAnsi"/>
           <w:sz w:val="24"/>
           <w:szCs w:val="24"/>
-          <w:vertAlign w:val="baseline"/>
-          <w:lang w:val="el-GR"/>
-        </w:rPr>
-        <w:t>C</w:t>
-      </w:r>
-      <w:r>
-        <w:rPr>
-          <w:rFonts w:cs="Calibri" w:cstheme="minorHAnsi" w:ascii="Calibri" w:hAnsi="Calibri"/>
+          <w:lang w:val="el-GR"/>
+        </w:rPr>
+        <w:t xml:space="preserve">C </w:t>
+      </w:r>
+      <w:r>
+        <w:rPr>
+          <w:rFonts w:cs="Calibri" w:ascii="Calibri" w:hAnsi="Calibri" w:asciiTheme="minorHAnsi" w:cstheme="minorHAnsi" w:hAnsiTheme="minorHAnsi"/>
+          <w:sz w:val="24"/>
+          <w:szCs w:val="24"/>
+          <w:lang w:val="el-GR"/>
+        </w:rPr>
+        <w:t>(σε g/L προϊόντος/mL mix)</w:t>
+      </w:r>
+      <w:r>
+        <w:rPr>
+          <w:rFonts w:cs="Calibri" w:ascii="Calibri" w:hAnsi="Calibri" w:asciiTheme="minorHAnsi" w:cstheme="minorHAnsi" w:hAnsiTheme="minorHAnsi"/>
+          <w:sz w:val="24"/>
+          <w:szCs w:val="24"/>
+          <w:lang w:val="el-GR"/>
+        </w:rPr>
+        <w:t>. Φαίνεται πως με εξαίρεση την αιθανόλη, η οποία παράγεται σε μικρό βαθμό στους 40</w:t>
+      </w:r>
+      <w:r>
+        <w:rPr>
+          <w:rFonts w:cs="Calibri" w:ascii="Calibri" w:hAnsi="Calibri" w:asciiTheme="minorHAnsi" w:cstheme="minorHAnsi" w:hAnsiTheme="minorHAnsi"/>
           <w:sz w:val="24"/>
           <w:szCs w:val="24"/>
           <w:vertAlign w:val="superscript"/>
           <w:lang w:val="el-GR"/>
         </w:rPr>
-        <w:t xml:space="preserve"> </w:t>
-      </w:r>
-      <w:r>
-        <w:rPr>
-          <w:rFonts w:cs="Calibri" w:cstheme="minorHAnsi" w:ascii="Calibri" w:hAnsi="Calibri"/>
+        <w:t>o</w:t>
+      </w:r>
+      <w:r>
+        <w:rPr>
+          <w:rFonts w:cs="Calibri" w:ascii="Calibri" w:hAnsi="Calibri" w:asciiTheme="minorHAnsi" w:cstheme="minorHAnsi" w:hAnsiTheme="minorHAnsi"/>
           <w:sz w:val="24"/>
           <w:szCs w:val="24"/>
           <w:lang w:val="el-GR"/>
         </w:rPr>
-        <w:t>παράγεται περισσότερη αιθανόλη σε όλες τις αναλογίες mix/υποστρώματος. Ωστόσο στους 40</w:t>
-      </w:r>
-      <w:r>
-        <w:rPr>
-          <w:rFonts w:cs="Calibri" w:cstheme="minorHAnsi" w:ascii="Calibri" w:hAnsi="Calibri"/>
+        <w:t>C, όλα τα προϊόντα είναι ευαίσθητα στην προσθήκη του m</w:t>
+      </w:r>
+      <w:r>
+        <w:rPr>
+          <w:rFonts w:cs="Calibri" w:ascii="Calibri" w:hAnsi="Calibri" w:asciiTheme="minorHAnsi" w:cstheme="minorHAnsi" w:hAnsiTheme="minorHAnsi"/>
           <w:sz w:val="24"/>
           <w:szCs w:val="24"/>
-          <w:vertAlign w:val="superscript"/>
-          <w:lang w:val="el-GR"/>
-        </w:rPr>
-        <w:t xml:space="preserve"> </w:t>
-      </w:r>
-      <w:r>
-        <w:rPr>
-          <w:rFonts w:cs="Calibri" w:cstheme="minorHAnsi" w:ascii="Calibri" w:hAnsi="Calibri"/>
+          <w:lang w:val="el-GR"/>
+        </w:rPr>
+        <w:t>ix. Οι ενώσεις αυτές είναι πιο εύκολα αποδομήσιμες από τα σάκχαρα κατά την αναερόβια χώνευση,</w:t>
+      </w:r>
+      <w:r>
+        <w:rPr>
+          <w:rFonts w:cs="Calibri" w:ascii="Calibri" w:hAnsi="Calibri" w:asciiTheme="minorHAnsi" w:cstheme="minorHAnsi" w:hAnsiTheme="minorHAnsi"/>
           <w:sz w:val="24"/>
           <w:szCs w:val="24"/>
-          <w:vertAlign w:val="superscript"/>
-          <w:lang w:val="el-GR"/>
-        </w:rPr>
-        <w:t>o</w:t>
-      </w:r>
-      <w:r>
-        <w:rPr>
-          <w:rFonts w:cs="Calibri" w:cstheme="minorHAnsi" w:ascii="Calibri" w:hAnsi="Calibri"/>
-          <w:position w:val="0"/>
-          <w:sz w:val="24"/>
+          <w:lang w:val="el-GR"/>
+        </w:rPr>
+        <w:t xml:space="preserve"> επομένως </w:t>
+      </w:r>
+      <w:r>
+        <w:rPr>
+          <w:rFonts w:cs="Calibri" w:ascii="Calibri" w:hAnsi="Calibri" w:asciiTheme="minorHAnsi" w:cstheme="minorHAnsi" w:hAnsiTheme="minorHAnsi"/>
           <w:sz w:val="24"/>
           <w:szCs w:val="24"/>
-          <w:vertAlign w:val="baseline"/>
-          <w:lang w:val="el-GR"/>
-        </w:rPr>
-        <w:t>C</w:t>
-      </w:r>
-      <w:r>
-        <w:rPr>
-          <w:rFonts w:cs="Calibri" w:cstheme="minorHAnsi" w:ascii="Calibri" w:hAnsi="Calibri"/>
+          <w:lang w:val="el-GR"/>
+        </w:rPr>
+        <w:t xml:space="preserve">με την προσθήκη του mix </w:t>
+      </w:r>
+      <w:r>
+        <w:rPr>
+          <w:rFonts w:cs="Calibri" w:ascii="Calibri" w:hAnsi="Calibri" w:asciiTheme="minorHAnsi" w:cstheme="minorHAnsi" w:hAnsiTheme="minorHAnsi"/>
           <w:sz w:val="24"/>
           <w:szCs w:val="24"/>
-          <w:vertAlign w:val="superscript"/>
-          <w:lang w:val="el-GR"/>
-        </w:rPr>
-        <w:t xml:space="preserve"> </w:t>
-      </w:r>
-      <w:r>
-        <w:rPr>
-          <w:rFonts w:cs="Calibri" w:cstheme="minorHAnsi" w:ascii="Calibri" w:hAnsi="Calibri"/>
-          <w:sz w:val="24"/>
-          <w:szCs w:val="24"/>
-          <w:lang w:val="el-GR"/>
-        </w:rPr>
-        <w:t xml:space="preserve">παράγεται περισσότερο οξικό οξύ σε σχέση με αυτό στους 35 </w:t>
-      </w:r>
-      <w:r>
-        <w:rPr>
-          <w:rFonts w:cs="Calibri" w:cstheme="minorHAnsi" w:ascii="Calibri" w:hAnsi="Calibri"/>
-          <w:sz w:val="24"/>
-          <w:szCs w:val="24"/>
-          <w:vertAlign w:val="superscript"/>
-          <w:lang w:val="el-GR"/>
-        </w:rPr>
-        <w:t>o</w:t>
-      </w:r>
-      <w:r>
-        <w:rPr>
-          <w:rFonts w:cs="Calibri" w:cstheme="minorHAnsi" w:ascii="Calibri" w:hAnsi="Calibri"/>
-          <w:position w:val="0"/>
-          <w:sz w:val="24"/>
-          <w:sz w:val="24"/>
-          <w:szCs w:val="24"/>
-          <w:vertAlign w:val="baseline"/>
-          <w:lang w:val="el-GR"/>
-        </w:rPr>
-        <w:t>C</w:t>
-      </w:r>
-      <w:r>
-        <w:rPr>
-          <w:rFonts w:cs="Calibri" w:cstheme="minorHAnsi" w:ascii="Calibri" w:hAnsi="Calibri"/>
-          <w:sz w:val="24"/>
-          <w:szCs w:val="24"/>
-          <w:lang w:val="el-GR"/>
-        </w:rPr>
-        <w:t>. Το οξικό οξύ αποτελεί ιδανικό υπόστρωμα για τη μεθανογένεση</w:t>
-      </w:r>
-      <w:r>
-        <w:rPr>
-          <w:rFonts w:cs="Calibri" w:cstheme="minorHAnsi" w:ascii="Calibri" w:hAnsi="Calibri"/>
-          <w:sz w:val="24"/>
-          <w:szCs w:val="24"/>
-          <w:vertAlign w:val="superscript"/>
-          <w:lang w:val="el-GR"/>
-        </w:rPr>
-        <w:t>[5]</w:t>
-      </w:r>
-      <w:r>
-        <w:rPr>
-          <w:rFonts w:cs="Calibri" w:cstheme="minorHAnsi" w:ascii="Calibri" w:hAnsi="Calibri"/>
-          <w:sz w:val="24"/>
-          <w:szCs w:val="24"/>
-          <w:lang w:val="el-GR"/>
-        </w:rPr>
-        <w:t xml:space="preserve">. Επίσης παρατηρείται πως η αύξηση στην προσθήκη mix ενζύμων-μικροοργανισμών συνεισφέρει στην πιο αποτελεσματική ζύμωση όταν αυτή λαμβάνει χώρα σε θερμοκρασία 40 </w:t>
-      </w:r>
-      <w:r>
-        <w:rPr>
-          <w:rFonts w:cs="Calibri" w:cstheme="minorHAnsi" w:ascii="Calibri" w:hAnsi="Calibri"/>
-          <w:sz w:val="24"/>
-          <w:szCs w:val="24"/>
-          <w:vertAlign w:val="superscript"/>
-          <w:lang w:val="el-GR"/>
-        </w:rPr>
-        <w:t>o</w:t>
-      </w:r>
-      <w:r>
-        <w:rPr>
-          <w:rFonts w:cs="Calibri" w:cstheme="minorHAnsi" w:ascii="Calibri" w:hAnsi="Calibri"/>
-          <w:position w:val="0"/>
-          <w:sz w:val="24"/>
-          <w:sz w:val="24"/>
-          <w:szCs w:val="24"/>
-          <w:vertAlign w:val="baseline"/>
-          <w:lang w:val="el-GR"/>
-        </w:rPr>
-        <w:t>C</w:t>
-      </w:r>
-      <w:r>
-        <w:rPr>
-          <w:rFonts w:cs="Calibri" w:cstheme="minorHAnsi" w:ascii="Calibri" w:hAnsi="Calibri"/>
-          <w:sz w:val="24"/>
-          <w:szCs w:val="24"/>
-          <w:lang w:val="el-GR"/>
-        </w:rPr>
-        <w:t>. Ωστόσο, η δοκιμή με τα 2 mL mix, φαίνεται να οδηγεί στην πιο συμφέρουσα βιοαποδόμηση καθώς προσθήκη παραπάνω από 2 ml δεν δείχνει να συνεισφέρει σημαντικά.</w:t>
+          <w:lang w:val="el-GR"/>
+        </w:rPr>
+        <w:t>γίνεται πιο αποτελεσματική υδρόλυση/βιοαποδόμηση.</w:t>
       </w:r>
     </w:p>
     <w:p>
@@ -1985,7 +2136,7 @@
           <w:lang w:val="el-GR"/>
         </w:rPr>
         <w:drawing>
-          <wp:anchor behindDoc="0" distT="0" distB="0" distL="0" distR="0" simplePos="0" locked="0" layoutInCell="0" allowOverlap="1" relativeHeight="8">
+          <wp:anchor behindDoc="0" distT="0" distB="0" distL="0" distR="0" simplePos="0" locked="0" layoutInCell="0" allowOverlap="1" relativeHeight="5">
             <wp:simplePos x="0" y="0"/>
             <wp:positionH relativeFrom="column">
               <wp:align>center</wp:align>
@@ -1993,7 +2144,7 @@
             <wp:positionV relativeFrom="paragraph">
               <wp:align>bottom</wp:align>
             </wp:positionV>
-            <wp:extent cx="3504565" cy="2337435"/>
+            <wp:extent cx="3233420" cy="2156460"/>
             <wp:effectExtent l="0" t="0" r="0" b="0"/>
             <wp:wrapTopAndBottom/>
             <wp:docPr id="2" name="Image2" descr=""/>
@@ -2024,7 +2175,7 @@
                   <pic:spPr bwMode="auto">
                     <a:xfrm>
                       <a:off x="0" y="0"/>
-                      <a:ext cx="3504565" cy="2337435"/>
+                      <a:ext cx="3233420" cy="2156460"/>
                     </a:xfrm>
                     <a:prstGeom prst="rect">
                       <a:avLst/>
@@ -2068,7 +2219,771 @@
           <w:sz w:val="22"/>
           <w:lang w:val="el-GR"/>
         </w:rPr>
-        <w:t>. Ανάλυση ευαισθησίας στην ποσότητα του μιξ για τις 2 θερμοκρασίες</w:t>
+        <w:t>. Ανάλυση ευαισθησίας στην ποσότητα του μιξ για</w:t>
+      </w:r>
+      <w:r>
+        <w:rPr>
+          <w:rFonts w:cs="Times New Roman"/>
+          <w:i/>
+          <w:sz w:val="22"/>
+          <w:lang w:val="el-GR"/>
+        </w:rPr>
+        <w:t xml:space="preserve"> δύο</w:t>
+      </w:r>
+      <w:r>
+        <w:rPr>
+          <w:rFonts w:cs="Times New Roman"/>
+          <w:i/>
+          <w:sz w:val="22"/>
+          <w:lang w:val="el-GR"/>
+        </w:rPr>
+        <w:t xml:space="preserve"> θερμοκρασ</w:t>
+      </w:r>
+      <w:r>
+        <w:rPr>
+          <w:rFonts w:cs="Times New Roman"/>
+          <w:i/>
+          <w:sz w:val="22"/>
+          <w:lang w:val="el-GR"/>
+        </w:rPr>
+        <w:t xml:space="preserve">ιακές τιμές 35 </w:t>
+      </w:r>
+      <w:r>
+        <w:rPr>
+          <w:rFonts w:cs="Times New Roman"/>
+          <w:i/>
+          <w:sz w:val="22"/>
+          <w:vertAlign w:val="superscript"/>
+          <w:lang w:val="el-GR"/>
+        </w:rPr>
+        <w:t>o</w:t>
+      </w:r>
+      <w:r>
+        <w:rPr>
+          <w:rFonts w:cs="Times New Roman"/>
+          <w:i/>
+          <w:position w:val="0"/>
+          <w:sz w:val="22"/>
+          <w:sz w:val="22"/>
+          <w:vertAlign w:val="baseline"/>
+          <w:lang w:val="el-GR"/>
+        </w:rPr>
+        <w:t xml:space="preserve">C και 40 </w:t>
+      </w:r>
+      <w:r>
+        <w:rPr>
+          <w:rFonts w:cs="Times New Roman"/>
+          <w:i/>
+          <w:sz w:val="22"/>
+          <w:vertAlign w:val="superscript"/>
+          <w:lang w:val="el-GR"/>
+        </w:rPr>
+        <w:t>ο</w:t>
+      </w:r>
+      <w:r>
+        <w:rPr>
+          <w:rFonts w:cs="Times New Roman"/>
+          <w:i/>
+          <w:position w:val="0"/>
+          <w:sz w:val="22"/>
+          <w:sz w:val="22"/>
+          <w:vertAlign w:val="baseline"/>
+          <w:lang w:val="el-GR"/>
+        </w:rPr>
+        <w:t>C</w:t>
+      </w:r>
+    </w:p>
+    <w:p>
+      <w:pPr>
+        <w:pStyle w:val="BodyText"/>
+        <w:widowControl w:val="false"/>
+        <w:spacing w:lineRule="auto" w:line="240"/>
+        <w:rPr>
+          <w:rFonts w:ascii="Calibri" w:hAnsi="Calibri" w:cs="Times New Roman"/>
+        </w:rPr>
+      </w:pPr>
+      <w:r>
+        <w:rPr>
+          <w:rFonts w:cs="Times New Roman" w:ascii="Calibri" w:hAnsi="Calibri"/>
+        </w:rPr>
+        <w:t xml:space="preserve">Κατά τη βιοαποδόμηση στον αντιδραστήρα πιλοτικής κλίμακας, αρχικά τροφοδοτήθηκαν 35,8 kg FW/day με προσθήκη 5 </w:t>
+      </w:r>
+      <w:r>
+        <w:rPr>
+          <w:rFonts w:cs="Times New Roman" w:ascii="Calibri" w:hAnsi="Calibri"/>
+          <w:lang w:val="en-US"/>
+        </w:rPr>
+        <w:t>m</w:t>
+      </w:r>
+      <w:r>
+        <w:rPr>
+          <w:rFonts w:cs="Times New Roman" w:ascii="Calibri" w:hAnsi="Calibri"/>
+        </w:rPr>
+        <w:t xml:space="preserve">L </w:t>
+      </w:r>
+      <w:r>
+        <w:rPr>
+          <w:rFonts w:cs="Times New Roman" w:ascii="Calibri" w:hAnsi="Calibri"/>
+          <w:lang w:val="en-US"/>
+        </w:rPr>
+        <w:t>mix</w:t>
+      </w:r>
+      <w:r>
+        <w:rPr>
+          <w:rFonts w:cs="Times New Roman" w:ascii="Calibri" w:hAnsi="Calibri"/>
+        </w:rPr>
+        <w:t xml:space="preserve">/kg FW και 4,2 kg νερού/kg FW και η εκροή είχε sCOD 9205,5 </w:t>
+      </w:r>
+      <w:r>
+        <w:rPr>
+          <w:rFonts w:cs="Times New Roman" w:ascii="DejaVu Sans" w:hAnsi="DejaVu Sans"/>
+        </w:rPr>
+        <w:t>±</w:t>
+      </w:r>
+      <w:r>
+        <w:rPr>
+          <w:rFonts w:cs="Times New Roman" w:ascii="Calibri" w:hAnsi="Calibri"/>
+        </w:rPr>
+        <w:t xml:space="preserve"> 3192,3 mg/L και λόγο sCOD/</w:t>
+      </w:r>
+      <w:r>
+        <w:rPr>
+          <w:rFonts w:cs="Times New Roman" w:ascii="Calibri" w:hAnsi="Calibri"/>
+          <w:lang w:val="en-US"/>
+        </w:rPr>
+        <w:t>t</w:t>
+      </w:r>
+      <w:r>
+        <w:rPr>
+          <w:rFonts w:cs="Times New Roman" w:ascii="Calibri" w:hAnsi="Calibri"/>
+        </w:rPr>
+        <w:t xml:space="preserve">COD ίσο με 46,1 </w:t>
+      </w:r>
+      <w:r>
+        <w:rPr>
+          <w:rFonts w:cs="Times New Roman" w:ascii="DejaVu Sans" w:hAnsi="DejaVu Sans"/>
+        </w:rPr>
+        <w:t>±</w:t>
+      </w:r>
+      <w:r>
+        <w:rPr>
+          <w:rFonts w:cs="Times New Roman" w:ascii="Calibri" w:hAnsi="Calibri"/>
+        </w:rPr>
+        <w:t xml:space="preserve"> 12,2 %. Σε αυτή την κλίμακα, η σημαντική μεταβλητότητα μπορεί να οφείλεται στην ανομοιογένεια των </w:t>
+      </w:r>
+      <w:r>
+        <w:rPr>
+          <w:rFonts w:cs="Times New Roman" w:ascii="Calibri" w:hAnsi="Calibri"/>
+          <w:lang w:val="en-US"/>
+        </w:rPr>
+        <w:t>FW</w:t>
+      </w:r>
+      <w:r>
+        <w:rPr>
+          <w:rFonts w:cs="Times New Roman" w:ascii="Calibri" w:hAnsi="Calibri"/>
+        </w:rPr>
+        <w:t xml:space="preserve"> που παράγονταν ανά ημέρα από την φοιτητική λέσχη. Στη συνέχεια, αυξήθηκε η αραίωση με χρήση 5,7 kg νερού/kg FW ενώ οι υπόλοιπες συνθήκες παρέμειναν σταθερές. Παρατηρήθηκε μία μείωση στο sCOD στα 4981,0 </w:t>
+      </w:r>
+      <w:r>
+        <w:rPr>
+          <w:rFonts w:cs="Times New Roman" w:ascii="DejaVu Sans" w:hAnsi="DejaVu Sans"/>
+        </w:rPr>
+        <w:t>±</w:t>
+      </w:r>
+      <w:r>
+        <w:rPr>
+          <w:rFonts w:cs="Times New Roman" w:ascii="Calibri" w:hAnsi="Calibri"/>
+        </w:rPr>
+        <w:t xml:space="preserve"> 1288,7 mg/L, ενώ ο λόγος sCOD/tCOD ήταν 39,2 </w:t>
+      </w:r>
+      <w:r>
+        <w:rPr>
+          <w:rFonts w:cs="Times New Roman" w:ascii="DejaVu Sans" w:hAnsi="DejaVu Sans"/>
+        </w:rPr>
+        <w:t>±</w:t>
+      </w:r>
+      <w:r>
+        <w:rPr>
+          <w:rFonts w:cs="Times New Roman" w:ascii="Calibri" w:hAnsi="Calibri"/>
+        </w:rPr>
+        <w:t xml:space="preserve"> 10,4 %. Παρά τη μείωση της απόδοσης της υδρόλυσης δεν προκύπτει ασφαλές συμπέρασμα για την επίδραση της αραίωσης στη υδρόλυση/βιοαποδόμηση (p-Value = 0,86). Έπειτα μειώθηκε η τροφοδοσία σε 25 kg FW/day και δοκιμάστηκε η προσθήκη διπλάσιας ποσότητας ενζύμων, δηλαδή 10 </w:t>
+      </w:r>
+      <w:r>
+        <w:rPr>
+          <w:rFonts w:cs="Times New Roman" w:ascii="Calibri" w:hAnsi="Calibri"/>
+          <w:lang w:val="en-US"/>
+        </w:rPr>
+        <w:t>m</w:t>
+      </w:r>
+      <w:r>
+        <w:rPr>
+          <w:rFonts w:cs="Times New Roman" w:ascii="Calibri" w:hAnsi="Calibri"/>
+        </w:rPr>
+        <w:t xml:space="preserve">L </w:t>
+      </w:r>
+      <w:r>
+        <w:rPr>
+          <w:rFonts w:cs="Times New Roman" w:ascii="Calibri" w:hAnsi="Calibri"/>
+          <w:lang w:val="en-US"/>
+        </w:rPr>
+        <w:t>mix</w:t>
+      </w:r>
+      <w:r>
+        <w:rPr>
+          <w:rFonts w:cs="Times New Roman" w:ascii="Calibri" w:hAnsi="Calibri"/>
+        </w:rPr>
+        <w:t xml:space="preserve">/kg FW ενώ η προσθήκη νερού ήταν ίση με 8,9 kg/kg FW. Το sCOD του πειράματος αυτού ήταν 3609,3 </w:t>
+      </w:r>
+      <w:r>
+        <w:rPr>
+          <w:rFonts w:cs="Times New Roman" w:ascii="DejaVu Sans" w:hAnsi="DejaVu Sans"/>
+        </w:rPr>
+        <w:t>±</w:t>
+      </w:r>
+      <w:r>
+        <w:rPr>
+          <w:rFonts w:cs="Times New Roman" w:ascii="Calibri" w:hAnsi="Calibri"/>
+        </w:rPr>
+        <w:t xml:space="preserve"> 1993,0 mg/L ενώ ο λόγος sCOD/tCOD ήταν 32,7 </w:t>
+      </w:r>
+      <w:r>
+        <w:rPr>
+          <w:rFonts w:cs="Times New Roman" w:ascii="DejaVu Sans" w:hAnsi="DejaVu Sans"/>
+        </w:rPr>
+        <w:t>±</w:t>
+      </w:r>
+      <w:r>
+        <w:rPr>
+          <w:rFonts w:cs="Times New Roman" w:ascii="Calibri" w:hAnsi="Calibri"/>
+        </w:rPr>
+        <w:t xml:space="preserve"> 10,3. Καθώς ο λόγος αυτός είναι μικρότερος από αυτούς των δύο προηγούμενων πειραμάτων (p-Value 0,0002 και 0,0011 για το πρώτο και δεύτερο πείραμα αντίστοιχα) προκύπτει το συμπέρασμα ότι η αναλογία 10 </w:t>
+      </w:r>
+      <w:r>
+        <w:rPr>
+          <w:rFonts w:cs="Times New Roman" w:ascii="Calibri" w:hAnsi="Calibri"/>
+          <w:lang w:val="en-US"/>
+        </w:rPr>
+        <w:t>m</w:t>
+      </w:r>
+      <w:r>
+        <w:rPr>
+          <w:rFonts w:cs="Times New Roman" w:ascii="Calibri" w:hAnsi="Calibri"/>
+        </w:rPr>
+        <w:t xml:space="preserve">L </w:t>
+      </w:r>
+      <w:r>
+        <w:rPr>
+          <w:rFonts w:cs="Times New Roman" w:ascii="Calibri" w:hAnsi="Calibri"/>
+          <w:lang w:val="en-US"/>
+        </w:rPr>
+        <w:t>mix</w:t>
+      </w:r>
+      <w:r>
+        <w:rPr>
+          <w:rFonts w:cs="Times New Roman" w:ascii="Calibri" w:hAnsi="Calibri"/>
+        </w:rPr>
+        <w:t xml:space="preserve">/kg FW δεν αυξάνει την απόδοση της υδρόλυσης. Με βάση τα αποτελέσματα της εργαστηριακής κλίμακας, η αναλογία αυτή, η οποία είναι αντίστοιχη των 2 mL </w:t>
+      </w:r>
+      <w:r>
+        <w:rPr>
+          <w:rFonts w:cs="Times New Roman" w:ascii="Calibri" w:hAnsi="Calibri"/>
+          <w:lang w:val="en-US"/>
+        </w:rPr>
+        <w:t>mix</w:t>
+      </w:r>
+      <w:r>
+        <w:rPr>
+          <w:rFonts w:cs="Times New Roman" w:ascii="Calibri" w:hAnsi="Calibri"/>
+        </w:rPr>
+        <w:t xml:space="preserve">/200 </w:t>
+      </w:r>
+      <w:r>
+        <w:rPr>
+          <w:rFonts w:cs="Times New Roman" w:ascii="Calibri" w:hAnsi="Calibri"/>
+          <w:lang w:val="en-US"/>
+        </w:rPr>
+        <w:t>g</w:t>
+      </w:r>
+      <w:r>
+        <w:rPr>
+          <w:rFonts w:cs="Times New Roman" w:ascii="Calibri" w:hAnsi="Calibri"/>
+        </w:rPr>
+        <w:t xml:space="preserve"> </w:t>
+      </w:r>
+      <w:r>
+        <w:rPr>
+          <w:rFonts w:cs="Times New Roman" w:ascii="Calibri" w:hAnsi="Calibri"/>
+          <w:lang w:val="en-US"/>
+        </w:rPr>
+        <w:t>FW</w:t>
+      </w:r>
+      <w:r>
+        <w:rPr>
+          <w:rFonts w:cs="Times New Roman" w:ascii="Calibri" w:hAnsi="Calibri"/>
+        </w:rPr>
+        <w:t>, βοήθησε στην παραγωγή περισσότερων προϊόντων ζύμωσης. Οπότε συμπεραίνεται πως η υδρόλυση και η ζύμωση δεν έχουν τις ίδιες βέλτιστες συνθήκες λειτουργίας.</w:t>
+      </w:r>
+    </w:p>
+    <w:p>
+      <w:pPr>
+        <w:pStyle w:val="BodyText"/>
+        <w:widowControl w:val="false"/>
+        <w:spacing w:lineRule="auto" w:line="240"/>
+        <w:rPr>
+          <w:rFonts w:ascii="Calibri" w:hAnsi="Calibri" w:cs="Times New Roman" w:asciiTheme="minorHAnsi" w:hAnsiTheme="minorHAnsi"/>
+        </w:rPr>
+      </w:pPr>
+      <w:r>
+        <w:rPr>
+          <w:rFonts w:cs="Times New Roman" w:ascii="Calibri" w:hAnsi="Calibri"/>
+        </w:rPr>
+        <w:t>Από το Σχήμα 3 φαίνεται πως η προσαρμογή του μοντέλου Gompertz ήταν καλή σε όλα τα πειράματα (</w:t>
+      </w:r>
+      <w:r>
+        <w:rPr>
+          <w:rFonts w:cs="Times New Roman" w:ascii="Calibri" w:hAnsi="Calibri"/>
+          <w:lang w:val="en-US"/>
+        </w:rPr>
+        <w:t>R</w:t>
+      </w:r>
+      <w:r>
+        <w:rPr>
+          <w:rFonts w:cs="Times New Roman" w:ascii="Calibri" w:hAnsi="Calibri"/>
+          <w:vertAlign w:val="superscript"/>
+        </w:rPr>
+        <w:t>2</w:t>
+      </w:r>
+      <w:r>
+        <w:rPr>
+          <w:rFonts w:cs="Times New Roman" w:ascii="Calibri" w:hAnsi="Calibri"/>
+        </w:rPr>
+        <w:t xml:space="preserve"> &gt;0,93). Συγκρίνοντας την συσσωρευτική παραγωγή μεθανίου από το ανεπεξέργαστο </w:t>
+      </w:r>
+      <w:r>
+        <w:rPr>
+          <w:rFonts w:cs="Times New Roman" w:ascii="Calibri" w:hAnsi="Calibri"/>
+          <w:lang w:val="en-US"/>
+        </w:rPr>
+        <w:t>FW</w:t>
+      </w:r>
+      <w:r>
+        <w:rPr>
+          <w:rFonts w:cs="Times New Roman" w:ascii="Calibri" w:hAnsi="Calibri"/>
+        </w:rPr>
+        <w:t xml:space="preserve"> και από τα υδρολύματα παρατηρείται πως δεν μπορεί να παραχθεί</w:t>
+      </w:r>
+      <w:r>
+        <w:rPr>
+          <w:rFonts w:cs="Times New Roman" w:ascii="Calibri" w:hAnsi="Calibri" w:asciiTheme="minorHAnsi" w:hAnsiTheme="minorHAnsi"/>
+        </w:rPr>
+        <w:t xml:space="preserve"> </w:t>
+      </w:r>
+      <w:r>
+        <w:rPr>
+          <w:rFonts w:cs="Times New Roman" w:ascii="Calibri" w:hAnsi="Calibri"/>
+        </w:rPr>
+        <w:t xml:space="preserve">μεγάλη ποσότητα μεθανίου χωρίς προεπεξεργασία. Μέσω του μοντέλου Gompertz και των </w:t>
+      </w:r>
+      <w:r>
+        <w:rPr>
+          <w:rFonts w:cs="Times New Roman" w:ascii="Calibri" w:hAnsi="Calibri"/>
+          <w:lang w:val="en-US"/>
+        </w:rPr>
+        <w:t>g</w:t>
+      </w:r>
+      <w:r>
+        <w:rPr>
+          <w:rFonts w:cs="Times New Roman" w:ascii="Calibri" w:hAnsi="Calibri"/>
+        </w:rPr>
+        <w:t xml:space="preserve"> </w:t>
+      </w:r>
+      <w:r>
+        <w:rPr>
+          <w:rFonts w:cs="Times New Roman" w:ascii="Calibri" w:hAnsi="Calibri"/>
+          <w:lang w:val="en-US"/>
+        </w:rPr>
+        <w:t>VS</w:t>
+      </w:r>
+      <w:r>
+        <w:rPr>
+          <w:rFonts w:cs="Times New Roman" w:ascii="Calibri" w:hAnsi="Calibri"/>
+        </w:rPr>
+        <w:t>/αντιδραστήρα υπολογίστηκε η ειδική μεθανογόνος δραστικότητα της λάσπης (</w:t>
+      </w:r>
+      <w:r>
+        <w:rPr>
+          <w:rFonts w:cs="Times New Roman" w:ascii="Calibri" w:hAnsi="Calibri"/>
+          <w:lang w:val="en-US"/>
+        </w:rPr>
+        <w:t>Specific</w:t>
+      </w:r>
+      <w:r>
+        <w:rPr>
+          <w:rFonts w:cs="Times New Roman" w:ascii="Calibri" w:hAnsi="Calibri"/>
+        </w:rPr>
+        <w:t xml:space="preserve"> </w:t>
+      </w:r>
+      <w:r>
+        <w:rPr>
+          <w:rFonts w:cs="Times New Roman" w:ascii="Calibri" w:hAnsi="Calibri"/>
+          <w:lang w:val="en-US"/>
+        </w:rPr>
+        <w:t>Methanogenic</w:t>
+      </w:r>
+      <w:r>
+        <w:rPr>
+          <w:rFonts w:cs="Times New Roman" w:ascii="Calibri" w:hAnsi="Calibri"/>
+        </w:rPr>
+        <w:t xml:space="preserve"> </w:t>
+      </w:r>
+      <w:r>
+        <w:rPr>
+          <w:rFonts w:cs="Times New Roman" w:ascii="Calibri" w:hAnsi="Calibri"/>
+          <w:lang w:val="en-US"/>
+        </w:rPr>
+        <w:t>Activity</w:t>
+      </w:r>
+      <w:r>
+        <w:rPr>
+          <w:rFonts w:cs="Times New Roman" w:ascii="Calibri" w:hAnsi="Calibri"/>
+        </w:rPr>
+        <w:t xml:space="preserve"> - </w:t>
+      </w:r>
+      <w:r>
+        <w:rPr>
+          <w:rFonts w:cs="Times New Roman" w:ascii="Calibri" w:hAnsi="Calibri"/>
+          <w:lang w:val="en-US"/>
+        </w:rPr>
+        <w:t>SMA</w:t>
+      </w:r>
+      <w:r>
+        <w:rPr>
+          <w:rFonts w:cs="Times New Roman" w:ascii="Calibri" w:hAnsi="Calibri"/>
+        </w:rPr>
+        <w:t xml:space="preserve">). Για τις δοκιμές με 0, 1, 2, και 4 </w:t>
+      </w:r>
+      <w:r>
+        <w:rPr>
+          <w:rFonts w:cs="Times New Roman" w:ascii="Calibri" w:hAnsi="Calibri"/>
+          <w:lang w:val="en-US"/>
+        </w:rPr>
+        <w:t>mL</w:t>
+      </w:r>
+      <w:r>
+        <w:rPr>
+          <w:rFonts w:cs="Times New Roman" w:ascii="Calibri" w:hAnsi="Calibri"/>
+        </w:rPr>
+        <w:t xml:space="preserve"> </w:t>
+      </w:r>
+      <w:r>
+        <w:rPr>
+          <w:rFonts w:cs="Times New Roman" w:ascii="Calibri" w:hAnsi="Calibri"/>
+          <w:lang w:val="en-US"/>
+        </w:rPr>
+        <w:t>mix</w:t>
+      </w:r>
+      <w:r>
+        <w:rPr>
+          <w:rFonts w:cs="Times New Roman" w:ascii="Calibri" w:hAnsi="Calibri"/>
+        </w:rPr>
+        <w:t xml:space="preserve"> αυτή ήταν 0,672, 1,707, 1,752 και 1,248 </w:t>
+      </w:r>
+      <w:r>
+        <w:rPr>
+          <w:rFonts w:cs="Times New Roman" w:ascii="Calibri" w:hAnsi="Calibri"/>
+          <w:lang w:val="en-US"/>
+        </w:rPr>
+        <w:t>mL</w:t>
+      </w:r>
+      <w:r>
+        <w:rPr>
+          <w:rFonts w:cs="Times New Roman" w:ascii="Calibri" w:hAnsi="Calibri"/>
+        </w:rPr>
+        <w:t xml:space="preserve"> </w:t>
+      </w:r>
+      <w:r>
+        <w:rPr>
+          <w:rFonts w:cs="Times New Roman" w:ascii="Calibri" w:hAnsi="Calibri"/>
+          <w:lang w:val="en-US"/>
+        </w:rPr>
+        <w:t>CH</w:t>
+      </w:r>
+      <w:r>
+        <w:rPr>
+          <w:rFonts w:cs="Times New Roman" w:ascii="Calibri" w:hAnsi="Calibri"/>
+          <w:vertAlign w:val="subscript"/>
+        </w:rPr>
+        <w:t>4</w:t>
+      </w:r>
+      <w:r>
+        <w:rPr>
+          <w:rFonts w:cs="Times New Roman" w:ascii="Calibri" w:hAnsi="Calibri"/>
+        </w:rPr>
+        <w:t>/</w:t>
+      </w:r>
+      <w:r>
+        <w:rPr>
+          <w:rFonts w:cs="Times New Roman" w:ascii="Calibri" w:hAnsi="Calibri"/>
+          <w:lang w:val="en-US"/>
+        </w:rPr>
+        <w:t>g</w:t>
+      </w:r>
+      <w:r>
+        <w:rPr>
+          <w:rFonts w:cs="Times New Roman" w:ascii="Calibri" w:hAnsi="Calibri"/>
+        </w:rPr>
+        <w:t xml:space="preserve"> </w:t>
+      </w:r>
+      <w:r>
+        <w:rPr>
+          <w:rFonts w:cs="Times New Roman" w:ascii="Calibri" w:hAnsi="Calibri"/>
+          <w:lang w:val="en-US"/>
+        </w:rPr>
+        <w:t>VS</w:t>
+      </w:r>
+      <w:r>
+        <w:rPr>
+          <w:rFonts w:cs="Times New Roman" w:ascii="Calibri" w:hAnsi="Calibri"/>
+        </w:rPr>
+        <w:t>-</w:t>
+      </w:r>
+      <w:r>
+        <w:rPr>
+          <w:rFonts w:cs="Times New Roman" w:ascii="Calibri" w:hAnsi="Calibri"/>
+          <w:lang w:val="en-US"/>
+        </w:rPr>
+        <w:t>day</w:t>
+      </w:r>
+      <w:r>
+        <w:rPr>
+          <w:rFonts w:cs="Times New Roman" w:ascii="Calibri" w:hAnsi="Calibri"/>
+        </w:rPr>
+        <w:t xml:space="preserve"> αντίστοιχα ενώ η </w:t>
+      </w:r>
+      <w:r>
+        <w:rPr>
+          <w:rFonts w:cs="Times New Roman" w:ascii="Calibri" w:hAnsi="Calibri"/>
+          <w:lang w:val="en-US"/>
+        </w:rPr>
+        <w:t>SMA</w:t>
+      </w:r>
+      <w:r>
+        <w:rPr>
+          <w:rFonts w:cs="Times New Roman" w:ascii="Calibri" w:hAnsi="Calibri"/>
+        </w:rPr>
+        <w:t xml:space="preserve"> του ανεπεξέργαστου </w:t>
+      </w:r>
+      <w:r>
+        <w:rPr>
+          <w:rFonts w:cs="Times New Roman" w:ascii="Calibri" w:hAnsi="Calibri"/>
+          <w:lang w:val="en-US"/>
+        </w:rPr>
+        <w:t>FW</w:t>
+      </w:r>
+      <w:r>
+        <w:rPr>
+          <w:rFonts w:cs="Times New Roman" w:ascii="Calibri" w:hAnsi="Calibri"/>
+        </w:rPr>
+        <w:t xml:space="preserve"> ήταν 0,936 </w:t>
+      </w:r>
+      <w:r>
+        <w:rPr>
+          <w:rFonts w:cs="Times New Roman" w:ascii="Calibri" w:hAnsi="Calibri"/>
+          <w:lang w:val="en-US"/>
+        </w:rPr>
+        <w:t>mL</w:t>
+      </w:r>
+      <w:r>
+        <w:rPr>
+          <w:rFonts w:cs="Times New Roman" w:ascii="Calibri" w:hAnsi="Calibri"/>
+        </w:rPr>
+        <w:t xml:space="preserve"> </w:t>
+      </w:r>
+      <w:r>
+        <w:rPr>
+          <w:rFonts w:cs="Times New Roman" w:ascii="Calibri" w:hAnsi="Calibri"/>
+          <w:lang w:val="en-US"/>
+        </w:rPr>
+        <w:t>CH</w:t>
+      </w:r>
+      <w:r>
+        <w:rPr>
+          <w:rFonts w:cs="Times New Roman" w:ascii="Calibri" w:hAnsi="Calibri"/>
+          <w:vertAlign w:val="subscript"/>
+        </w:rPr>
+        <w:t>4</w:t>
+      </w:r>
+      <w:r>
+        <w:rPr>
+          <w:rFonts w:cs="Times New Roman" w:ascii="Calibri" w:hAnsi="Calibri"/>
+        </w:rPr>
+        <w:t>/</w:t>
+      </w:r>
+      <w:r>
+        <w:rPr>
+          <w:rFonts w:cs="Times New Roman" w:ascii="Calibri" w:hAnsi="Calibri"/>
+          <w:lang w:val="en-US"/>
+        </w:rPr>
+        <w:t>g</w:t>
+      </w:r>
+      <w:r>
+        <w:rPr>
+          <w:rFonts w:cs="Times New Roman" w:ascii="Calibri" w:hAnsi="Calibri"/>
+        </w:rPr>
+        <w:t xml:space="preserve"> </w:t>
+      </w:r>
+      <w:r>
+        <w:rPr>
+          <w:rFonts w:cs="Times New Roman" w:ascii="Calibri" w:hAnsi="Calibri"/>
+          <w:lang w:val="en-US"/>
+        </w:rPr>
+        <w:t>VS</w:t>
+      </w:r>
+      <w:r>
+        <w:rPr>
+          <w:rFonts w:cs="Times New Roman" w:ascii="Calibri" w:hAnsi="Calibri"/>
+        </w:rPr>
+        <w:t>-</w:t>
+      </w:r>
+      <w:r>
+        <w:rPr>
+          <w:rFonts w:cs="Times New Roman" w:ascii="Calibri" w:hAnsi="Calibri"/>
+          <w:lang w:val="en-US"/>
+        </w:rPr>
+        <w:t>day</w:t>
+      </w:r>
+      <w:r>
+        <w:rPr>
+          <w:rFonts w:cs="Times New Roman" w:ascii="Calibri" w:hAnsi="Calibri"/>
+        </w:rPr>
+        <w:t xml:space="preserve">. Το </w:t>
+      </w:r>
+      <w:r>
+        <w:rPr>
+          <w:rFonts w:cs="Times New Roman" w:ascii="Calibri" w:hAnsi="Calibri"/>
+          <w:lang w:val="en-US"/>
+        </w:rPr>
+        <w:t>pH</w:t>
+      </w:r>
+      <w:r>
+        <w:rPr>
+          <w:rFonts w:cs="Times New Roman" w:ascii="Calibri" w:hAnsi="Calibri"/>
+        </w:rPr>
+        <w:t xml:space="preserve"> στους αντιδραστήρες όπου τροφοδοτήθηκαν με υδρολύματα διακυμάνθηκε από 6,8 εώς 7,7 ενώ στον αντιδραστήρα που τροφοδοτήθηκε με ανεπεξέργαστο </w:t>
+      </w:r>
+      <w:r>
+        <w:rPr>
+          <w:rFonts w:cs="Times New Roman" w:ascii="Calibri" w:hAnsi="Calibri"/>
+          <w:lang w:val="en-US"/>
+        </w:rPr>
+        <w:t>FW</w:t>
+      </w:r>
+      <w:r>
+        <w:rPr>
+          <w:rFonts w:cs="Times New Roman" w:ascii="Calibri" w:hAnsi="Calibri"/>
+        </w:rPr>
+        <w:t xml:space="preserve"> παρατηρήθηκε πτώση του </w:t>
+      </w:r>
+      <w:r>
+        <w:rPr>
+          <w:rFonts w:cs="Times New Roman" w:ascii="Calibri" w:hAnsi="Calibri"/>
+          <w:lang w:val="en-US"/>
+        </w:rPr>
+        <w:t>pH</w:t>
+      </w:r>
+      <w:r>
+        <w:rPr>
+          <w:rFonts w:cs="Times New Roman" w:ascii="Calibri" w:hAnsi="Calibri"/>
+        </w:rPr>
+        <w:t xml:space="preserve"> σε 4,22 και κατά συνέπεια επήλθε αναστολή της μεθανογένεσης.</w:t>
+      </w:r>
+      <w:r>
+        <w:rPr>
+          <w:rFonts w:cs="Times New Roman" w:ascii="Calibri" w:hAnsi="Calibri" w:asciiTheme="minorHAnsi" w:hAnsiTheme="minorHAnsi"/>
+        </w:rPr>
+        <w:t xml:space="preserve"> </w:t>
+      </w:r>
+      <w:r>
+        <w:rPr>
+          <w:rFonts w:cs="Times New Roman" w:ascii="Calibri" w:hAnsi="Calibri"/>
+        </w:rPr>
+        <w:t>Είναι εμφανές πως το πείραμα με τα 2 m</w:t>
+      </w:r>
+      <w:r>
+        <w:rPr>
+          <w:rFonts w:cs="Times New Roman" w:ascii="Calibri" w:hAnsi="Calibri"/>
+          <w:lang w:val="en-US"/>
+        </w:rPr>
+        <w:t>L</w:t>
+      </w:r>
+      <w:r>
+        <w:rPr>
+          <w:rFonts w:cs="Times New Roman" w:ascii="Calibri" w:hAnsi="Calibri"/>
+        </w:rPr>
+        <w:t xml:space="preserve"> </w:t>
+      </w:r>
+      <w:r>
+        <w:rPr>
+          <w:rFonts w:cs="Times New Roman" w:ascii="Calibri" w:hAnsi="Calibri"/>
+          <w:lang w:val="en-US"/>
+        </w:rPr>
+        <w:t>mix</w:t>
+      </w:r>
+      <w:r>
+        <w:rPr>
+          <w:rFonts w:cs="Times New Roman" w:ascii="Calibri" w:hAnsi="Calibri"/>
+        </w:rPr>
+        <w:t>, έχει τον γρηγορότερο ρυθμό παραγωγής μεθανίου λόγω της οξεογενούς ζύμωσης. Ωστόσο το υδρόλυμα με 1 m</w:t>
+      </w:r>
+      <w:r>
+        <w:rPr>
+          <w:rFonts w:cs="Times New Roman" w:ascii="Calibri" w:hAnsi="Calibri"/>
+          <w:lang w:val="en-US"/>
+        </w:rPr>
+        <w:t>L</w:t>
+      </w:r>
+      <w:r>
+        <w:rPr>
+          <w:rFonts w:cs="Times New Roman" w:ascii="Calibri" w:hAnsi="Calibri"/>
+        </w:rPr>
+        <w:t xml:space="preserve"> </w:t>
+      </w:r>
+      <w:r>
+        <w:rPr>
+          <w:rFonts w:cs="Times New Roman" w:ascii="Calibri" w:hAnsi="Calibri"/>
+          <w:lang w:val="en-US"/>
+        </w:rPr>
+        <w:t>mix</w:t>
+      </w:r>
+      <w:r>
+        <w:rPr>
+          <w:rFonts w:cs="Times New Roman" w:ascii="Calibri" w:hAnsi="Calibri"/>
+        </w:rPr>
+        <w:t>, μετά από κάποιο χρόνο καθυστέρησης παρήγαγε περισσότερο μεθάνιο.</w:t>
+      </w:r>
+      <w:r>
+        <w:rPr>
+          <w:rFonts w:cs="Times New Roman" w:ascii="Calibri" w:hAnsi="Calibri" w:asciiTheme="minorHAnsi" w:hAnsiTheme="minorHAnsi"/>
+        </w:rPr>
+        <w:t xml:space="preserve"> </w:t>
+      </w:r>
+      <w:r>
+        <w:rPr>
+          <w:rFonts w:cs="Times New Roman" w:ascii="Calibri" w:hAnsi="Calibri" w:asciiTheme="minorHAnsi" w:hAnsiTheme="minorHAnsi"/>
+        </w:rPr>
+        <w:t xml:space="preserve">Καθώς </w:t>
+      </w:r>
+      <w:r>
+        <w:rPr>
+          <w:rFonts w:cs="Times New Roman" w:ascii="Calibri" w:hAnsi="Calibri" w:asciiTheme="minorHAnsi" w:hAnsiTheme="minorHAnsi"/>
+        </w:rPr>
+        <w:t xml:space="preserve">παρατηρήθηκε μια σχετικά χαμηλή παραγωγή μεθανίου, </w:t>
+      </w:r>
+      <w:r>
+        <w:rPr>
+          <w:rFonts w:cs="Times New Roman" w:ascii="Calibri" w:hAnsi="Calibri"/>
+        </w:rPr>
+        <w:t>ακολούθησε ένας δεύτερος κύκλος πειραμάτων με αναερόβια λάσπη διαφορετικής προέλευσης και ενεργότητας.</w:t>
       </w:r>
     </w:p>
     <w:p>
@@ -2080,234 +2995,6 @@
         </w:tabs>
         <w:spacing w:lineRule="auto" w:line="240"/>
         <w:rPr>
-          <w:rFonts w:ascii="Calibri" w:hAnsi="Calibri" w:cs="Calibri" w:asciiTheme="minorHAnsi" w:cstheme="minorHAnsi" w:hAnsiTheme="minorHAnsi"/>
-          <w:sz w:val="24"/>
-          <w:szCs w:val="24"/>
-          <w:lang w:val="el-GR"/>
-        </w:rPr>
-      </w:pPr>
-      <w:r>
-        <w:rPr>
-          <w:rFonts w:cs="Calibri" w:ascii="Calibri" w:hAnsi="Calibri" w:asciiTheme="minorHAnsi" w:cstheme="minorHAnsi" w:hAnsiTheme="minorHAnsi"/>
-          <w:sz w:val="24"/>
-          <w:szCs w:val="24"/>
-          <w:lang w:val="el-GR"/>
-        </w:rPr>
-        <w:t xml:space="preserve">Το Σχήμα 2 αναπαριστά ένα διάγραμμα ευαισθησίας στην ποσότητα του </w:t>
-      </w:r>
-      <w:r>
-        <w:rPr>
-          <w:rFonts w:cs="Calibri" w:ascii="Calibri" w:hAnsi="Calibri" w:asciiTheme="minorHAnsi" w:cstheme="minorHAnsi" w:hAnsiTheme="minorHAnsi"/>
-          <w:sz w:val="24"/>
-          <w:szCs w:val="24"/>
-          <w:lang w:val="en-US"/>
-        </w:rPr>
-        <w:t>mix</w:t>
-      </w:r>
-      <w:r>
-        <w:rPr>
-          <w:rFonts w:cs="Calibri" w:ascii="Calibri" w:hAnsi="Calibri" w:asciiTheme="minorHAnsi" w:cstheme="minorHAnsi" w:hAnsiTheme="minorHAnsi"/>
-          <w:sz w:val="24"/>
-          <w:szCs w:val="24"/>
-          <w:lang w:val="el-GR"/>
-        </w:rPr>
-        <w:t xml:space="preserve"> για κάθε ένωση σε κάθε θερμοκρασία το οποίο ενισχύει την υπόθεση αυτή. Φαίνεται πως με εξαίρεση την αιθανόλη, η οποία παράγεται σε μικρό βαθμό στους 40</w:t>
-      </w:r>
-      <w:r>
-        <w:rPr>
-          <w:rFonts w:cs="Calibri" w:ascii="Calibri" w:hAnsi="Calibri" w:asciiTheme="minorHAnsi" w:cstheme="minorHAnsi" w:hAnsiTheme="minorHAnsi"/>
-          <w:sz w:val="24"/>
-          <w:szCs w:val="24"/>
-          <w:vertAlign w:val="superscript"/>
-          <w:lang w:val="el-GR"/>
-        </w:rPr>
-        <w:t>o</w:t>
-      </w:r>
-      <w:r>
-        <w:rPr>
-          <w:rFonts w:cs="Calibri" w:ascii="Calibri" w:hAnsi="Calibri" w:asciiTheme="minorHAnsi" w:cstheme="minorHAnsi" w:hAnsiTheme="minorHAnsi"/>
-          <w:sz w:val="24"/>
-          <w:szCs w:val="24"/>
-          <w:lang w:val="el-GR"/>
-        </w:rPr>
-        <w:t>C, όλα τα προϊόντα είναι ευαίσθητα στην προσθήκη του mix και άρα γίνεται πιο αποτελεσματική βιοαποδόμηση.</w:t>
-      </w:r>
-    </w:p>
-    <w:p>
-      <w:pPr>
-        <w:pStyle w:val="BodyText"/>
-        <w:widowControl w:val="false"/>
-        <w:spacing w:lineRule="auto" w:line="240"/>
-        <w:rPr>
-          <w:rFonts w:ascii="Calibri" w:hAnsi="Calibri" w:cs="Times New Roman"/>
-        </w:rPr>
-      </w:pPr>
-      <w:r>
-        <w:rPr>
-          <w:rFonts w:cs="Times New Roman" w:ascii="Calibri" w:hAnsi="Calibri"/>
-        </w:rPr>
-        <w:t xml:space="preserve">Κατά τη βιοαποδόμηση στον αντιδραστήρα πιλοτικής κλίμακας, αρχικά τροφοδοτήθηκαν 35,8 kg FW/day με προσθήκη 0.005 L </w:t>
-      </w:r>
-      <w:r>
-        <w:rPr>
-          <w:rFonts w:cs="Times New Roman" w:ascii="Calibri" w:hAnsi="Calibri"/>
-          <w:lang w:val="en-US"/>
-        </w:rPr>
-        <w:t>mix</w:t>
-      </w:r>
-      <w:r>
-        <w:rPr>
-          <w:rFonts w:cs="Times New Roman" w:ascii="Calibri" w:hAnsi="Calibri"/>
-        </w:rPr>
-        <w:t xml:space="preserve">/kg FW και 4,2 kg νερού/kg FW και η εκροή είχε sCOD 9205,5 </w:t>
-      </w:r>
-      <w:r>
-        <w:rPr>
-          <w:rFonts w:cs="Times New Roman" w:ascii="DejaVu Sans" w:hAnsi="DejaVu Sans"/>
-        </w:rPr>
-        <w:t>±</w:t>
-      </w:r>
-      <w:r>
-        <w:rPr>
-          <w:rFonts w:cs="Times New Roman" w:ascii="Calibri" w:hAnsi="Calibri"/>
-        </w:rPr>
-        <w:t xml:space="preserve"> 3192,3 mg/L και έναν λόγο sCOD/tCOD 46,1 </w:t>
-      </w:r>
-      <w:r>
-        <w:rPr>
-          <w:rFonts w:cs="Times New Roman" w:ascii="DejaVu Sans" w:hAnsi="DejaVu Sans"/>
-        </w:rPr>
-        <w:t>±</w:t>
-      </w:r>
-      <w:r>
-        <w:rPr>
-          <w:rFonts w:cs="Times New Roman" w:ascii="Calibri" w:hAnsi="Calibri"/>
-        </w:rPr>
-        <w:t xml:space="preserve"> 12,2 %. Σε αυτή την κλίμακα, η τυπική απόκλιση οφείλεται στην ανομοιογένεια των υπολειμμάτων τροφών που παράγονταν ανά ημέρα από το εστιατόριο. Στη συνέχεια, αυξήθηκε η αραίωση με χρήση 5,7 kg νερού/kg FW ενώ οι υπόλοιπες συνθήκες παρέμειναν σταθερές. Παρατηρήθηκε μία μείωση στο sCOD στα 4981,0 </w:t>
-      </w:r>
-      <w:r>
-        <w:rPr>
-          <w:rFonts w:cs="Times New Roman" w:ascii="DejaVu Sans" w:hAnsi="DejaVu Sans"/>
-        </w:rPr>
-        <w:t>±</w:t>
-      </w:r>
-      <w:r>
-        <w:rPr>
-          <w:rFonts w:cs="Times New Roman" w:ascii="Calibri" w:hAnsi="Calibri"/>
-        </w:rPr>
-        <w:t xml:space="preserve"> 1288,7 mg/L, ενώ ο λόγος sCOD/tCOD ήταν 39,2 </w:t>
-      </w:r>
-      <w:r>
-        <w:rPr>
-          <w:rFonts w:cs="Times New Roman" w:ascii="DejaVu Sans" w:hAnsi="DejaVu Sans"/>
-        </w:rPr>
-        <w:t>±</w:t>
-      </w:r>
-      <w:r>
-        <w:rPr>
-          <w:rFonts w:cs="Times New Roman" w:ascii="Calibri" w:hAnsi="Calibri"/>
-        </w:rPr>
-        <w:t xml:space="preserve"> 10,4 %. Παρά τη μείωση της απόδοσης της υδρόλυσης δεν προκύπτει ασφαλές συμπέρασμα για την επίδραση της αραίωσης στη βιοαποδόμηση (p-Value 0,86). Έπειτα μειώθηκε η τροφοδοσία σε 25 kg FW/day και δοκιμάστηκε η προσθήκη διπλάσιας ποσότητας ενζύμων, δηλαδή 0,01 L </w:t>
-      </w:r>
-      <w:r>
-        <w:rPr>
-          <w:rFonts w:cs="Times New Roman" w:ascii="Calibri" w:hAnsi="Calibri"/>
-          <w:lang w:val="en-US"/>
-        </w:rPr>
-        <w:t>mix</w:t>
-      </w:r>
-      <w:r>
-        <w:rPr>
-          <w:rFonts w:cs="Times New Roman" w:ascii="Calibri" w:hAnsi="Calibri"/>
-        </w:rPr>
-        <w:t xml:space="preserve">/kg FW ενώ η αραίωση ήταν 8.9 kg νερού/kg FW. Το sCOD του πειράματος αυτού ήταν 3609,3 </w:t>
-      </w:r>
-      <w:r>
-        <w:rPr>
-          <w:rFonts w:cs="Times New Roman" w:ascii="DejaVu Sans" w:hAnsi="DejaVu Sans"/>
-        </w:rPr>
-        <w:t>±</w:t>
-      </w:r>
-      <w:r>
-        <w:rPr>
-          <w:rFonts w:cs="Times New Roman" w:ascii="Calibri" w:hAnsi="Calibri"/>
-        </w:rPr>
-        <w:t xml:space="preserve"> 1993,0 mg/L ενώ ο λόγος sCOD/tCOD ήταν 32,7 </w:t>
-      </w:r>
-      <w:r>
-        <w:rPr>
-          <w:rFonts w:cs="Times New Roman" w:ascii="DejaVu Sans" w:hAnsi="DejaVu Sans"/>
-        </w:rPr>
-        <w:t>±</w:t>
-      </w:r>
-      <w:r>
-        <w:rPr>
-          <w:rFonts w:cs="Times New Roman" w:ascii="Calibri" w:hAnsi="Calibri"/>
-        </w:rPr>
-        <w:t xml:space="preserve"> 10,3 (%). Ο λόγος αυτός είναι μικρότερος από αυτούς των δύο παραπάνω πειραμάτων (p-Value 0,0002 και 0,0011 για το πρώτο και δεύτερο πείραμα αντίστοιχα) με συμπέρασμα ότι αυτή η αναλογία </w:t>
-      </w:r>
-      <w:r>
-        <w:rPr>
-          <w:rFonts w:cs="Times New Roman" w:ascii="Calibri" w:hAnsi="Calibri"/>
-          <w:lang w:val="en-US"/>
-        </w:rPr>
-        <w:t>mix</w:t>
-      </w:r>
-      <w:r>
-        <w:rPr>
-          <w:rFonts w:cs="Times New Roman" w:ascii="Calibri" w:hAnsi="Calibri"/>
-        </w:rPr>
-        <w:t xml:space="preserve">/υποστρώματος δεν αυξάνει την απόδοση της υδρόλυσης. Με βάση τα αποτελέσματα της εργαστηριακής κλίμακας, η αναλογία αυτή, η οποία είναι αντίστοιχη των 2 mL </w:t>
-      </w:r>
-      <w:r>
-        <w:rPr>
-          <w:rFonts w:cs="Times New Roman" w:ascii="Calibri" w:hAnsi="Calibri"/>
-          <w:lang w:val="en-US"/>
-        </w:rPr>
-        <w:t>mix</w:t>
-      </w:r>
-      <w:r>
-        <w:rPr>
-          <w:rFonts w:cs="Times New Roman" w:ascii="Calibri" w:hAnsi="Calibri"/>
-        </w:rPr>
-        <w:t xml:space="preserve">/200 </w:t>
-      </w:r>
-      <w:r>
-        <w:rPr>
-          <w:rFonts w:cs="Times New Roman" w:ascii="Calibri" w:hAnsi="Calibri"/>
-          <w:lang w:val="en-US"/>
-        </w:rPr>
-        <w:t>g</w:t>
-      </w:r>
-      <w:r>
-        <w:rPr>
-          <w:rFonts w:cs="Times New Roman" w:ascii="Calibri" w:hAnsi="Calibri"/>
-        </w:rPr>
-        <w:t xml:space="preserve"> </w:t>
-      </w:r>
-      <w:r>
-        <w:rPr>
-          <w:rFonts w:cs="Times New Roman" w:ascii="Calibri" w:hAnsi="Calibri"/>
-          <w:lang w:val="en-US"/>
-        </w:rPr>
-        <w:t>FW</w:t>
-      </w:r>
-      <w:r>
-        <w:rPr>
-          <w:rFonts w:cs="Times New Roman" w:ascii="Calibri" w:hAnsi="Calibri"/>
-        </w:rPr>
-        <w:t xml:space="preserve"> σε εκείνη την κλίμακα, βοήθησε στην παραγωγή περισσότερων προϊόντων ζύμωσης. Οπότε συμπεραίνεται πως η υδρόλυση και η ζύμωση δεν έχουν τις ίδιες βέλτιστες συνθήκες λειτουργίας.</w:t>
-      </w:r>
-    </w:p>
-    <w:p>
-      <w:pPr>
-        <w:pStyle w:val="Eea"/>
-        <w:tabs>
-          <w:tab w:val="clear" w:pos="720"/>
-          <w:tab w:val="right" w:pos="9638" w:leader="none"/>
-        </w:tabs>
-        <w:spacing w:lineRule="auto" w:line="240"/>
-        <w:rPr>
           <w:rFonts w:ascii="Calibri" w:hAnsi="Calibri" w:cs="Calibri" w:cstheme="minorHAnsi"/>
           <w:b/>
           <w:bCs/>
@@ -2328,7 +3015,7 @@
           <w:lang w:val="el-GR"/>
         </w:rPr>
         <w:drawing>
-          <wp:anchor behindDoc="0" distT="0" distB="0" distL="0" distR="0" simplePos="0" locked="0" layoutInCell="0" allowOverlap="1" relativeHeight="5">
+          <wp:anchor behindDoc="0" distT="0" distB="0" distL="0" distR="0" simplePos="0" locked="0" layoutInCell="0" allowOverlap="1" relativeHeight="2">
             <wp:simplePos x="0" y="0"/>
             <wp:positionH relativeFrom="column">
               <wp:align>center</wp:align>
@@ -2415,6 +3102,377 @@
     </w:p>
     <w:p>
       <w:pPr>
+        <w:pStyle w:val="Normal"/>
+        <w:spacing w:lineRule="auto" w:line="240" w:before="0" w:after="0"/>
+        <w:jc w:val="both"/>
+        <w:rPr>
+          <w:rFonts w:ascii="Calibri" w:hAnsi="Calibri" w:cs="Times New Roman" w:asciiTheme="minorHAnsi" w:hAnsiTheme="minorHAnsi"/>
+          <w:color w:val="auto"/>
+          <w:lang w:val="el-GR"/>
+        </w:rPr>
+      </w:pPr>
+      <w:r>
+        <w:rPr>
+          <w:rFonts w:cs="Times New Roman"/>
+          <w:lang w:val="el-GR"/>
+        </w:rPr>
+        <w:t xml:space="preserve">Κατά το δεύτερο κύκλο αναερόβιας χώνευσης (Σχήμα 4) παρατηρείται η υψηλότερη παραγωγή μεθανίου με το υδρόλυμα από την υδρόλυση/βιοαποδόμηση με 1 </w:t>
+      </w:r>
+      <w:r>
+        <w:rPr>
+          <w:rFonts w:cs="Times New Roman"/>
+          <w:lang w:val="en-US"/>
+        </w:rPr>
+        <w:t>mL</w:t>
+      </w:r>
+      <w:r>
+        <w:rPr>
+          <w:rFonts w:cs="Times New Roman"/>
+          <w:lang w:val="el-GR"/>
+        </w:rPr>
+        <w:t xml:space="preserve"> </w:t>
+      </w:r>
+      <w:r>
+        <w:rPr>
+          <w:rFonts w:cs="Times New Roman"/>
+          <w:lang w:val="en-US"/>
+        </w:rPr>
+        <w:t>mix</w:t>
+      </w:r>
+      <w:r>
+        <w:rPr>
+          <w:rFonts w:cs="Times New Roman"/>
+          <w:lang w:val="el-GR"/>
+        </w:rPr>
+        <w:t xml:space="preserve">/200 </w:t>
+      </w:r>
+      <w:r>
+        <w:rPr>
+          <w:rFonts w:cs="Times New Roman"/>
+          <w:lang w:val="en-US"/>
+        </w:rPr>
+        <w:t>g</w:t>
+      </w:r>
+      <w:r>
+        <w:rPr>
+          <w:rFonts w:cs="Times New Roman"/>
+          <w:lang w:val="el-GR"/>
+        </w:rPr>
+        <w:t xml:space="preserve"> </w:t>
+      </w:r>
+      <w:r>
+        <w:rPr>
+          <w:rFonts w:cs="Times New Roman"/>
+          <w:lang w:val="en-US"/>
+        </w:rPr>
+        <w:t>FW</w:t>
+      </w:r>
+      <w:r>
+        <w:rPr>
+          <w:rFonts w:cs="Times New Roman"/>
+          <w:lang w:val="el-GR"/>
+        </w:rPr>
+        <w:t xml:space="preserve">. Ως προς την συνολική παραγόμενη ποσότητα μεθανίου ακολουθεί το υδρόλυμα από 2 </w:t>
+      </w:r>
+      <w:r>
+        <w:rPr>
+          <w:rFonts w:cs="Times New Roman"/>
+          <w:lang w:val="en-US"/>
+        </w:rPr>
+        <w:t>mL</w:t>
+      </w:r>
+      <w:r>
+        <w:rPr>
+          <w:rFonts w:cs="Times New Roman"/>
+          <w:lang w:val="el-GR"/>
+        </w:rPr>
+        <w:t xml:space="preserve"> </w:t>
+      </w:r>
+      <w:r>
+        <w:rPr>
+          <w:rFonts w:cs="Times New Roman"/>
+          <w:lang w:val="en-US"/>
+        </w:rPr>
+        <w:t>mix</w:t>
+      </w:r>
+      <w:r>
+        <w:rPr>
+          <w:rFonts w:cs="Times New Roman"/>
+          <w:lang w:val="el-GR"/>
+        </w:rPr>
+        <w:t xml:space="preserve"> ενώ το ανεπεξέργαστο </w:t>
+      </w:r>
+      <w:r>
+        <w:rPr>
+          <w:rFonts w:cs="Times New Roman"/>
+          <w:lang w:val="en-US"/>
+        </w:rPr>
+        <w:t>FW</w:t>
+      </w:r>
+      <w:r>
+        <w:rPr>
+          <w:rFonts w:cs="Times New Roman"/>
+          <w:lang w:val="el-GR"/>
+        </w:rPr>
+        <w:t xml:space="preserve"> παρήγαγε τη λιγότερη ποσότητα. Και σε αυτό τον κύκλο παρουσιάζονται παρόμοιες τάσεις ως προς το ρυθμό παραγωγής μεθανίου με τον προηγούμενο. Πιο συγκεκριμένα η </w:t>
+      </w:r>
+      <w:r>
+        <w:rPr>
+          <w:rFonts w:cs="Times New Roman"/>
+          <w:lang w:val="en-US"/>
+        </w:rPr>
+        <w:t>SMA</w:t>
+      </w:r>
+      <w:r>
+        <w:rPr>
+          <w:rFonts w:cs="Times New Roman"/>
+          <w:lang w:val="el-GR"/>
+        </w:rPr>
+        <w:t xml:space="preserve"> για τα υδρολύματα από 0, 1, 2 και 4 </w:t>
+      </w:r>
+      <w:r>
+        <w:rPr>
+          <w:rFonts w:cs="Times New Roman"/>
+          <w:lang w:val="en-US"/>
+        </w:rPr>
+        <w:t>mL</w:t>
+      </w:r>
+      <w:r>
+        <w:rPr>
+          <w:rFonts w:cs="Times New Roman"/>
+          <w:lang w:val="el-GR"/>
+        </w:rPr>
+        <w:t xml:space="preserve"> </w:t>
+      </w:r>
+      <w:r>
+        <w:rPr>
+          <w:rFonts w:cs="Times New Roman"/>
+          <w:lang w:val="en-US"/>
+        </w:rPr>
+        <w:t>mix</w:t>
+      </w:r>
+      <w:r>
+        <w:rPr>
+          <w:rFonts w:cs="Times New Roman"/>
+          <w:lang w:val="el-GR"/>
+        </w:rPr>
+        <w:t xml:space="preserve">/200 </w:t>
+      </w:r>
+      <w:r>
+        <w:rPr>
+          <w:rFonts w:cs="Times New Roman"/>
+          <w:lang w:val="en-US"/>
+        </w:rPr>
+        <w:t>g</w:t>
+      </w:r>
+      <w:r>
+        <w:rPr>
+          <w:rFonts w:cs="Times New Roman"/>
+          <w:lang w:val="el-GR"/>
+        </w:rPr>
+        <w:t xml:space="preserve"> </w:t>
+      </w:r>
+      <w:r>
+        <w:rPr>
+          <w:rFonts w:cs="Times New Roman"/>
+          <w:lang w:val="en-US"/>
+        </w:rPr>
+        <w:t>FW</w:t>
+      </w:r>
+      <w:r>
+        <w:rPr>
+          <w:rFonts w:cs="Times New Roman"/>
+          <w:lang w:val="el-GR"/>
+        </w:rPr>
+        <w:t xml:space="preserve"> ήταν 4,8, 10,8, 8,5 και 7,3 </w:t>
+      </w:r>
+      <w:r>
+        <w:rPr>
+          <w:rFonts w:cs="Times New Roman"/>
+          <w:lang w:val="en-US"/>
+        </w:rPr>
+        <w:t>mL</w:t>
+      </w:r>
+      <w:r>
+        <w:rPr>
+          <w:rFonts w:cs="Times New Roman"/>
+          <w:lang w:val="el-GR"/>
+        </w:rPr>
+        <w:t xml:space="preserve"> </w:t>
+      </w:r>
+      <w:r>
+        <w:rPr>
+          <w:rFonts w:cs="Times New Roman"/>
+          <w:lang w:val="en-US"/>
+        </w:rPr>
+        <w:t>CH</w:t>
+      </w:r>
+      <w:r>
+        <w:rPr>
+          <w:rFonts w:cs="Times New Roman"/>
+          <w:vertAlign w:val="subscript"/>
+          <w:lang w:val="el-GR"/>
+        </w:rPr>
+        <w:t>4</w:t>
+      </w:r>
+      <w:r>
+        <w:rPr>
+          <w:rFonts w:cs="Times New Roman"/>
+          <w:lang w:val="el-GR"/>
+        </w:rPr>
+        <w:t>/</w:t>
+      </w:r>
+      <w:r>
+        <w:rPr>
+          <w:rFonts w:cs="Times New Roman"/>
+          <w:lang w:val="en-US"/>
+        </w:rPr>
+        <w:t>g</w:t>
+      </w:r>
+      <w:r>
+        <w:rPr>
+          <w:rFonts w:cs="Times New Roman"/>
+          <w:lang w:val="el-GR"/>
+        </w:rPr>
+        <w:t xml:space="preserve"> </w:t>
+      </w:r>
+      <w:r>
+        <w:rPr>
+          <w:rFonts w:cs="Times New Roman"/>
+          <w:lang w:val="en-US"/>
+        </w:rPr>
+        <w:t>VS</w:t>
+      </w:r>
+      <w:r>
+        <w:rPr>
+          <w:rFonts w:cs="Times New Roman"/>
+          <w:lang w:val="el-GR"/>
+        </w:rPr>
+        <w:t>-</w:t>
+      </w:r>
+      <w:r>
+        <w:rPr>
+          <w:rFonts w:cs="Times New Roman"/>
+          <w:lang w:val="en-US"/>
+        </w:rPr>
+        <w:t>day</w:t>
+      </w:r>
+      <w:r>
+        <w:rPr>
+          <w:rFonts w:cs="Times New Roman"/>
+          <w:lang w:val="el-GR"/>
+        </w:rPr>
+        <w:t xml:space="preserve">, ενώ η </w:t>
+      </w:r>
+      <w:r>
+        <w:rPr>
+          <w:rFonts w:cs="Times New Roman"/>
+          <w:lang w:val="en-US"/>
+        </w:rPr>
+        <w:t>SMA</w:t>
+      </w:r>
+      <w:r>
+        <w:rPr>
+          <w:rFonts w:cs="Times New Roman"/>
+          <w:lang w:val="el-GR"/>
+        </w:rPr>
+        <w:t xml:space="preserve"> μετά από τροφοδοσία με το ανεπεξέργαστο </w:t>
+      </w:r>
+      <w:r>
+        <w:rPr>
+          <w:rFonts w:cs="Times New Roman"/>
+          <w:lang w:val="en-US"/>
+        </w:rPr>
+        <w:t>FW</w:t>
+      </w:r>
+      <w:r>
+        <w:rPr>
+          <w:rFonts w:cs="Times New Roman"/>
+          <w:lang w:val="el-GR"/>
+        </w:rPr>
+        <w:t xml:space="preserve"> ήταν 4,44 </w:t>
+      </w:r>
+      <w:r>
+        <w:rPr>
+          <w:rFonts w:cs="Times New Roman"/>
+          <w:lang w:val="en-US"/>
+        </w:rPr>
+        <w:t>mL</w:t>
+      </w:r>
+      <w:r>
+        <w:rPr>
+          <w:rFonts w:cs="Times New Roman"/>
+          <w:lang w:val="el-GR"/>
+        </w:rPr>
+        <w:t xml:space="preserve"> </w:t>
+      </w:r>
+      <w:r>
+        <w:rPr>
+          <w:rFonts w:cs="Times New Roman"/>
+          <w:lang w:val="en-US"/>
+        </w:rPr>
+        <w:t>CH</w:t>
+      </w:r>
+      <w:r>
+        <w:rPr>
+          <w:rFonts w:cs="Times New Roman"/>
+          <w:vertAlign w:val="subscript"/>
+          <w:lang w:val="el-GR"/>
+        </w:rPr>
+        <w:t>4</w:t>
+      </w:r>
+      <w:r>
+        <w:rPr>
+          <w:rFonts w:cs="Times New Roman"/>
+          <w:lang w:val="el-GR"/>
+        </w:rPr>
+        <w:t>/</w:t>
+      </w:r>
+      <w:r>
+        <w:rPr>
+          <w:rFonts w:cs="Times New Roman"/>
+          <w:lang w:val="en-US"/>
+        </w:rPr>
+        <w:t>g</w:t>
+      </w:r>
+      <w:r>
+        <w:rPr>
+          <w:rFonts w:cs="Times New Roman"/>
+          <w:lang w:val="el-GR"/>
+        </w:rPr>
+        <w:t xml:space="preserve"> </w:t>
+      </w:r>
+      <w:r>
+        <w:rPr>
+          <w:rFonts w:cs="Times New Roman"/>
+          <w:lang w:val="en-US"/>
+        </w:rPr>
+        <w:t>VS</w:t>
+      </w:r>
+      <w:r>
+        <w:rPr>
+          <w:rFonts w:cs="Times New Roman"/>
+          <w:lang w:val="el-GR"/>
+        </w:rPr>
+        <w:t>-</w:t>
+      </w:r>
+      <w:r>
+        <w:rPr>
+          <w:rFonts w:cs="Times New Roman"/>
+          <w:lang w:val="en-US"/>
+        </w:rPr>
+        <w:t>day</w:t>
+      </w:r>
+      <w:r>
+        <w:rPr>
+          <w:rFonts w:cs="Times New Roman"/>
+          <w:lang w:val="el-GR"/>
+        </w:rPr>
+        <w:t>.</w:t>
+      </w:r>
+    </w:p>
+    <w:p>
+      <w:pPr>
         <w:pStyle w:val="BodyText"/>
         <w:widowControl w:val="false"/>
         <w:spacing w:lineRule="auto" w:line="240"/>
@@ -2426,451 +3484,10 @@
       <w:r>
         <w:rPr>
           <w:rFonts w:cs="Times New Roman" w:ascii="Calibri" w:hAnsi="Calibri"/>
-        </w:rPr>
-        <w:t>Από το Σχήμα 3 φαίνεται πως η προσαρμογή του μοντέλου Gompertz ήταν καλή σε όλα τα πειράματα (</w:t>
-      </w:r>
-      <w:r>
-        <w:rPr>
-          <w:rFonts w:cs="Times New Roman" w:ascii="Calibri" w:hAnsi="Calibri"/>
-          <w:lang w:val="en-US"/>
-        </w:rPr>
-        <w:t>R</w:t>
-      </w:r>
-      <w:r>
-        <w:rPr>
-          <w:rFonts w:cs="Times New Roman" w:ascii="Calibri" w:hAnsi="Calibri"/>
-          <w:vertAlign w:val="superscript"/>
-        </w:rPr>
-        <w:t>2</w:t>
-      </w:r>
-      <w:r>
-        <w:rPr>
-          <w:rFonts w:cs="Times New Roman" w:ascii="Calibri" w:hAnsi="Calibri"/>
-        </w:rPr>
-        <w:t xml:space="preserve"> &gt;0,93). Συγκρίνοντας την συσσωρευτική παραγωγή μεθανίου από το ανεπεξέργαστο </w:t>
-      </w:r>
-      <w:r>
-        <w:rPr>
-          <w:rFonts w:cs="Times New Roman" w:ascii="Calibri" w:hAnsi="Calibri"/>
-          <w:lang w:val="en-US"/>
-        </w:rPr>
-        <w:t>FW</w:t>
-      </w:r>
-      <w:r>
-        <w:rPr>
-          <w:rFonts w:cs="Times New Roman" w:ascii="Calibri" w:hAnsi="Calibri"/>
-        </w:rPr>
-        <w:t xml:space="preserve"> και από τα υδρολύματα παρατηρείται πως δεν μπορεί να παραχθεί</w:t>
-      </w:r>
-      <w:r>
-        <w:rPr>
-          <w:rFonts w:cs="Times New Roman" w:ascii="Calibri" w:hAnsi="Calibri" w:asciiTheme="minorHAnsi" w:hAnsiTheme="minorHAnsi"/>
-        </w:rPr>
-        <w:t xml:space="preserve"> </w:t>
-      </w:r>
-      <w:r>
-        <w:rPr>
-          <w:rFonts w:cs="Times New Roman" w:ascii="Calibri" w:hAnsi="Calibri"/>
-        </w:rPr>
-        <w:t xml:space="preserve">μεγάλη ποσότητα μεθανίου χωρίς προεπεξεργασία. Μέσω του μοντέλου Gompertz και των </w:t>
-      </w:r>
-      <w:r>
-        <w:rPr>
-          <w:rFonts w:cs="Times New Roman" w:ascii="Calibri" w:hAnsi="Calibri"/>
-          <w:lang w:val="en-US"/>
-        </w:rPr>
-        <w:t>g</w:t>
-      </w:r>
-      <w:r>
-        <w:rPr>
-          <w:rFonts w:cs="Times New Roman" w:ascii="Calibri" w:hAnsi="Calibri"/>
-        </w:rPr>
-        <w:t xml:space="preserve"> </w:t>
-      </w:r>
-      <w:r>
-        <w:rPr>
-          <w:rFonts w:cs="Times New Roman" w:ascii="Calibri" w:hAnsi="Calibri"/>
-          <w:lang w:val="en-US"/>
-        </w:rPr>
-        <w:t>VS</w:t>
-      </w:r>
-      <w:r>
-        <w:rPr>
-          <w:rFonts w:cs="Times New Roman" w:ascii="Calibri" w:hAnsi="Calibri"/>
-        </w:rPr>
-        <w:t>/αντιδραστήρα υπολογίστηκε η ειδική μεθανογόνος δραστικότητα της λάσπης (</w:t>
-      </w:r>
-      <w:r>
-        <w:rPr>
-          <w:rFonts w:cs="Times New Roman" w:ascii="Calibri" w:hAnsi="Calibri"/>
-          <w:lang w:val="en-US"/>
-        </w:rPr>
-        <w:t>SMA</w:t>
-      </w:r>
-      <w:r>
-        <w:rPr>
-          <w:rFonts w:cs="Times New Roman" w:ascii="Calibri" w:hAnsi="Calibri"/>
-        </w:rPr>
-        <w:t xml:space="preserve">). Για τις δοκιμές με 0, 1, 2, και 4 </w:t>
-      </w:r>
-      <w:r>
-        <w:rPr>
-          <w:rFonts w:cs="Times New Roman" w:ascii="Calibri" w:hAnsi="Calibri"/>
-          <w:lang w:val="en-US"/>
-        </w:rPr>
-        <w:t>mL</w:t>
-      </w:r>
-      <w:r>
-        <w:rPr>
-          <w:rFonts w:cs="Times New Roman" w:ascii="Calibri" w:hAnsi="Calibri"/>
-        </w:rPr>
-        <w:t xml:space="preserve"> </w:t>
-      </w:r>
-      <w:r>
-        <w:rPr>
-          <w:rFonts w:cs="Times New Roman" w:ascii="Calibri" w:hAnsi="Calibri"/>
-          <w:lang w:val="en-US"/>
-        </w:rPr>
-        <w:t>mix</w:t>
-      </w:r>
-      <w:r>
-        <w:rPr>
-          <w:rFonts w:cs="Times New Roman" w:ascii="Calibri" w:hAnsi="Calibri"/>
-        </w:rPr>
-        <w:t xml:space="preserve"> αυτή ήταν 0,672, 1,707, 1,752 και 1,248 </w:t>
-      </w:r>
-      <w:r>
-        <w:rPr>
-          <w:rFonts w:cs="Times New Roman" w:ascii="Calibri" w:hAnsi="Calibri"/>
-          <w:lang w:val="en-US"/>
-        </w:rPr>
-        <w:t>mL</w:t>
-      </w:r>
-      <w:r>
-        <w:rPr>
-          <w:rFonts w:cs="Times New Roman" w:ascii="Calibri" w:hAnsi="Calibri"/>
-        </w:rPr>
-        <w:t xml:space="preserve"> </w:t>
-      </w:r>
-      <w:r>
-        <w:rPr>
-          <w:rFonts w:cs="Times New Roman" w:ascii="Calibri" w:hAnsi="Calibri"/>
-          <w:lang w:val="en-US"/>
-        </w:rPr>
-        <w:t>CH</w:t>
-      </w:r>
-      <w:r>
-        <w:rPr>
-          <w:rFonts w:cs="Times New Roman" w:ascii="Calibri" w:hAnsi="Calibri"/>
-          <w:vertAlign w:val="subscript"/>
-        </w:rPr>
-        <w:t>4</w:t>
-      </w:r>
-      <w:r>
-        <w:rPr>
-          <w:rFonts w:cs="Times New Roman" w:ascii="Calibri" w:hAnsi="Calibri"/>
-        </w:rPr>
-        <w:t>/</w:t>
-      </w:r>
-      <w:r>
-        <w:rPr>
-          <w:rFonts w:cs="Times New Roman" w:ascii="Calibri" w:hAnsi="Calibri"/>
-          <w:lang w:val="en-US"/>
-        </w:rPr>
-        <w:t>g</w:t>
-      </w:r>
-      <w:r>
-        <w:rPr>
-          <w:rFonts w:cs="Times New Roman" w:ascii="Calibri" w:hAnsi="Calibri"/>
-        </w:rPr>
-        <w:t xml:space="preserve"> </w:t>
-      </w:r>
-      <w:r>
-        <w:rPr>
-          <w:rFonts w:cs="Times New Roman" w:ascii="Calibri" w:hAnsi="Calibri"/>
-          <w:lang w:val="en-US"/>
-        </w:rPr>
-        <w:t>VS</w:t>
-      </w:r>
-      <w:r>
-        <w:rPr>
-          <w:rFonts w:cs="Times New Roman" w:ascii="Calibri" w:hAnsi="Calibri"/>
-        </w:rPr>
-        <w:t>-</w:t>
-      </w:r>
-      <w:r>
-        <w:rPr>
-          <w:rFonts w:cs="Times New Roman" w:ascii="Calibri" w:hAnsi="Calibri"/>
-          <w:lang w:val="en-US"/>
-        </w:rPr>
-        <w:t>day</w:t>
-      </w:r>
-      <w:r>
-        <w:rPr>
-          <w:rFonts w:cs="Times New Roman" w:ascii="Calibri" w:hAnsi="Calibri"/>
-        </w:rPr>
-        <w:t xml:space="preserve"> αντίστοιχα. Η </w:t>
-      </w:r>
-      <w:r>
-        <w:rPr>
-          <w:rFonts w:cs="Times New Roman" w:ascii="Calibri" w:hAnsi="Calibri"/>
-          <w:lang w:val="en-US"/>
-        </w:rPr>
-        <w:t>SMA</w:t>
-      </w:r>
-      <w:r>
-        <w:rPr>
-          <w:rFonts w:cs="Times New Roman" w:ascii="Calibri" w:hAnsi="Calibri"/>
-        </w:rPr>
-        <w:t xml:space="preserve"> του ανεπεξέργαστου </w:t>
-      </w:r>
-      <w:r>
-        <w:rPr>
-          <w:rFonts w:cs="Times New Roman" w:ascii="Calibri" w:hAnsi="Calibri"/>
-          <w:lang w:val="en-US"/>
-        </w:rPr>
-        <w:t>FW</w:t>
-      </w:r>
-      <w:r>
-        <w:rPr>
-          <w:rFonts w:cs="Times New Roman" w:ascii="Calibri" w:hAnsi="Calibri"/>
-        </w:rPr>
-        <w:t xml:space="preserve"> ήταν 0,936 </w:t>
-      </w:r>
-      <w:r>
-        <w:rPr>
-          <w:rFonts w:cs="Times New Roman" w:ascii="Calibri" w:hAnsi="Calibri"/>
-          <w:lang w:val="en-US"/>
-        </w:rPr>
-        <w:t>mL</w:t>
-      </w:r>
-      <w:r>
-        <w:rPr>
-          <w:rFonts w:cs="Times New Roman" w:ascii="Calibri" w:hAnsi="Calibri"/>
-        </w:rPr>
-        <w:t xml:space="preserve"> </w:t>
-      </w:r>
-      <w:r>
-        <w:rPr>
-          <w:rFonts w:cs="Times New Roman" w:ascii="Calibri" w:hAnsi="Calibri"/>
-          <w:lang w:val="en-US"/>
-        </w:rPr>
-        <w:t>CH</w:t>
-      </w:r>
-      <w:r>
-        <w:rPr>
-          <w:rFonts w:cs="Times New Roman" w:ascii="Calibri" w:hAnsi="Calibri"/>
-          <w:vertAlign w:val="subscript"/>
-        </w:rPr>
-        <w:t>4</w:t>
-      </w:r>
-      <w:r>
-        <w:rPr>
-          <w:rFonts w:cs="Times New Roman" w:ascii="Calibri" w:hAnsi="Calibri"/>
-        </w:rPr>
-        <w:t>/</w:t>
-      </w:r>
-      <w:r>
-        <w:rPr>
-          <w:rFonts w:cs="Times New Roman" w:ascii="Calibri" w:hAnsi="Calibri"/>
-          <w:lang w:val="en-US"/>
-        </w:rPr>
-        <w:t>g</w:t>
-      </w:r>
-      <w:r>
-        <w:rPr>
-          <w:rFonts w:cs="Times New Roman" w:ascii="Calibri" w:hAnsi="Calibri"/>
-        </w:rPr>
-        <w:t xml:space="preserve"> </w:t>
-      </w:r>
-      <w:r>
-        <w:rPr>
-          <w:rFonts w:cs="Times New Roman" w:ascii="Calibri" w:hAnsi="Calibri"/>
-          <w:lang w:val="en-US"/>
-        </w:rPr>
-        <w:t>VS</w:t>
-      </w:r>
-      <w:r>
-        <w:rPr>
-          <w:rFonts w:cs="Times New Roman" w:ascii="Calibri" w:hAnsi="Calibri"/>
-        </w:rPr>
-        <w:t>-</w:t>
-      </w:r>
-      <w:r>
-        <w:rPr>
-          <w:rFonts w:cs="Times New Roman" w:ascii="Calibri" w:hAnsi="Calibri"/>
-          <w:lang w:val="en-US"/>
-        </w:rPr>
-        <w:t>day</w:t>
-      </w:r>
-      <w:r>
-        <w:rPr>
-          <w:rFonts w:cs="Times New Roman" w:ascii="Calibri" w:hAnsi="Calibri"/>
-        </w:rPr>
-        <w:t xml:space="preserve">. Το </w:t>
-      </w:r>
-      <w:r>
-        <w:rPr>
-          <w:rFonts w:cs="Times New Roman" w:ascii="Calibri" w:hAnsi="Calibri"/>
-          <w:lang w:val="en-US"/>
-        </w:rPr>
-        <w:t>pH</w:t>
-      </w:r>
-      <w:r>
-        <w:rPr>
-          <w:rFonts w:cs="Times New Roman" w:ascii="Calibri" w:hAnsi="Calibri"/>
-        </w:rPr>
-        <w:t xml:space="preserve"> στους αντιδραστήρες όπου τροφοδοτήθηκαν με υδρολύματα διακυμάνθηκε από 6,8 εώς 7,7 ενώ στον αντιδραστήρα που τροφοδοτήθηκε με ανεπεξέργαστο </w:t>
-      </w:r>
-      <w:r>
-        <w:rPr>
-          <w:rFonts w:cs="Times New Roman" w:ascii="Calibri" w:hAnsi="Calibri"/>
-          <w:lang w:val="en-US"/>
-        </w:rPr>
-        <w:t>FW</w:t>
-      </w:r>
-      <w:r>
-        <w:rPr>
-          <w:rFonts w:cs="Times New Roman" w:ascii="Calibri" w:hAnsi="Calibri"/>
-        </w:rPr>
-        <w:t xml:space="preserve"> παρατηρήθηκε πτώση του </w:t>
-      </w:r>
-      <w:r>
-        <w:rPr>
-          <w:rFonts w:cs="Times New Roman" w:ascii="Calibri" w:hAnsi="Calibri"/>
-          <w:lang w:val="en-US"/>
-        </w:rPr>
-        <w:t>pH</w:t>
-      </w:r>
-      <w:r>
-        <w:rPr>
-          <w:rFonts w:cs="Times New Roman" w:ascii="Calibri" w:hAnsi="Calibri"/>
-        </w:rPr>
-        <w:t xml:space="preserve"> σε 4,22 και κατά συνέπεια επήλθε αναστολή της μεθανογένεσης. Η τροφοδοσία με υδρόλυμα χωρίς την προσθήκη σκεύασματος (επίδραση μόνο της θερμοκασίας) οδηγεί επίσης σε χαμηλή παραγωγικότητα.</w:t>
-      </w:r>
-      <w:r>
-        <w:rPr>
-          <w:rFonts w:cs="Times New Roman" w:ascii="Calibri" w:hAnsi="Calibri" w:asciiTheme="minorHAnsi" w:hAnsiTheme="minorHAnsi"/>
-        </w:rPr>
-        <w:t xml:space="preserve"> </w:t>
-      </w:r>
-      <w:r>
-        <w:rPr>
-          <w:rFonts w:cs="Times New Roman" w:ascii="Calibri" w:hAnsi="Calibri"/>
-        </w:rPr>
-        <w:t>Είναι εμφανές πως το πείραμα με τα 2 m</w:t>
-      </w:r>
-      <w:r>
-        <w:rPr>
-          <w:rFonts w:cs="Times New Roman" w:ascii="Calibri" w:hAnsi="Calibri"/>
-          <w:lang w:val="en-US"/>
-        </w:rPr>
-        <w:t>L</w:t>
-      </w:r>
-      <w:r>
-        <w:rPr>
-          <w:rFonts w:cs="Times New Roman" w:ascii="Calibri" w:hAnsi="Calibri"/>
-        </w:rPr>
-        <w:t xml:space="preserve"> </w:t>
-      </w:r>
-      <w:r>
-        <w:rPr>
-          <w:rFonts w:cs="Times New Roman" w:ascii="Calibri" w:hAnsi="Calibri"/>
-          <w:lang w:val="en-US"/>
-        </w:rPr>
-        <w:t>mix</w:t>
-      </w:r>
-      <w:r>
-        <w:rPr>
-          <w:rFonts w:cs="Times New Roman" w:ascii="Calibri" w:hAnsi="Calibri"/>
-        </w:rPr>
-        <w:t xml:space="preserve">, έχει τον γρηγορότερο ρυθμό παραγωγής μεθανίου λόγω της οξεογενούς ζύμωσης. Ωστόσο το υδρόλυμα με 1 ml </w:t>
-      </w:r>
-      <w:r>
-        <w:rPr>
-          <w:rFonts w:cs="Times New Roman" w:ascii="Calibri" w:hAnsi="Calibri"/>
-          <w:lang w:val="en-US"/>
-        </w:rPr>
-        <w:t>mix</w:t>
-      </w:r>
-      <w:r>
-        <w:rPr>
-          <w:rFonts w:cs="Times New Roman" w:ascii="Calibri" w:hAnsi="Calibri"/>
-        </w:rPr>
-        <w:t>, μετά από κάποιο χρόνο καθυστέρησης παρήγαγε περισσότερο μεθάνιο.</w:t>
-      </w:r>
-      <w:r>
-        <w:rPr>
-          <w:rFonts w:cs="Times New Roman" w:ascii="Calibri" w:hAnsi="Calibri" w:asciiTheme="minorHAnsi" w:hAnsiTheme="minorHAnsi"/>
-        </w:rPr>
-        <w:t xml:space="preserve"> Επιπλέον, παρατηρήθηκε μια σχετικά χαμηλή παραγωγή μεθανίου σε σχέση με τη μέγιστη θεωρητική (35 </w:t>
-      </w:r>
-      <w:r>
-        <w:rPr>
-          <w:rFonts w:cs="Times New Roman" w:ascii="Calibri" w:hAnsi="Calibri" w:asciiTheme="minorHAnsi" w:hAnsiTheme="minorHAnsi"/>
-          <w:lang w:val="en-US"/>
-        </w:rPr>
-        <w:t>mL</w:t>
-      </w:r>
-      <w:r>
-        <w:rPr>
-          <w:rFonts w:cs="Times New Roman" w:ascii="Calibri" w:hAnsi="Calibri" w:asciiTheme="minorHAnsi" w:hAnsiTheme="minorHAnsi"/>
-        </w:rPr>
-        <w:t xml:space="preserve">/100 </w:t>
-      </w:r>
-      <w:r>
-        <w:rPr>
-          <w:rFonts w:cs="Times New Roman" w:ascii="Calibri" w:hAnsi="Calibri" w:asciiTheme="minorHAnsi" w:hAnsiTheme="minorHAnsi"/>
-          <w:lang w:val="en-US"/>
-        </w:rPr>
-        <w:t>mg</w:t>
-      </w:r>
-      <w:r>
-        <w:rPr>
-          <w:rFonts w:cs="Times New Roman" w:ascii="Calibri" w:hAnsi="Calibri" w:asciiTheme="minorHAnsi" w:hAnsiTheme="minorHAnsi"/>
-        </w:rPr>
-        <w:t xml:space="preserve"> </w:t>
-      </w:r>
-      <w:r>
-        <w:rPr>
-          <w:rFonts w:cs="Times New Roman" w:ascii="Calibri" w:hAnsi="Calibri" w:asciiTheme="minorHAnsi" w:hAnsiTheme="minorHAnsi"/>
-          <w:lang w:val="en-US"/>
-        </w:rPr>
-        <w:t>COD</w:t>
-      </w:r>
-      <w:r>
-        <w:rPr>
-          <w:rFonts w:cs="Times New Roman" w:ascii="Calibri" w:hAnsi="Calibri" w:asciiTheme="minorHAnsi" w:hAnsiTheme="minorHAnsi"/>
-        </w:rPr>
-        <w:t xml:space="preserve">) </w:t>
-      </w:r>
-      <w:r>
-        <w:rPr>
-          <w:rFonts w:cs="Times New Roman" w:ascii="Calibri" w:hAnsi="Calibri"/>
-        </w:rPr>
-        <w:t xml:space="preserve">και ακολούθησε ένας δεύτερος κύκλος πειραμάτων με αναερόβια λάσπη διαφορετικής προέλευσης και ενεργότητας. </w:t>
-      </w:r>
-      <w:r>
-        <w:rPr>
-          <w:rFonts w:cs="Times New Roman" w:ascii="Calibri" w:hAnsi="Calibri" w:asciiTheme="minorHAnsi" w:hAnsiTheme="minorHAnsi"/>
-        </w:rPr>
-        <w:t>Τα αποτελέσματα αυτής φαίνονται στο Σχήμα 4.</w:t>
-      </w:r>
-    </w:p>
-    <w:p>
-      <w:pPr>
-        <w:pStyle w:val="BodyText"/>
-        <w:widowControl w:val="false"/>
-        <w:spacing w:lineRule="auto" w:line="240"/>
-        <w:rPr>
-          <w:rFonts w:ascii="Calibri" w:hAnsi="Calibri" w:cs="Times New Roman" w:asciiTheme="minorHAnsi" w:hAnsiTheme="minorHAnsi"/>
-          <w:lang w:val="en-US"/>
-        </w:rPr>
-      </w:pPr>
-      <w:r>
-        <w:rPr/>
+          <w:lang w:val="en-US"/>
+        </w:rPr>
         <w:drawing>
-          <wp:anchor behindDoc="0" distT="0" distB="0" distL="0" distR="0" simplePos="0" locked="0" layoutInCell="0" allowOverlap="1" relativeHeight="6">
+          <wp:anchor behindDoc="0" distT="0" distB="0" distL="0" distR="0" simplePos="0" locked="0" layoutInCell="0" allowOverlap="1" relativeHeight="3">
             <wp:simplePos x="0" y="0"/>
             <wp:positionH relativeFrom="column">
               <wp:align>center</wp:align>
@@ -2878,7 +3495,7 @@
             <wp:positionV relativeFrom="paragraph">
               <wp:align>bottom</wp:align>
             </wp:positionV>
-            <wp:extent cx="3851910" cy="2312035"/>
+            <wp:extent cx="3975735" cy="2386330"/>
             <wp:effectExtent l="0" t="0" r="0" b="0"/>
             <wp:wrapTopAndBottom/>
             <wp:docPr id="4" name="Image4" descr=""/>
@@ -2909,7 +3526,7 @@
                   <pic:spPr bwMode="auto">
                     <a:xfrm>
                       <a:off x="0" y="0"/>
-                      <a:ext cx="3851910" cy="2312035"/>
+                      <a:ext cx="3975735" cy="2386330"/>
                     </a:xfrm>
                     <a:prstGeom prst="rect">
                       <a:avLst/>
@@ -2968,7 +3585,20 @@
         <w:rPr>
           <w:rFonts w:cs="Times New Roman" w:ascii="Calibri" w:hAnsi="Calibri" w:asciiTheme="minorHAnsi" w:hAnsiTheme="minorHAnsi"/>
         </w:rPr>
-        <w:t xml:space="preserve">Κατά το δεύτερο κύκλο αναερόβιας χώνευσης παρατηρείται η υψηλότερη παραγωγή μεθανίου με το υδρόλυμα από τη βιοαποδόμηση με 1 </w:t>
+        <w:t xml:space="preserve">Η συσσωρευτική παραγωγή μεθανίου από τα υδρολύματα που παρήχθησαν από τον πιλοτικό αντιδραστήρα παρουσιάζεται στο Σχήμα 5. Τα αποτελέσματα που προκύπτουν για την παραγωγή μεθανίου με υπόστρωμα υδρόλυμα πιλοτικού αντιδραστήρα, έρχονται σε συμφωνία με τα πειράματα στα υδρολύματα εργαστηριακής κλίμακας. Πιο συγκεκριμένα η </w:t>
+      </w:r>
+      <w:r>
+        <w:rPr>
+          <w:rFonts w:cs="Times New Roman" w:ascii="Calibri" w:hAnsi="Calibri" w:asciiTheme="minorHAnsi" w:hAnsiTheme="minorHAnsi"/>
+          <w:lang w:val="en-US"/>
+        </w:rPr>
+        <w:t>SMA</w:t>
+      </w:r>
+      <w:r>
+        <w:rPr>
+          <w:rFonts w:cs="Times New Roman" w:ascii="Calibri" w:hAnsi="Calibri" w:asciiTheme="minorHAnsi" w:hAnsiTheme="minorHAnsi"/>
+        </w:rPr>
+        <w:t xml:space="preserve"> που προκύπτει ύστερα από τροφοδοσία με υδρόλυμα προερχόμενο από 5 </w:t>
       </w:r>
       <w:r>
         <w:rPr>
@@ -2994,7 +3624,66 @@
         <w:rPr>
           <w:rFonts w:cs="Times New Roman" w:ascii="Calibri" w:hAnsi="Calibri" w:asciiTheme="minorHAnsi" w:hAnsiTheme="minorHAnsi"/>
         </w:rPr>
-        <w:t xml:space="preserve">/200 </w:t>
+        <w:t>/</w:t>
+      </w:r>
+      <w:r>
+        <w:rPr>
+          <w:rFonts w:cs="Times New Roman" w:ascii="Calibri" w:hAnsi="Calibri" w:asciiTheme="minorHAnsi" w:hAnsiTheme="minorHAnsi"/>
+          <w:lang w:val="en-US"/>
+        </w:rPr>
+        <w:t>kg</w:t>
+      </w:r>
+      <w:r>
+        <w:rPr>
+          <w:rFonts w:cs="Times New Roman" w:ascii="Calibri" w:hAnsi="Calibri" w:asciiTheme="minorHAnsi" w:hAnsiTheme="minorHAnsi"/>
+        </w:rPr>
+        <w:t xml:space="preserve"> </w:t>
+      </w:r>
+      <w:r>
+        <w:rPr>
+          <w:rFonts w:cs="Times New Roman" w:ascii="Calibri" w:hAnsi="Calibri" w:asciiTheme="minorHAnsi" w:hAnsiTheme="minorHAnsi"/>
+          <w:lang w:val="en-US"/>
+        </w:rPr>
+        <w:t>FW</w:t>
+      </w:r>
+      <w:r>
+        <w:rPr>
+          <w:rFonts w:cs="Times New Roman" w:ascii="Calibri" w:hAnsi="Calibri" w:asciiTheme="minorHAnsi" w:hAnsiTheme="minorHAnsi"/>
+        </w:rPr>
+        <w:t xml:space="preserve"> είναι 2,304 </w:t>
+      </w:r>
+      <w:r>
+        <w:rPr>
+          <w:rFonts w:cs="Times New Roman" w:ascii="Calibri" w:hAnsi="Calibri" w:asciiTheme="minorHAnsi" w:hAnsiTheme="minorHAnsi"/>
+          <w:lang w:val="en-US"/>
+        </w:rPr>
+        <w:t>mL</w:t>
+      </w:r>
+      <w:r>
+        <w:rPr>
+          <w:rFonts w:cs="Times New Roman" w:ascii="Calibri" w:hAnsi="Calibri" w:asciiTheme="minorHAnsi" w:hAnsiTheme="minorHAnsi"/>
+        </w:rPr>
+        <w:t xml:space="preserve"> </w:t>
+      </w:r>
+      <w:r>
+        <w:rPr>
+          <w:rFonts w:cs="Times New Roman" w:ascii="Calibri" w:hAnsi="Calibri" w:asciiTheme="minorHAnsi" w:hAnsiTheme="minorHAnsi"/>
+          <w:lang w:val="en-US"/>
+        </w:rPr>
+        <w:t>CH</w:t>
+      </w:r>
+      <w:r>
+        <w:rPr>
+          <w:rFonts w:cs="Times New Roman" w:ascii="Calibri" w:hAnsi="Calibri" w:asciiTheme="minorHAnsi" w:hAnsiTheme="minorHAnsi"/>
+          <w:vertAlign w:val="subscript"/>
+        </w:rPr>
+        <w:t>4</w:t>
+      </w:r>
+      <w:r>
+        <w:rPr>
+          <w:rFonts w:cs="Times New Roman" w:ascii="Calibri" w:hAnsi="Calibri" w:asciiTheme="minorHAnsi" w:hAnsiTheme="minorHAnsi"/>
+        </w:rPr>
+        <w:t>/</w:t>
       </w:r>
       <w:r>
         <w:rPr>
@@ -3014,13 +3703,78 @@
           <w:rFonts w:cs="Times New Roman" w:ascii="Calibri" w:hAnsi="Calibri" w:asciiTheme="minorHAnsi" w:hAnsiTheme="minorHAnsi"/>
           <w:lang w:val="en-US"/>
         </w:rPr>
+        <w:t>VS</w:t>
+      </w:r>
+      <w:r>
+        <w:rPr>
+          <w:rFonts w:cs="Times New Roman" w:ascii="Calibri" w:hAnsi="Calibri" w:asciiTheme="minorHAnsi" w:hAnsiTheme="minorHAnsi"/>
+        </w:rPr>
+        <w:t>-</w:t>
+      </w:r>
+      <w:r>
+        <w:rPr>
+          <w:rFonts w:cs="Times New Roman" w:ascii="Calibri" w:hAnsi="Calibri" w:asciiTheme="minorHAnsi" w:hAnsiTheme="minorHAnsi"/>
+          <w:lang w:val="en-US"/>
+        </w:rPr>
+        <w:t>day</w:t>
+      </w:r>
+      <w:r>
+        <w:rPr>
+          <w:rFonts w:cs="Times New Roman" w:ascii="Calibri" w:hAnsi="Calibri" w:asciiTheme="minorHAnsi" w:hAnsiTheme="minorHAnsi"/>
+        </w:rPr>
+        <w:t xml:space="preserve">, ενώ η αντίστοιχη για 10 </w:t>
+      </w:r>
+      <w:r>
+        <w:rPr>
+          <w:rFonts w:cs="Times New Roman" w:ascii="Calibri" w:hAnsi="Calibri" w:asciiTheme="minorHAnsi" w:hAnsiTheme="minorHAnsi"/>
+          <w:lang w:val="en-US"/>
+        </w:rPr>
+        <w:t>mL</w:t>
+      </w:r>
+      <w:r>
+        <w:rPr>
+          <w:rFonts w:cs="Times New Roman" w:ascii="Calibri" w:hAnsi="Calibri" w:asciiTheme="minorHAnsi" w:hAnsiTheme="minorHAnsi"/>
+        </w:rPr>
+        <w:t xml:space="preserve"> </w:t>
+      </w:r>
+      <w:r>
+        <w:rPr>
+          <w:rFonts w:cs="Times New Roman" w:ascii="Calibri" w:hAnsi="Calibri" w:asciiTheme="minorHAnsi" w:hAnsiTheme="minorHAnsi"/>
+          <w:lang w:val="en-US"/>
+        </w:rPr>
+        <w:t>mix</w:t>
+      </w:r>
+      <w:r>
+        <w:rPr>
+          <w:rFonts w:cs="Times New Roman" w:ascii="Calibri" w:hAnsi="Calibri" w:asciiTheme="minorHAnsi" w:hAnsiTheme="minorHAnsi"/>
+        </w:rPr>
+        <w:t>/</w:t>
+      </w:r>
+      <w:r>
+        <w:rPr>
+          <w:rFonts w:cs="Times New Roman" w:ascii="Calibri" w:hAnsi="Calibri" w:asciiTheme="minorHAnsi" w:hAnsiTheme="minorHAnsi"/>
+          <w:lang w:val="en-US"/>
+        </w:rPr>
+        <w:t>kg</w:t>
+      </w:r>
+      <w:r>
+        <w:rPr>
+          <w:rFonts w:cs="Times New Roman" w:ascii="Calibri" w:hAnsi="Calibri" w:asciiTheme="minorHAnsi" w:hAnsiTheme="minorHAnsi"/>
+        </w:rPr>
+        <w:t xml:space="preserve"> </w:t>
+      </w:r>
+      <w:r>
+        <w:rPr>
+          <w:rFonts w:cs="Times New Roman" w:ascii="Calibri" w:hAnsi="Calibri" w:asciiTheme="minorHAnsi" w:hAnsiTheme="minorHAnsi"/>
+          <w:lang w:val="en-US"/>
+        </w:rPr>
         <w:t>FW</w:t>
       </w:r>
       <w:r>
         <w:rPr>
           <w:rFonts w:cs="Times New Roman" w:ascii="Calibri" w:hAnsi="Calibri" w:asciiTheme="minorHAnsi" w:hAnsiTheme="minorHAnsi"/>
         </w:rPr>
-        <w:t xml:space="preserve"> να προσεγγίζει μάλιστα τη μέγιστη θεωρητική παραγωγή σε ποσοστό 97%. Ως προς την συνολική παραγόμενη ποσότητα μεθανίου ακολουθεί το υδρόλυμα από 2 </w:t>
+        <w:t xml:space="preserve">  είναι 1,933 </w:t>
       </w:r>
       <w:r>
         <w:rPr>
@@ -3040,46 +3794,27 @@
           <w:rFonts w:cs="Times New Roman" w:ascii="Calibri" w:hAnsi="Calibri" w:asciiTheme="minorHAnsi" w:hAnsiTheme="minorHAnsi"/>
           <w:lang w:val="en-US"/>
         </w:rPr>
-        <w:t>mix</w:t>
-      </w:r>
-      <w:r>
-        <w:rPr>
-          <w:rFonts w:cs="Times New Roman" w:ascii="Calibri" w:hAnsi="Calibri" w:asciiTheme="minorHAnsi" w:hAnsiTheme="minorHAnsi"/>
-        </w:rPr>
-        <w:t xml:space="preserve"> ενώ το ανεπεξέργαστο </w:t>
-      </w:r>
-      <w:r>
-        <w:rPr>
-          <w:rFonts w:cs="Times New Roman" w:ascii="Calibri" w:hAnsi="Calibri" w:asciiTheme="minorHAnsi" w:hAnsiTheme="minorHAnsi"/>
-          <w:lang w:val="en-US"/>
-        </w:rPr>
-        <w:t>FW</w:t>
-      </w:r>
-      <w:r>
-        <w:rPr>
-          <w:rFonts w:cs="Times New Roman" w:ascii="Calibri" w:hAnsi="Calibri" w:asciiTheme="minorHAnsi" w:hAnsiTheme="minorHAnsi"/>
-        </w:rPr>
-        <w:t xml:space="preserve"> παρήγαγε τη λιγότερη ποσότητα. Και σε αυτό τον κύκλο υποδεικνύονται παρόμοιες τάσεις ως προς το ρυθμό παραγωγής μεθανίου με τον προηγούμενο. Πιο συγκεκριμένα η </w:t>
-      </w:r>
-      <w:r>
-        <w:rPr>
-          <w:rFonts w:cs="Times New Roman" w:ascii="Calibri" w:hAnsi="Calibri" w:asciiTheme="minorHAnsi" w:hAnsiTheme="minorHAnsi"/>
-          <w:lang w:val="en-US"/>
-        </w:rPr>
-        <w:t>SMA</w:t>
-      </w:r>
-      <w:r>
-        <w:rPr>
-          <w:rFonts w:cs="Times New Roman" w:ascii="Calibri" w:hAnsi="Calibri" w:asciiTheme="minorHAnsi" w:hAnsiTheme="minorHAnsi"/>
-        </w:rPr>
-        <w:t xml:space="preserve"> για τα υδρολύματα από 0, 1, 2 και 4 </w:t>
-      </w:r>
-      <w:r>
-        <w:rPr>
-          <w:rFonts w:cs="Times New Roman" w:ascii="Calibri" w:hAnsi="Calibri" w:asciiTheme="minorHAnsi" w:hAnsiTheme="minorHAnsi"/>
-          <w:lang w:val="en-US"/>
-        </w:rPr>
-        <w:t>mL</w:t>
+        <w:t>CH</w:t>
+      </w:r>
+      <w:r>
+        <w:rPr>
+          <w:rFonts w:cs="Times New Roman" w:ascii="Calibri" w:hAnsi="Calibri" w:asciiTheme="minorHAnsi" w:hAnsiTheme="minorHAnsi"/>
+          <w:vertAlign w:val="subscript"/>
+        </w:rPr>
+        <w:t>4</w:t>
+      </w:r>
+      <w:r>
+        <w:rPr>
+          <w:rFonts w:cs="Times New Roman" w:ascii="Calibri" w:hAnsi="Calibri" w:asciiTheme="minorHAnsi" w:hAnsiTheme="minorHAnsi"/>
+        </w:rPr>
+        <w:t>/</w:t>
+      </w:r>
+      <w:r>
+        <w:rPr>
+          <w:rFonts w:cs="Times New Roman" w:ascii="Calibri" w:hAnsi="Calibri" w:asciiTheme="minorHAnsi" w:hAnsiTheme="minorHAnsi"/>
+          <w:lang w:val="en-US"/>
+        </w:rPr>
+        <w:t>g</w:t>
       </w:r>
       <w:r>
         <w:rPr>
@@ -3092,91 +3827,6 @@
           <w:rFonts w:cs="Times New Roman" w:ascii="Calibri" w:hAnsi="Calibri" w:asciiTheme="minorHAnsi" w:hAnsiTheme="minorHAnsi"/>
           <w:lang w:val="en-US"/>
         </w:rPr>
-        <w:t>mix</w:t>
-      </w:r>
-      <w:r>
-        <w:rPr>
-          <w:rFonts w:cs="Times New Roman" w:ascii="Calibri" w:hAnsi="Calibri" w:asciiTheme="minorHAnsi" w:hAnsiTheme="minorHAnsi"/>
-        </w:rPr>
-        <w:t xml:space="preserve">/200 </w:t>
-      </w:r>
-      <w:r>
-        <w:rPr>
-          <w:rFonts w:cs="Times New Roman" w:ascii="Calibri" w:hAnsi="Calibri" w:asciiTheme="minorHAnsi" w:hAnsiTheme="minorHAnsi"/>
-          <w:lang w:val="en-US"/>
-        </w:rPr>
-        <w:t>g</w:t>
-      </w:r>
-      <w:r>
-        <w:rPr>
-          <w:rFonts w:cs="Times New Roman" w:ascii="Calibri" w:hAnsi="Calibri" w:asciiTheme="minorHAnsi" w:hAnsiTheme="minorHAnsi"/>
-        </w:rPr>
-        <w:t xml:space="preserve"> </w:t>
-      </w:r>
-      <w:r>
-        <w:rPr>
-          <w:rFonts w:cs="Times New Roman" w:ascii="Calibri" w:hAnsi="Calibri" w:asciiTheme="minorHAnsi" w:hAnsiTheme="minorHAnsi"/>
-          <w:lang w:val="en-US"/>
-        </w:rPr>
-        <w:t>FW</w:t>
-      </w:r>
-      <w:r>
-        <w:rPr>
-          <w:rFonts w:cs="Times New Roman" w:ascii="Calibri" w:hAnsi="Calibri" w:asciiTheme="minorHAnsi" w:hAnsiTheme="minorHAnsi"/>
-        </w:rPr>
-        <w:t xml:space="preserve"> ήταν 4,8, 10,8, 8,5 και 7,3 </w:t>
-      </w:r>
-      <w:r>
-        <w:rPr>
-          <w:rFonts w:cs="Times New Roman" w:ascii="Calibri" w:hAnsi="Calibri" w:asciiTheme="minorHAnsi" w:hAnsiTheme="minorHAnsi"/>
-          <w:lang w:val="en-US"/>
-        </w:rPr>
-        <w:t>mL</w:t>
-      </w:r>
-      <w:r>
-        <w:rPr>
-          <w:rFonts w:cs="Times New Roman" w:ascii="Calibri" w:hAnsi="Calibri" w:asciiTheme="minorHAnsi" w:hAnsiTheme="minorHAnsi"/>
-        </w:rPr>
-        <w:t xml:space="preserve"> </w:t>
-      </w:r>
-      <w:r>
-        <w:rPr>
-          <w:rFonts w:cs="Times New Roman" w:ascii="Calibri" w:hAnsi="Calibri" w:asciiTheme="minorHAnsi" w:hAnsiTheme="minorHAnsi"/>
-          <w:lang w:val="en-US"/>
-        </w:rPr>
-        <w:t>CH</w:t>
-      </w:r>
-      <w:r>
-        <w:rPr>
-          <w:rFonts w:cs="Times New Roman" w:ascii="Calibri" w:hAnsi="Calibri" w:asciiTheme="minorHAnsi" w:hAnsiTheme="minorHAnsi"/>
-          <w:vertAlign w:val="subscript"/>
-        </w:rPr>
-        <w:t>4</w:t>
-      </w:r>
-      <w:r>
-        <w:rPr>
-          <w:rFonts w:cs="Times New Roman" w:ascii="Calibri" w:hAnsi="Calibri" w:asciiTheme="minorHAnsi" w:hAnsiTheme="minorHAnsi"/>
-        </w:rPr>
-        <w:t>/</w:t>
-      </w:r>
-      <w:r>
-        <w:rPr>
-          <w:rFonts w:cs="Times New Roman" w:ascii="Calibri" w:hAnsi="Calibri" w:asciiTheme="minorHAnsi" w:hAnsiTheme="minorHAnsi"/>
-          <w:lang w:val="en-US"/>
-        </w:rPr>
-        <w:t>g</w:t>
-      </w:r>
-      <w:r>
-        <w:rPr>
-          <w:rFonts w:cs="Times New Roman" w:ascii="Calibri" w:hAnsi="Calibri" w:asciiTheme="minorHAnsi" w:hAnsiTheme="minorHAnsi"/>
-        </w:rPr>
-        <w:t xml:space="preserve"> </w:t>
-      </w:r>
-      <w:r>
-        <w:rPr>
-          <w:rFonts w:cs="Times New Roman" w:ascii="Calibri" w:hAnsi="Calibri" w:asciiTheme="minorHAnsi" w:hAnsiTheme="minorHAnsi"/>
-          <w:lang w:val="en-US"/>
-        </w:rPr>
         <w:t>VS</w:t>
       </w:r>
       <w:r>
@@ -3196,120 +3846,8 @@
         <w:rPr>
           <w:rFonts w:cs="Times New Roman" w:ascii="Calibri" w:hAnsi="Calibri" w:asciiTheme="minorHAnsi" w:hAnsiTheme="minorHAnsi"/>
         </w:rPr>
-        <w:t xml:space="preserve">, ενώ η </w:t>
-      </w:r>
-      <w:r>
-        <w:rPr>
-          <w:rFonts w:cs="Times New Roman" w:ascii="Calibri" w:hAnsi="Calibri" w:asciiTheme="minorHAnsi" w:hAnsiTheme="minorHAnsi"/>
-          <w:lang w:val="en-US"/>
-        </w:rPr>
-        <w:t>SMA</w:t>
-      </w:r>
-      <w:r>
-        <w:rPr>
-          <w:rFonts w:cs="Times New Roman" w:ascii="Calibri" w:hAnsi="Calibri" w:asciiTheme="minorHAnsi" w:hAnsiTheme="minorHAnsi"/>
-        </w:rPr>
-        <w:t xml:space="preserve"> μετά από τροφοδοσία με το ανεπεξέργαστο </w:t>
-      </w:r>
-      <w:r>
-        <w:rPr>
-          <w:rFonts w:cs="Times New Roman" w:ascii="Calibri" w:hAnsi="Calibri" w:asciiTheme="minorHAnsi" w:hAnsiTheme="minorHAnsi"/>
-          <w:lang w:val="en-US"/>
-        </w:rPr>
-        <w:t>FW</w:t>
-      </w:r>
-      <w:r>
-        <w:rPr>
-          <w:rFonts w:cs="Times New Roman" w:ascii="Calibri" w:hAnsi="Calibri" w:asciiTheme="minorHAnsi" w:hAnsiTheme="minorHAnsi"/>
-        </w:rPr>
-        <w:t xml:space="preserve"> ήταν 4,44 </w:t>
-      </w:r>
-      <w:r>
-        <w:rPr>
-          <w:rFonts w:cs="Times New Roman" w:ascii="Calibri" w:hAnsi="Calibri" w:asciiTheme="minorHAnsi" w:hAnsiTheme="minorHAnsi"/>
-          <w:lang w:val="en-US"/>
-        </w:rPr>
-        <w:t>mL</w:t>
-      </w:r>
-      <w:r>
-        <w:rPr>
-          <w:rFonts w:cs="Times New Roman" w:ascii="Calibri" w:hAnsi="Calibri" w:asciiTheme="minorHAnsi" w:hAnsiTheme="minorHAnsi"/>
-        </w:rPr>
-        <w:t xml:space="preserve"> </w:t>
-      </w:r>
-      <w:r>
-        <w:rPr>
-          <w:rFonts w:cs="Times New Roman" w:ascii="Calibri" w:hAnsi="Calibri" w:asciiTheme="minorHAnsi" w:hAnsiTheme="minorHAnsi"/>
-          <w:lang w:val="en-US"/>
-        </w:rPr>
-        <w:t>CH</w:t>
-      </w:r>
-      <w:r>
-        <w:rPr>
-          <w:rFonts w:cs="Times New Roman" w:ascii="Calibri" w:hAnsi="Calibri" w:asciiTheme="minorHAnsi" w:hAnsiTheme="minorHAnsi"/>
-          <w:vertAlign w:val="subscript"/>
-        </w:rPr>
-        <w:t>4</w:t>
-      </w:r>
-      <w:r>
-        <w:rPr>
-          <w:rFonts w:cs="Times New Roman" w:ascii="Calibri" w:hAnsi="Calibri" w:asciiTheme="minorHAnsi" w:hAnsiTheme="minorHAnsi"/>
-        </w:rPr>
-        <w:t>/</w:t>
-      </w:r>
-      <w:r>
-        <w:rPr>
-          <w:rFonts w:cs="Times New Roman" w:ascii="Calibri" w:hAnsi="Calibri" w:asciiTheme="minorHAnsi" w:hAnsiTheme="minorHAnsi"/>
-          <w:lang w:val="en-US"/>
-        </w:rPr>
-        <w:t>g</w:t>
-      </w:r>
-      <w:r>
-        <w:rPr>
-          <w:rFonts w:cs="Times New Roman" w:ascii="Calibri" w:hAnsi="Calibri" w:asciiTheme="minorHAnsi" w:hAnsiTheme="minorHAnsi"/>
-        </w:rPr>
-        <w:t xml:space="preserve"> </w:t>
-      </w:r>
-      <w:r>
-        <w:rPr>
-          <w:rFonts w:cs="Times New Roman" w:ascii="Calibri" w:hAnsi="Calibri" w:asciiTheme="minorHAnsi" w:hAnsiTheme="minorHAnsi"/>
-          <w:lang w:val="en-US"/>
-        </w:rPr>
-        <w:t>VS</w:t>
-      </w:r>
-      <w:r>
-        <w:rPr>
-          <w:rFonts w:cs="Times New Roman" w:ascii="Calibri" w:hAnsi="Calibri" w:asciiTheme="minorHAnsi" w:hAnsiTheme="minorHAnsi"/>
-        </w:rPr>
-        <w:t>-</w:t>
-      </w:r>
-      <w:r>
-        <w:rPr>
-          <w:rFonts w:cs="Times New Roman" w:ascii="Calibri" w:hAnsi="Calibri" w:asciiTheme="minorHAnsi" w:hAnsiTheme="minorHAnsi"/>
-          <w:lang w:val="en-US"/>
-        </w:rPr>
-        <w:t>day</w:t>
-      </w:r>
-      <w:r>
-        <w:rPr>
-          <w:rFonts w:cs="Times New Roman" w:ascii="Calibri" w:hAnsi="Calibri" w:asciiTheme="minorHAnsi" w:hAnsiTheme="minorHAnsi"/>
-        </w:rPr>
-        <w:t>.</w:t>
-      </w:r>
-    </w:p>
-    <w:p>
-      <w:pPr>
-        <w:pStyle w:val="BodyText"/>
-        <w:widowControl w:val="false"/>
-        <w:spacing w:lineRule="auto" w:line="240" w:before="240" w:after="60"/>
-        <w:rPr>
-          <w:rFonts w:ascii="Calibri" w:hAnsi="Calibri" w:cs="Times New Roman" w:asciiTheme="minorHAnsi" w:hAnsiTheme="minorHAnsi"/>
-        </w:rPr>
-      </w:pPr>
-      <w:r>
-        <w:rPr/>
         <w:drawing>
-          <wp:anchor behindDoc="0" distT="0" distB="0" distL="0" distR="0" simplePos="0" locked="0" layoutInCell="0" allowOverlap="1" relativeHeight="7">
+          <wp:anchor behindDoc="0" distT="0" distB="0" distL="0" distR="0" simplePos="0" locked="0" layoutInCell="0" allowOverlap="1" relativeHeight="4">
             <wp:simplePos x="0" y="0"/>
             <wp:positionH relativeFrom="column">
               <wp:align>center</wp:align>
@@ -3317,7 +3855,7 @@
             <wp:positionV relativeFrom="paragraph">
               <wp:align>bottom</wp:align>
             </wp:positionV>
-            <wp:extent cx="3667760" cy="2201545"/>
+            <wp:extent cx="3782060" cy="2270125"/>
             <wp:effectExtent l="0" t="0" r="0" b="0"/>
             <wp:wrapTopAndBottom/>
             <wp:docPr id="5" name="Image5" descr=""/>
@@ -3348,7 +3886,7 @@
                   <pic:spPr bwMode="auto">
                     <a:xfrm>
                       <a:off x="0" y="0"/>
-                      <a:ext cx="3667760" cy="2201545"/>
+                      <a:ext cx="3782060" cy="2270125"/>
                     </a:xfrm>
                     <a:prstGeom prst="rect">
                       <a:avLst/>
@@ -3360,6 +3898,12 @@
           </wp:anchor>
         </w:drawing>
       </w:r>
+      <w:r>
+        <w:rPr>
+          <w:rFonts w:cs="Times New Roman" w:ascii="Calibri" w:hAnsi="Calibri" w:asciiTheme="minorHAnsi" w:hAnsiTheme="minorHAnsi"/>
+        </w:rPr>
+        <w:t>.</w:t>
+      </w:r>
     </w:p>
     <w:p>
       <w:pPr>
@@ -3392,335 +3936,6 @@
           <w:lang w:val="el-GR"/>
         </w:rPr>
         <w:t xml:space="preserve"> Αποτελέσματα αναερόβιας χώνευσης με το υδρόλυμα της πιλοτικής μονάδας</w:t>
-      </w:r>
-    </w:p>
-    <w:p>
-      <w:pPr>
-        <w:pStyle w:val="BodyText"/>
-        <w:widowControl w:val="false"/>
-        <w:spacing w:lineRule="auto" w:line="240"/>
-        <w:rPr>
-          <w:rFonts w:ascii="Calibri" w:hAnsi="Calibri" w:cs="Times New Roman" w:asciiTheme="minorHAnsi" w:hAnsiTheme="minorHAnsi"/>
-        </w:rPr>
-      </w:pPr>
-      <w:r>
-        <w:rPr>
-          <w:rFonts w:cs="Times New Roman" w:ascii="Calibri" w:hAnsi="Calibri" w:asciiTheme="minorHAnsi" w:hAnsiTheme="minorHAnsi"/>
-        </w:rPr>
-        <w:t xml:space="preserve">Η συσσωρευτική παραγωγή μεθανίου από υδρόλυμα το οποίο προέκυψε από τον πιλοτικό αντιδραστήρα παρουσιάζεται στο σχήμα 5. Τα αποτελέσματα που προκύπτουν για την παραγωγή μεθανίου με υπόστρωμα υδρόλυμα πιλοτικού αντιδραστήρα, έρχονται σε συμφωνία με τα πειράματα στα υδρολύματα εργαστηριακής κλίμακας. Πιο συγκεκριμένα η </w:t>
-      </w:r>
-      <w:r>
-        <w:rPr>
-          <w:rFonts w:cs="Times New Roman" w:ascii="Calibri" w:hAnsi="Calibri" w:asciiTheme="minorHAnsi" w:hAnsiTheme="minorHAnsi"/>
-          <w:lang w:val="en-US"/>
-        </w:rPr>
-        <w:t>SMA</w:t>
-      </w:r>
-      <w:r>
-        <w:rPr>
-          <w:rFonts w:cs="Times New Roman" w:ascii="Calibri" w:hAnsi="Calibri" w:asciiTheme="minorHAnsi" w:hAnsiTheme="minorHAnsi"/>
-        </w:rPr>
-        <w:t xml:space="preserve"> που προκύπτει ύστερα από τροφοδοσία με υδρόλυμα προερχόμενο από 0,005 </w:t>
-      </w:r>
-      <w:r>
-        <w:rPr>
-          <w:rFonts w:cs="Times New Roman" w:ascii="Calibri" w:hAnsi="Calibri" w:asciiTheme="minorHAnsi" w:hAnsiTheme="minorHAnsi"/>
-          <w:lang w:val="en-US"/>
-        </w:rPr>
-        <w:t>mL</w:t>
-      </w:r>
-      <w:r>
-        <w:rPr>
-          <w:rFonts w:cs="Times New Roman" w:ascii="Calibri" w:hAnsi="Calibri" w:asciiTheme="minorHAnsi" w:hAnsiTheme="minorHAnsi"/>
-        </w:rPr>
-        <w:t xml:space="preserve"> </w:t>
-      </w:r>
-      <w:r>
-        <w:rPr>
-          <w:rFonts w:cs="Times New Roman" w:ascii="Calibri" w:hAnsi="Calibri" w:asciiTheme="minorHAnsi" w:hAnsiTheme="minorHAnsi"/>
-          <w:lang w:val="en-US"/>
-        </w:rPr>
-        <w:t>mix</w:t>
-      </w:r>
-      <w:r>
-        <w:rPr>
-          <w:rFonts w:cs="Times New Roman" w:ascii="Calibri" w:hAnsi="Calibri" w:asciiTheme="minorHAnsi" w:hAnsiTheme="minorHAnsi"/>
-        </w:rPr>
-        <w:t>/</w:t>
-      </w:r>
-      <w:r>
-        <w:rPr>
-          <w:rFonts w:cs="Times New Roman" w:ascii="Calibri" w:hAnsi="Calibri" w:asciiTheme="minorHAnsi" w:hAnsiTheme="minorHAnsi"/>
-          <w:lang w:val="en-US"/>
-        </w:rPr>
-        <w:t>kg</w:t>
-      </w:r>
-      <w:r>
-        <w:rPr>
-          <w:rFonts w:cs="Times New Roman" w:ascii="Calibri" w:hAnsi="Calibri" w:asciiTheme="minorHAnsi" w:hAnsiTheme="minorHAnsi"/>
-        </w:rPr>
-        <w:t xml:space="preserve"> </w:t>
-      </w:r>
-      <w:r>
-        <w:rPr>
-          <w:rFonts w:cs="Times New Roman" w:ascii="Calibri" w:hAnsi="Calibri" w:asciiTheme="minorHAnsi" w:hAnsiTheme="minorHAnsi"/>
-          <w:lang w:val="en-US"/>
-        </w:rPr>
-        <w:t>FW</w:t>
-      </w:r>
-      <w:r>
-        <w:rPr>
-          <w:rFonts w:cs="Times New Roman" w:ascii="Calibri" w:hAnsi="Calibri" w:asciiTheme="minorHAnsi" w:hAnsiTheme="minorHAnsi"/>
-        </w:rPr>
-        <w:t xml:space="preserve"> είναι 2,304 </w:t>
-      </w:r>
-      <w:r>
-        <w:rPr>
-          <w:rFonts w:cs="Times New Roman" w:ascii="Calibri" w:hAnsi="Calibri" w:asciiTheme="minorHAnsi" w:hAnsiTheme="minorHAnsi"/>
-          <w:lang w:val="en-US"/>
-        </w:rPr>
-        <w:t>mL</w:t>
-      </w:r>
-      <w:r>
-        <w:rPr>
-          <w:rFonts w:cs="Times New Roman" w:ascii="Calibri" w:hAnsi="Calibri" w:asciiTheme="minorHAnsi" w:hAnsiTheme="minorHAnsi"/>
-        </w:rPr>
-        <w:t xml:space="preserve"> </w:t>
-      </w:r>
-      <w:r>
-        <w:rPr>
-          <w:rFonts w:cs="Times New Roman" w:ascii="Calibri" w:hAnsi="Calibri" w:asciiTheme="minorHAnsi" w:hAnsiTheme="minorHAnsi"/>
-          <w:lang w:val="en-US"/>
-        </w:rPr>
-        <w:t>CH</w:t>
-      </w:r>
-      <w:r>
-        <w:rPr>
-          <w:rFonts w:cs="Times New Roman" w:ascii="Calibri" w:hAnsi="Calibri" w:asciiTheme="minorHAnsi" w:hAnsiTheme="minorHAnsi"/>
-          <w:vertAlign w:val="subscript"/>
-        </w:rPr>
-        <w:t>4</w:t>
-      </w:r>
-      <w:r>
-        <w:rPr>
-          <w:rFonts w:cs="Times New Roman" w:ascii="Calibri" w:hAnsi="Calibri" w:asciiTheme="minorHAnsi" w:hAnsiTheme="minorHAnsi"/>
-        </w:rPr>
-        <w:t>/</w:t>
-      </w:r>
-      <w:r>
-        <w:rPr>
-          <w:rFonts w:cs="Times New Roman" w:ascii="Calibri" w:hAnsi="Calibri" w:asciiTheme="minorHAnsi" w:hAnsiTheme="minorHAnsi"/>
-          <w:lang w:val="en-US"/>
-        </w:rPr>
-        <w:t>g</w:t>
-      </w:r>
-      <w:r>
-        <w:rPr>
-          <w:rFonts w:cs="Times New Roman" w:ascii="Calibri" w:hAnsi="Calibri" w:asciiTheme="minorHAnsi" w:hAnsiTheme="minorHAnsi"/>
-        </w:rPr>
-        <w:t xml:space="preserve"> </w:t>
-      </w:r>
-      <w:r>
-        <w:rPr>
-          <w:rFonts w:cs="Times New Roman" w:ascii="Calibri" w:hAnsi="Calibri" w:asciiTheme="minorHAnsi" w:hAnsiTheme="minorHAnsi"/>
-          <w:lang w:val="en-US"/>
-        </w:rPr>
-        <w:t>VS</w:t>
-      </w:r>
-      <w:r>
-        <w:rPr>
-          <w:rFonts w:cs="Times New Roman" w:ascii="Calibri" w:hAnsi="Calibri" w:asciiTheme="minorHAnsi" w:hAnsiTheme="minorHAnsi"/>
-        </w:rPr>
-        <w:t>-</w:t>
-      </w:r>
-      <w:r>
-        <w:rPr>
-          <w:rFonts w:cs="Times New Roman" w:ascii="Calibri" w:hAnsi="Calibri" w:asciiTheme="minorHAnsi" w:hAnsiTheme="minorHAnsi"/>
-          <w:lang w:val="en-US"/>
-        </w:rPr>
-        <w:t>day</w:t>
-      </w:r>
-      <w:r>
-        <w:rPr>
-          <w:rFonts w:cs="Times New Roman" w:ascii="Calibri" w:hAnsi="Calibri" w:asciiTheme="minorHAnsi" w:hAnsiTheme="minorHAnsi"/>
-        </w:rPr>
-        <w:t xml:space="preserve">, ενώ η αντίστοιχη για 0,01 </w:t>
-      </w:r>
-      <w:r>
-        <w:rPr>
-          <w:rFonts w:cs="Times New Roman" w:ascii="Calibri" w:hAnsi="Calibri" w:asciiTheme="minorHAnsi" w:hAnsiTheme="minorHAnsi"/>
-          <w:lang w:val="en-US"/>
-        </w:rPr>
-        <w:t>mL</w:t>
-      </w:r>
-      <w:r>
-        <w:rPr>
-          <w:rFonts w:cs="Times New Roman" w:ascii="Calibri" w:hAnsi="Calibri" w:asciiTheme="minorHAnsi" w:hAnsiTheme="minorHAnsi"/>
-        </w:rPr>
-        <w:t xml:space="preserve"> </w:t>
-      </w:r>
-      <w:r>
-        <w:rPr>
-          <w:rFonts w:cs="Times New Roman" w:ascii="Calibri" w:hAnsi="Calibri" w:asciiTheme="minorHAnsi" w:hAnsiTheme="minorHAnsi"/>
-          <w:lang w:val="en-US"/>
-        </w:rPr>
-        <w:t>mix</w:t>
-      </w:r>
-      <w:r>
-        <w:rPr>
-          <w:rFonts w:cs="Times New Roman" w:ascii="Calibri" w:hAnsi="Calibri" w:asciiTheme="minorHAnsi" w:hAnsiTheme="minorHAnsi"/>
-        </w:rPr>
-        <w:t>/</w:t>
-      </w:r>
-      <w:r>
-        <w:rPr>
-          <w:rFonts w:cs="Times New Roman" w:ascii="Calibri" w:hAnsi="Calibri" w:asciiTheme="minorHAnsi" w:hAnsiTheme="minorHAnsi"/>
-          <w:lang w:val="en-US"/>
-        </w:rPr>
-        <w:t>kg</w:t>
-      </w:r>
-      <w:r>
-        <w:rPr>
-          <w:rFonts w:cs="Times New Roman" w:ascii="Calibri" w:hAnsi="Calibri" w:asciiTheme="minorHAnsi" w:hAnsiTheme="minorHAnsi"/>
-        </w:rPr>
-        <w:t xml:space="preserve"> </w:t>
-      </w:r>
-      <w:r>
-        <w:rPr>
-          <w:rFonts w:cs="Times New Roman" w:ascii="Calibri" w:hAnsi="Calibri" w:asciiTheme="minorHAnsi" w:hAnsiTheme="minorHAnsi"/>
-          <w:lang w:val="en-US"/>
-        </w:rPr>
-        <w:t>FW</w:t>
-      </w:r>
-      <w:r>
-        <w:rPr>
-          <w:rFonts w:cs="Times New Roman" w:ascii="Calibri" w:hAnsi="Calibri" w:asciiTheme="minorHAnsi" w:hAnsiTheme="minorHAnsi"/>
-        </w:rPr>
-        <w:t xml:space="preserve">  είναι 1,933 </w:t>
-      </w:r>
-      <w:r>
-        <w:rPr>
-          <w:rFonts w:cs="Times New Roman" w:ascii="Calibri" w:hAnsi="Calibri" w:asciiTheme="minorHAnsi" w:hAnsiTheme="minorHAnsi"/>
-          <w:lang w:val="en-US"/>
-        </w:rPr>
-        <w:t>mL</w:t>
-      </w:r>
-      <w:r>
-        <w:rPr>
-          <w:rFonts w:cs="Times New Roman" w:ascii="Calibri" w:hAnsi="Calibri" w:asciiTheme="minorHAnsi" w:hAnsiTheme="minorHAnsi"/>
-        </w:rPr>
-        <w:t xml:space="preserve"> </w:t>
-      </w:r>
-      <w:r>
-        <w:rPr>
-          <w:rFonts w:cs="Times New Roman" w:ascii="Calibri" w:hAnsi="Calibri" w:asciiTheme="minorHAnsi" w:hAnsiTheme="minorHAnsi"/>
-          <w:lang w:val="en-US"/>
-        </w:rPr>
-        <w:t>CH</w:t>
-      </w:r>
-      <w:r>
-        <w:rPr>
-          <w:rFonts w:cs="Times New Roman" w:ascii="Calibri" w:hAnsi="Calibri" w:asciiTheme="minorHAnsi" w:hAnsiTheme="minorHAnsi"/>
-          <w:vertAlign w:val="subscript"/>
-        </w:rPr>
-        <w:t>4</w:t>
-      </w:r>
-      <w:r>
-        <w:rPr>
-          <w:rFonts w:cs="Times New Roman" w:ascii="Calibri" w:hAnsi="Calibri" w:asciiTheme="minorHAnsi" w:hAnsiTheme="minorHAnsi"/>
-        </w:rPr>
-        <w:t>/</w:t>
-      </w:r>
-      <w:r>
-        <w:rPr>
-          <w:rFonts w:cs="Times New Roman" w:ascii="Calibri" w:hAnsi="Calibri" w:asciiTheme="minorHAnsi" w:hAnsiTheme="minorHAnsi"/>
-          <w:lang w:val="en-US"/>
-        </w:rPr>
-        <w:t>g</w:t>
-      </w:r>
-      <w:r>
-        <w:rPr>
-          <w:rFonts w:cs="Times New Roman" w:ascii="Calibri" w:hAnsi="Calibri" w:asciiTheme="minorHAnsi" w:hAnsiTheme="minorHAnsi"/>
-        </w:rPr>
-        <w:t xml:space="preserve"> </w:t>
-      </w:r>
-      <w:r>
-        <w:rPr>
-          <w:rFonts w:cs="Times New Roman" w:ascii="Calibri" w:hAnsi="Calibri" w:asciiTheme="minorHAnsi" w:hAnsiTheme="minorHAnsi"/>
-          <w:lang w:val="en-US"/>
-        </w:rPr>
-        <w:t>VS</w:t>
-      </w:r>
-      <w:r>
-        <w:rPr>
-          <w:rFonts w:cs="Times New Roman" w:ascii="Calibri" w:hAnsi="Calibri" w:asciiTheme="minorHAnsi" w:hAnsiTheme="minorHAnsi"/>
-        </w:rPr>
-        <w:t>-</w:t>
-      </w:r>
-      <w:r>
-        <w:rPr>
-          <w:rFonts w:cs="Times New Roman" w:ascii="Calibri" w:hAnsi="Calibri" w:asciiTheme="minorHAnsi" w:hAnsiTheme="minorHAnsi"/>
-          <w:lang w:val="en-US"/>
-        </w:rPr>
-        <w:t>day</w:t>
-      </w:r>
-      <w:r>
-        <w:rPr>
-          <w:rFonts w:cs="Times New Roman" w:ascii="Calibri" w:hAnsi="Calibri" w:asciiTheme="minorHAnsi" w:hAnsiTheme="minorHAnsi"/>
-        </w:rPr>
-        <w:t xml:space="preserve">. Παράλληλα όταν χρησιμοποιείται 0,005 </w:t>
-      </w:r>
-      <w:r>
-        <w:rPr>
-          <w:rFonts w:cs="Times New Roman" w:ascii="Calibri" w:hAnsi="Calibri" w:asciiTheme="minorHAnsi" w:hAnsiTheme="minorHAnsi"/>
-          <w:lang w:val="en-US"/>
-        </w:rPr>
-        <w:t>mL</w:t>
-      </w:r>
-      <w:r>
-        <w:rPr>
-          <w:rFonts w:cs="Times New Roman" w:ascii="Calibri" w:hAnsi="Calibri" w:asciiTheme="minorHAnsi" w:hAnsiTheme="minorHAnsi"/>
-        </w:rPr>
-        <w:t xml:space="preserve"> </w:t>
-      </w:r>
-      <w:r>
-        <w:rPr>
-          <w:rFonts w:cs="Times New Roman" w:ascii="Calibri" w:hAnsi="Calibri" w:asciiTheme="minorHAnsi" w:hAnsiTheme="minorHAnsi"/>
-          <w:lang w:val="en-US"/>
-        </w:rPr>
-        <w:t>mix</w:t>
-      </w:r>
-      <w:r>
-        <w:rPr>
-          <w:rFonts w:cs="Times New Roman" w:ascii="Calibri" w:hAnsi="Calibri" w:asciiTheme="minorHAnsi" w:hAnsiTheme="minorHAnsi"/>
-        </w:rPr>
-        <w:t>/</w:t>
-      </w:r>
-      <w:r>
-        <w:rPr>
-          <w:rFonts w:cs="Times New Roman" w:ascii="Calibri" w:hAnsi="Calibri" w:asciiTheme="minorHAnsi" w:hAnsiTheme="minorHAnsi"/>
-          <w:lang w:val="en-US"/>
-        </w:rPr>
-        <w:t>kg</w:t>
-      </w:r>
-      <w:r>
-        <w:rPr>
-          <w:rFonts w:cs="Times New Roman" w:ascii="Calibri" w:hAnsi="Calibri" w:asciiTheme="minorHAnsi" w:hAnsiTheme="minorHAnsi"/>
-        </w:rPr>
-        <w:t xml:space="preserve"> </w:t>
-      </w:r>
-      <w:r>
-        <w:rPr>
-          <w:rFonts w:cs="Times New Roman" w:ascii="Calibri" w:hAnsi="Calibri" w:asciiTheme="minorHAnsi" w:hAnsiTheme="minorHAnsi"/>
-          <w:lang w:val="en-US"/>
-        </w:rPr>
-        <w:t>FW</w:t>
-      </w:r>
-      <w:r>
-        <w:rPr>
-          <w:rFonts w:cs="Times New Roman" w:ascii="Calibri" w:hAnsi="Calibri" w:asciiTheme="minorHAnsi" w:hAnsiTheme="minorHAnsi"/>
-        </w:rPr>
-        <w:t xml:space="preserve"> η συνολική παραγωγή μεθανίου είναι υψηλότερη.</w:t>
       </w:r>
     </w:p>
     <w:p>
@@ -3828,7 +4043,7 @@
           <w:sz w:val="22"/>
         </w:rPr>
       </w:pPr>
-      <w:bookmarkStart w:id="1" w:name="citeproc_bib_item_3"/>
+      <w:bookmarkStart w:id="0" w:name="citeproc_bib_item_3"/>
       <w:r>
         <w:rPr>
           <w:rFonts w:cs="Times New Roman"/>
@@ -3855,7 +4070,7 @@
         </w:rPr>
         <w:t>183, 47–52.</w:t>
       </w:r>
-      <w:bookmarkEnd w:id="1"/>
+      <w:bookmarkEnd w:id="0"/>
     </w:p>
     <w:p>
       <w:pPr>
@@ -3948,7 +4163,7 @@
           <w:sz w:val="22"/>
         </w:rPr>
       </w:pPr>
-      <w:bookmarkStart w:id="2" w:name="citeproc_bib_item_4"/>
+      <w:bookmarkStart w:id="1" w:name="citeproc_bib_item_4"/>
       <w:r>
         <w:rPr>
           <w:rFonts w:cs="Times New Roman"/>
@@ -3975,7 +4190,7 @@
         </w:rPr>
         <w:t>., 56, 1875–81.</w:t>
       </w:r>
-      <w:bookmarkEnd w:id="2"/>
+      <w:bookmarkEnd w:id="1"/>
     </w:p>
     <w:p>
       <w:pPr>
@@ -3991,7 +4206,7 @@
           <w:lang w:val="en-US"/>
         </w:rPr>
       </w:pPr>
-      <w:bookmarkStart w:id="3" w:name="citeproc_bib_item_1"/>
+      <w:bookmarkStart w:id="2" w:name="citeproc_bib_item_1"/>
       <w:r>
         <w:rPr>
           <w:rFonts w:cs="Times New Roman" w:ascii="Calibri" w:hAnsi="Calibri" w:asciiTheme="minorHAnsi" w:hAnsiTheme="minorHAnsi"/>
@@ -4018,7 +4233,7 @@
         </w:rPr>
         <w:t>., 146,1588–95.</w:t>
       </w:r>
-      <w:bookmarkEnd w:id="3"/>
+      <w:bookmarkEnd w:id="2"/>
     </w:p>
     <w:sectPr>
       <w:headerReference w:type="even" r:id="rId12"/>

</xml_diff>